<commit_message>
DC : Made some progress on the individual report
</commit_message>
<xml_diff>
--- a/documentation/Individual Reports/Individual Report - Dave Cloete.docx
+++ b/documentation/Individual Reports/Individual Report - Dave Cloete.docx
@@ -376,12 +376,7 @@
             <w:pStyle w:val="TOCHeading"/>
           </w:pPr>
           <w:r>
-            <w:t>Conten</w:t>
-          </w:r>
-          <w:bookmarkStart w:id="0" w:name="_GoBack"/>
-          <w:bookmarkEnd w:id="0"/>
-          <w:r>
-            <w:t>ts</w:t>
+            <w:t>Contents</w:t>
           </w:r>
         </w:p>
         <w:p>
@@ -2011,11 +2006,11 @@
       <w:pPr>
         <w:pStyle w:val="Heading1"/>
       </w:pPr>
-      <w:bookmarkStart w:id="1" w:name="_Toc455072023"/>
+      <w:bookmarkStart w:id="0" w:name="_Toc455072023"/>
       <w:r>
         <w:t>Abstract</w:t>
       </w:r>
-      <w:bookmarkEnd w:id="1"/>
+      <w:bookmarkEnd w:id="0"/>
     </w:p>
     <w:p>
       <w:r>
@@ -2110,7 +2105,7 @@
           <w:numId w:val="20"/>
         </w:numPr>
       </w:pPr>
-      <w:bookmarkStart w:id="2" w:name="_Toc455072024"/>
+      <w:bookmarkStart w:id="1" w:name="_Toc455072024"/>
       <w:r>
         <w:lastRenderedPageBreak/>
         <w:t>Intro</w:t>
@@ -2118,7 +2113,7 @@
       <w:r>
         <w:t>duction</w:t>
       </w:r>
-      <w:bookmarkEnd w:id="2"/>
+      <w:bookmarkEnd w:id="1"/>
     </w:p>
     <w:p>
       <w:r>
@@ -2233,11 +2228,11 @@
           <w:numId w:val="20"/>
         </w:numPr>
       </w:pPr>
-      <w:bookmarkStart w:id="3" w:name="_Toc455072025"/>
+      <w:bookmarkStart w:id="2" w:name="_Toc455072025"/>
       <w:r>
         <w:t>Background</w:t>
       </w:r>
-      <w:bookmarkEnd w:id="3"/>
+      <w:bookmarkEnd w:id="2"/>
     </w:p>
     <w:p>
       <w:r>
@@ -2301,11 +2296,17 @@
           <w:numId w:val="20"/>
         </w:numPr>
       </w:pPr>
-      <w:bookmarkStart w:id="4" w:name="_Toc455072026"/>
-      <w:r>
-        <w:t>Project Scope</w:t>
-      </w:r>
-      <w:bookmarkEnd w:id="4"/>
+      <w:r>
+        <w:t>Requirements</w:t>
+      </w:r>
+    </w:p>
+    <w:p>
+      <w:r>
+        <w:t>The following is a list of the key requirements</w:t>
+      </w:r>
+      <w:r>
+        <w:t>.</w:t>
+      </w:r>
     </w:p>
     <w:p>
       <w:pPr>
@@ -2315,11 +2316,11 @@
           <w:numId w:val="20"/>
         </w:numPr>
       </w:pPr>
-      <w:bookmarkStart w:id="5" w:name="_Toc455072027"/>
+      <w:bookmarkStart w:id="3" w:name="_Toc455072027"/>
       <w:r>
         <w:t>Functional</w:t>
       </w:r>
-      <w:bookmarkEnd w:id="5"/>
+      <w:bookmarkEnd w:id="3"/>
     </w:p>
     <w:p>
       <w:pPr>
@@ -2365,11 +2366,11 @@
           <w:numId w:val="20"/>
         </w:numPr>
       </w:pPr>
-      <w:bookmarkStart w:id="6" w:name="_Toc455072028"/>
+      <w:bookmarkStart w:id="4" w:name="_Toc455072028"/>
       <w:r>
         <w:t>Non-functional</w:t>
       </w:r>
-      <w:bookmarkEnd w:id="6"/>
+      <w:bookmarkEnd w:id="4"/>
     </w:p>
     <w:p>
       <w:pPr>
@@ -2439,11 +2440,11 @@
           <w:numId w:val="20"/>
         </w:numPr>
       </w:pPr>
-      <w:bookmarkStart w:id="7" w:name="_Toc455072029"/>
+      <w:bookmarkStart w:id="5" w:name="_Toc455072029"/>
       <w:r>
         <w:t>Approach</w:t>
       </w:r>
-      <w:bookmarkEnd w:id="7"/>
+      <w:bookmarkEnd w:id="5"/>
     </w:p>
     <w:p>
       <w:r>
@@ -2469,12 +2470,12 @@
           <w:numId w:val="20"/>
         </w:numPr>
       </w:pPr>
-      <w:bookmarkStart w:id="8" w:name="_Toc455072030"/>
+      <w:bookmarkStart w:id="6" w:name="_Toc455072030"/>
       <w:r>
         <w:lastRenderedPageBreak/>
         <w:t>Challenges</w:t>
       </w:r>
-      <w:bookmarkEnd w:id="8"/>
+      <w:bookmarkEnd w:id="6"/>
     </w:p>
     <w:p>
       <w:pPr>
@@ -2484,11 +2485,11 @@
           <w:numId w:val="20"/>
         </w:numPr>
       </w:pPr>
-      <w:bookmarkStart w:id="9" w:name="_Toc455072031"/>
+      <w:bookmarkStart w:id="7" w:name="_Toc455072031"/>
       <w:r>
         <w:t>Design Overview</w:t>
       </w:r>
-      <w:bookmarkEnd w:id="9"/>
+      <w:bookmarkEnd w:id="7"/>
     </w:p>
     <w:p>
       <w:proofErr w:type="spellStart"/>
@@ -2507,11 +2508,20 @@
           <w:numId w:val="20"/>
         </w:numPr>
       </w:pPr>
-      <w:bookmarkStart w:id="10" w:name="_Toc455072032"/>
+      <w:bookmarkStart w:id="8" w:name="_Toc455072032"/>
       <w:r>
         <w:t>Conceptual</w:t>
       </w:r>
-      <w:bookmarkEnd w:id="10"/>
+      <w:bookmarkEnd w:id="8"/>
+    </w:p>
+    <w:p>
+      <w:proofErr w:type="spellStart"/>
+      <w:proofErr w:type="gramStart"/>
+      <w:r>
+        <w:t>todo</w:t>
+      </w:r>
+      <w:proofErr w:type="spellEnd"/>
+      <w:proofErr w:type="gramEnd"/>
     </w:p>
     <w:p>
       <w:pPr>
@@ -2521,11 +2531,11 @@
           <w:numId w:val="20"/>
         </w:numPr>
       </w:pPr>
-      <w:bookmarkStart w:id="11" w:name="_Toc455072033"/>
+      <w:bookmarkStart w:id="9" w:name="_Toc455072033"/>
       <w:r>
         <w:t>Technologies Used</w:t>
       </w:r>
-      <w:bookmarkEnd w:id="11"/>
+      <w:bookmarkEnd w:id="9"/>
     </w:p>
     <w:p>
       <w:proofErr w:type="spellStart"/>
@@ -2563,7 +2573,6 @@
         <w:t xml:space="preserve">. </w:t>
       </w:r>
     </w:p>
-    <w:p/>
     <w:p>
       <w:pPr>
         <w:pStyle w:val="Heading2"/>
@@ -2572,9 +2581,37 @@
           <w:numId w:val="20"/>
         </w:numPr>
       </w:pPr>
-      <w:bookmarkStart w:id="12" w:name="_Toc455072034"/>
-      <w:r>
-        <w:t>The Visualisation Framework</w:t>
+      <w:bookmarkStart w:id="10" w:name="_Toc455072034"/>
+      <w:r>
+        <w:t xml:space="preserve">The </w:t>
+      </w:r>
+      <w:bookmarkStart w:id="11" w:name="_GoBack"/>
+      <w:bookmarkEnd w:id="11"/>
+      <w:r>
+        <w:t>Framework</w:t>
+      </w:r>
+      <w:bookmarkEnd w:id="10"/>
+    </w:p>
+    <w:p>
+      <w:proofErr w:type="spellStart"/>
+      <w:proofErr w:type="gramStart"/>
+      <w:r>
+        <w:t>todo</w:t>
+      </w:r>
+      <w:proofErr w:type="spellEnd"/>
+      <w:proofErr w:type="gramEnd"/>
+    </w:p>
+    <w:p>
+      <w:pPr>
+        <w:pStyle w:val="Heading2"/>
+        <w:numPr>
+          <w:ilvl w:val="1"/>
+          <w:numId w:val="20"/>
+        </w:numPr>
+      </w:pPr>
+      <w:bookmarkStart w:id="12" w:name="_Toc455072035"/>
+      <w:r>
+        <w:t>Data Models</w:t>
       </w:r>
       <w:bookmarkEnd w:id="12"/>
     </w:p>
@@ -2595,20 +2632,11 @@
           <w:numId w:val="20"/>
         </w:numPr>
       </w:pPr>
-      <w:bookmarkStart w:id="13" w:name="_Toc455072035"/>
-      <w:r>
-        <w:t>Data Models</w:t>
+      <w:bookmarkStart w:id="13" w:name="_Toc455072036"/>
+      <w:r>
+        <w:t>Controllers</w:t>
       </w:r>
       <w:bookmarkEnd w:id="13"/>
-    </w:p>
-    <w:p>
-      <w:proofErr w:type="spellStart"/>
-      <w:proofErr w:type="gramStart"/>
-      <w:r>
-        <w:t>todo</w:t>
-      </w:r>
-      <w:proofErr w:type="spellEnd"/>
-      <w:proofErr w:type="gramEnd"/>
     </w:p>
     <w:p>
       <w:pPr>
@@ -2618,11 +2646,20 @@
           <w:numId w:val="20"/>
         </w:numPr>
       </w:pPr>
-      <w:bookmarkStart w:id="14" w:name="_Toc455072036"/>
-      <w:r>
-        <w:t>Controllers</w:t>
+      <w:bookmarkStart w:id="14" w:name="_Toc455072037"/>
+      <w:r>
+        <w:t>Class Diagram</w:t>
       </w:r>
       <w:bookmarkEnd w:id="14"/>
+    </w:p>
+    <w:p>
+      <w:proofErr w:type="spellStart"/>
+      <w:proofErr w:type="gramStart"/>
+      <w:r>
+        <w:t>todo</w:t>
+      </w:r>
+      <w:proofErr w:type="spellEnd"/>
+      <w:proofErr w:type="gramEnd"/>
     </w:p>
     <w:p>
       <w:pPr>
@@ -2632,37 +2669,14 @@
           <w:numId w:val="20"/>
         </w:numPr>
       </w:pPr>
-      <w:bookmarkStart w:id="15" w:name="_Toc455072037"/>
-      <w:r>
-        <w:t>Class Diagram</w:t>
+      <w:bookmarkStart w:id="15" w:name="_Toc455072038"/>
+      <w:r>
+        <w:t>Graphing</w:t>
+      </w:r>
+      <w:r>
+        <w:t xml:space="preserve"> Components</w:t>
       </w:r>
       <w:bookmarkEnd w:id="15"/>
-    </w:p>
-    <w:p>
-      <w:proofErr w:type="spellStart"/>
-      <w:proofErr w:type="gramStart"/>
-      <w:r>
-        <w:t>todo</w:t>
-      </w:r>
-      <w:proofErr w:type="spellEnd"/>
-      <w:proofErr w:type="gramEnd"/>
-    </w:p>
-    <w:p>
-      <w:pPr>
-        <w:pStyle w:val="Heading2"/>
-        <w:numPr>
-          <w:ilvl w:val="1"/>
-          <w:numId w:val="20"/>
-        </w:numPr>
-      </w:pPr>
-      <w:bookmarkStart w:id="16" w:name="_Toc455072038"/>
-      <w:r>
-        <w:t>Graphing</w:t>
-      </w:r>
-      <w:r>
-        <w:t xml:space="preserve"> Components</w:t>
-      </w:r>
-      <w:bookmarkEnd w:id="16"/>
     </w:p>
     <w:p/>
     <w:p>
@@ -2673,11 +2687,11 @@
           <w:numId w:val="20"/>
         </w:numPr>
       </w:pPr>
-      <w:bookmarkStart w:id="17" w:name="_Toc455072039"/>
+      <w:bookmarkStart w:id="16" w:name="_Toc455072039"/>
       <w:r>
         <w:t>Recommendations</w:t>
       </w:r>
-      <w:bookmarkEnd w:id="17"/>
+      <w:bookmarkEnd w:id="16"/>
     </w:p>
     <w:p>
       <w:r>
@@ -2706,11 +2720,11 @@
           <w:numId w:val="20"/>
         </w:numPr>
       </w:pPr>
-      <w:bookmarkStart w:id="18" w:name="_Toc455072040"/>
+      <w:bookmarkStart w:id="17" w:name="_Toc455072040"/>
       <w:r>
         <w:t>Conclusion</w:t>
       </w:r>
-      <w:bookmarkEnd w:id="18"/>
+      <w:bookmarkEnd w:id="17"/>
     </w:p>
     <w:p>
       <w:proofErr w:type="spellStart"/>
@@ -2743,11 +2757,11 @@
       <w:pPr>
         <w:pStyle w:val="Heading1"/>
       </w:pPr>
-      <w:bookmarkStart w:id="19" w:name="_Toc455072041"/>
+      <w:bookmarkStart w:id="18" w:name="_Toc455072041"/>
       <w:r>
         <w:t>References</w:t>
       </w:r>
-      <w:bookmarkEnd w:id="19"/>
+      <w:bookmarkEnd w:id="18"/>
     </w:p>
     <w:sdt>
       <w:sdtPr>
@@ -2913,7 +2927,7 @@
                 <w:bCs/>
                 <w:noProof/>
               </w:rPr>
-              <w:t>2</w:t>
+              <w:t>4</w:t>
             </w:r>
             <w:r>
               <w:rPr>
@@ -6804,7 +6818,7 @@
     <w:rsid w:val="00930B7C"/>
     <w:rsid w:val="00A656BD"/>
     <w:rsid w:val="00A85867"/>
-    <w:rsid w:val="00AB4562"/>
+    <w:rsid w:val="00B4754E"/>
     <w:rsid w:val="00C345A0"/>
     <w:rsid w:val="00D21F5A"/>
     <w:rsid w:val="00DA01E6"/>
@@ -7581,7 +7595,7 @@
 </file>
 
 <file path=customXml/itemProps2.xml><?xml version="1.0" encoding="utf-8"?>
-<ds:datastoreItem xmlns:ds="http://schemas.openxmlformats.org/officeDocument/2006/customXml" ds:itemID="{C9CA6C42-FD8A-41E6-B8F9-66239D377D1D}">
+<ds:datastoreItem xmlns:ds="http://schemas.openxmlformats.org/officeDocument/2006/customXml" ds:itemID="{DA3FE117-8E43-4D0A-9D38-B71031B23305}">
   <ds:schemaRefs>
     <ds:schemaRef ds:uri="http://schemas.openxmlformats.org/officeDocument/2006/bibliography"/>
   </ds:schemaRefs>

</xml_diff>

<commit_message>
DC : updated viso drawings Updated individual report
</commit_message>
<xml_diff>
--- a/documentation/Individual Reports/Individual Report - Dave Cloete.docx
+++ b/documentation/Individual Reports/Individual Report - Dave Cloete.docx
@@ -13,6 +13,7 @@
           <w:docPartUnique/>
         </w:docPartObj>
       </w:sdtPr>
+      <w:sdtEndPr/>
       <w:sdtContent>
         <w:p>
           <w:pPr>
@@ -54,6 +55,7 @@
                 <w:dataBinding w:prefixMappings="xmlns:ns0='http://schemas.openxmlformats.org/officeDocument/2006/extended-properties'" w:xpath="/ns0:Properties[1]/ns0:Company[1]" w:storeItemID="{6668398D-A668-4E3E-A5EB-62B293D839F1}"/>
                 <w:text/>
               </w:sdtPr>
+              <w:sdtEndPr/>
               <w:sdtContent>
                 <w:tc>
                   <w:tcPr>
@@ -110,6 +112,7 @@
                   <w:dataBinding w:prefixMappings="xmlns:ns0='http://schemas.openxmlformats.org/package/2006/metadata/core-properties' xmlns:ns1='http://purl.org/dc/elements/1.1/'" w:xpath="/ns0:coreProperties[1]/ns1:title[1]" w:storeItemID="{6C3C8BC8-F283-45AE-878A-BAB7291924A1}"/>
                   <w:text/>
                 </w:sdtPr>
+                <w:sdtEndPr/>
                 <w:sdtContent>
                   <w:p>
                     <w:pPr>
@@ -162,6 +165,7 @@
                 <w:dataBinding w:prefixMappings="xmlns:ns0='http://schemas.openxmlformats.org/package/2006/metadata/core-properties' xmlns:ns1='http://purl.org/dc/elements/1.1/'" w:xpath="/ns0:coreProperties[1]/ns1:subject[1]" w:storeItemID="{6C3C8BC8-F283-45AE-878A-BAB7291924A1}"/>
                 <w:text/>
               </w:sdtPr>
+              <w:sdtEndPr/>
               <w:sdtContent>
                 <w:tc>
                   <w:tcPr>
@@ -234,6 +238,7 @@
                   <w:dataBinding w:prefixMappings="xmlns:ns0='http://schemas.openxmlformats.org/package/2006/metadata/core-properties' xmlns:ns1='http://purl.org/dc/elements/1.1/'" w:xpath="/ns0:coreProperties[1]/ns1:creator[1]" w:storeItemID="{6C3C8BC8-F283-45AE-878A-BAB7291924A1}"/>
                   <w:text/>
                 </w:sdtPr>
+                <w:sdtEndPr/>
                 <w:sdtContent>
                   <w:p>
                     <w:pPr>
@@ -280,6 +285,7 @@
                     <w:calendar w:val="gregorian"/>
                   </w:date>
                 </w:sdtPr>
+                <w:sdtEndPr/>
                 <w:sdtContent>
                   <w:p>
                     <w:pPr>
@@ -337,7 +343,11 @@
     <w:sdt>
       <w:sdtPr>
         <w:rPr>
-          <w:rFonts w:ascii="Times New Roman" w:hAnsi="Times New Roman" w:cs="Times New Roman"/>
+          <w:rFonts w:ascii="Times New Roman" w:eastAsiaTheme="minorHAnsi" w:hAnsi="Times New Roman" w:cs="Times New Roman"/>
+          <w:color w:val="auto"/>
+          <w:sz w:val="22"/>
+          <w:szCs w:val="22"/>
+          <w:lang w:val="en-ZA"/>
         </w:rPr>
         <w:id w:val="-1854954112"/>
         <w:docPartObj>
@@ -347,14 +357,9 @@
       </w:sdtPr>
       <w:sdtEndPr>
         <w:rPr>
-          <w:rFonts w:eastAsiaTheme="minorHAnsi"/>
           <w:b/>
           <w:bCs/>
           <w:noProof/>
-          <w:color w:val="auto"/>
-          <w:sz w:val="22"/>
-          <w:szCs w:val="22"/>
-          <w:lang w:val="en-ZA"/>
         </w:rPr>
       </w:sdtEndPr>
       <w:sdtContent>
@@ -3101,19 +3106,7 @@
         <w:rPr>
           <w:rFonts w:ascii="Times New Roman" w:hAnsi="Times New Roman" w:cs="Times New Roman"/>
         </w:rPr>
-        <w:t>This section describes how the Data Visualisation Component was designed starting with a conceptual view</w:t>
-      </w:r>
-      <w:r>
-        <w:rPr>
-          <w:rFonts w:ascii="Times New Roman" w:hAnsi="Times New Roman" w:cs="Times New Roman"/>
-        </w:rPr>
-        <w:t>, technologies used</w:t>
-      </w:r>
-      <w:r>
-        <w:rPr>
-          <w:rFonts w:ascii="Times New Roman" w:hAnsi="Times New Roman" w:cs="Times New Roman"/>
-        </w:rPr>
-        <w:t xml:space="preserve"> followed by describing each of the sub components.</w:t>
+        <w:t>This section describes how the Data Visualisation Component was designed starting with a conceptual view, technologies used followed by describing each of the sub components.</w:t>
       </w:r>
     </w:p>
     <w:p>
@@ -3137,6 +3130,40 @@
       <w:bookmarkEnd w:id="8"/>
     </w:p>
     <w:p>
+      <w:r>
+        <w:t>The Data Visualisation Component comprises of two parts:</w:t>
+      </w:r>
+    </w:p>
+    <w:p>
+      <w:pPr>
+        <w:pStyle w:val="ListParagraph"/>
+        <w:numPr>
+          <w:ilvl w:val="0"/>
+          <w:numId w:val="26"/>
+        </w:numPr>
+      </w:pPr>
+      <w:r>
+        <w:t>The Framework – Responsible for hosting the Graph Views based on a set of configuration Models.</w:t>
+      </w:r>
+    </w:p>
+    <w:p>
+      <w:pPr>
+        <w:pStyle w:val="ListParagraph"/>
+        <w:numPr>
+          <w:ilvl w:val="0"/>
+          <w:numId w:val="26"/>
+        </w:numPr>
+      </w:pPr>
+      <w:r>
+        <w:t>The Graph Views – Responsibly for representing the data provided by the Data Processing Component given the configuration defined by the Framework.</w:t>
+      </w:r>
+    </w:p>
+    <w:p>
+      <w:r>
+        <w:t>Both the Framework and Graph views are strutted similarly in an MVC implementation.</w:t>
+      </w:r>
+    </w:p>
+    <w:p>
       <w:pPr>
         <w:rPr>
           <w:rFonts w:ascii="Times New Roman" w:hAnsi="Times New Roman" w:cs="Times New Roman"/>
@@ -3152,7 +3179,7 @@
         <w:rPr>
           <w:rFonts w:ascii="Times New Roman" w:hAnsi="Times New Roman" w:cs="Times New Roman"/>
         </w:rPr>
-        <w:t>MVC design pattern was considered and implemented as it provided a method of modularisation</w:t>
+        <w:t>MVC pattern was considered and implemented as it provided a method of modularisation</w:t>
       </w:r>
       <w:r>
         <w:rPr>
@@ -3170,57 +3197,23 @@
         <w:rPr>
           <w:rFonts w:ascii="Times New Roman" w:hAnsi="Times New Roman" w:cs="Times New Roman"/>
         </w:rPr>
-        <w:t xml:space="preserve"> Models. Applying the MVC pattern also allowed for one controller method to be utilised by many views and one view to utilise many controller methods thus maximising reusability and portability of components. The separated concerns means that the views component was not dependant on how the controller logic acquired data, only that the controller logic can acquire data of a consumable format. This further supported Software engineering principals like Coupling and Cohesion.</w:t>
-      </w:r>
-    </w:p>
-    <w:p>
-      <w:pPr>
-        <w:rPr>
-          <w:rFonts w:ascii="Times New Roman" w:hAnsi="Times New Roman" w:cs="Times New Roman"/>
-        </w:rPr>
-      </w:pPr>
-      <w:r>
-        <w:rPr>
-          <w:rFonts w:ascii="Times New Roman" w:hAnsi="Times New Roman" w:cs="Times New Roman"/>
-        </w:rPr>
-        <w:t>The Visualisation Framework itse</w:t>
-      </w:r>
-      <w:r>
-        <w:rPr>
-          <w:rFonts w:ascii="Times New Roman" w:hAnsi="Times New Roman" w:cs="Times New Roman"/>
-        </w:rPr>
-        <w:t xml:space="preserve">lf followed the same MVC pattern. </w:t>
-      </w:r>
-      <w:r>
-        <w:rPr>
-          <w:rFonts w:ascii="Times New Roman" w:hAnsi="Times New Roman" w:cs="Times New Roman"/>
-        </w:rPr>
-        <w:t xml:space="preserve">Configuration files were created to further decouple views/graphs from the data sources. </w:t>
-      </w:r>
-      <w:r>
-        <w:rPr>
-          <w:rFonts w:ascii="Times New Roman" w:hAnsi="Times New Roman" w:cs="Times New Roman"/>
-        </w:rPr>
-        <w:t xml:space="preserve">These configuration files can be seen as the Framework’s Data Models. </w:t>
+        <w:t xml:space="preserve"> Models. </w:t>
       </w:r>
     </w:p>
     <w:p>
       <w:pPr>
         <w:keepNext/>
       </w:pPr>
-      <w:bookmarkStart w:id="9" w:name="_GoBack"/>
-      <w:r>
-        <w:rPr>
-          <w:rFonts w:ascii="Times New Roman" w:hAnsi="Times New Roman" w:cs="Times New Roman"/>
+      <w:r>
+        <w:rPr>
           <w:noProof/>
           <w:lang w:eastAsia="en-ZA"/>
         </w:rPr>
-        <w:lastRenderedPageBreak/>
         <w:drawing>
-          <wp:inline distT="0" distB="0" distL="0" distR="0" wp14:anchorId="7526C964" wp14:editId="6C08F970">
-            <wp:extent cx="5891271" cy="4116705"/>
-            <wp:effectExtent l="0" t="0" r="0" b="0"/>
-            <wp:docPr id="3" name="Picture 3" descr="C:\Projects\MyAdminSorted\Repository\ELEN7046_Group2_2016\documentation\Visual - Design Doc - Drawings.png"/>
+          <wp:inline distT="0" distB="0" distL="0" distR="0">
+            <wp:extent cx="2041856" cy="1484986"/>
+            <wp:effectExtent l="0" t="0" r="0" b="1270"/>
+            <wp:docPr id="4" name="Picture 4"/>
             <wp:cNvGraphicFramePr>
               <a:graphicFrameLocks xmlns:a="http://schemas.openxmlformats.org/drawingml/2006/main" noChangeAspect="1"/>
             </wp:cNvGraphicFramePr>
@@ -3228,7 +3221,7 @@
               <a:graphicData uri="http://schemas.openxmlformats.org/drawingml/2006/picture">
                 <pic:pic xmlns:pic="http://schemas.openxmlformats.org/drawingml/2006/picture">
                   <pic:nvPicPr>
-                    <pic:cNvPr id="0" name="Picture 2" descr="C:\Projects\MyAdminSorted\Repository\ELEN7046_Group2_2016\documentation\Visual - Design Doc - Drawings.png"/>
+                    <pic:cNvPr id="0" name="Picture 6"/>
                     <pic:cNvPicPr>
                       <a:picLocks noChangeAspect="1" noChangeArrowheads="1"/>
                     </pic:cNvPicPr>
@@ -3249,7 +3242,7 @@
                   <pic:spPr bwMode="auto">
                     <a:xfrm>
                       <a:off x="0" y="0"/>
-                      <a:ext cx="5908712" cy="4128893"/>
+                      <a:ext cx="2060793" cy="1498758"/>
                     </a:xfrm>
                     <a:prstGeom prst="rect">
                       <a:avLst/>
@@ -3265,7 +3258,6 @@
           </wp:inline>
         </w:drawing>
       </w:r>
-      <w:bookmarkEnd w:id="9"/>
     </w:p>
     <w:p>
       <w:pPr>
@@ -3299,15 +3291,59 @@
         <w:rPr>
           <w:noProof/>
         </w:rPr>
-        <w:t xml:space="preserve"> - Class diagram depicting MVC implementation</w:t>
-      </w:r>
-    </w:p>
-    <w:p>
-      <w:pPr>
-        <w:pStyle w:val="Subtitle"/>
-      </w:pPr>
-      <w:r>
-        <w:t>NOTE: JavaScript does not have the concepts of classes. In this instance each script file represents the boundaries of a class.</w:t>
+        <w:t xml:space="preserve"> </w:t>
+      </w:r>
+      <w:r>
+        <w:rPr>
+          <w:noProof/>
+        </w:rPr>
+        <w:t>–</w:t>
+      </w:r>
+      <w:r>
+        <w:rPr>
+          <w:noProof/>
+        </w:rPr>
+        <w:t xml:space="preserve"> </w:t>
+      </w:r>
+      <w:r>
+        <w:rPr>
+          <w:noProof/>
+        </w:rPr>
+        <w:t>Depiction of the</w:t>
+      </w:r>
+      <w:r>
+        <w:rPr>
+          <w:noProof/>
+        </w:rPr>
+        <w:t xml:space="preserve"> MVC </w:t>
+      </w:r>
+      <w:r>
+        <w:rPr>
+          <w:noProof/>
+        </w:rPr>
+        <w:t>pattern</w:t>
+      </w:r>
+    </w:p>
+    <w:p>
+      <w:pPr>
+        <w:rPr>
+          <w:rFonts w:ascii="Times New Roman" w:hAnsi="Times New Roman" w:cs="Times New Roman"/>
+        </w:rPr>
+      </w:pPr>
+      <w:r>
+        <w:rPr>
+          <w:rFonts w:ascii="Times New Roman" w:hAnsi="Times New Roman" w:cs="Times New Roman"/>
+        </w:rPr>
+        <w:t>Applying the MVC pattern also allowed for one controller method to be utilised by many views and one view to utilise many controller methods thus maximising reusability and portability of components. The separated concerns means that the views component was not dependant on how the controller logic acquired data, only that the controller logic can acquire data of a consumable format. This further supported Software engineering principals like Coupling and Cohesion.</w:t>
+      </w:r>
+    </w:p>
+    <w:p>
+      <w:r>
+        <w:rPr>
+          <w:rFonts w:ascii="Times New Roman" w:hAnsi="Times New Roman" w:cs="Times New Roman"/>
+        </w:rPr>
+        <w:lastRenderedPageBreak/>
+        <w:t>The Visualisation Framework itself followed the same MVC pattern. Configuration files were created to further decouple views/graphs from the data sources. These configuration files can be seen as the Framework’s Data Models.</w:t>
       </w:r>
     </w:p>
     <w:p>
@@ -3321,14 +3357,14 @@
           <w:rFonts w:ascii="Times New Roman" w:hAnsi="Times New Roman" w:cs="Times New Roman"/>
         </w:rPr>
       </w:pPr>
-      <w:bookmarkStart w:id="10" w:name="_Toc455072033"/>
+      <w:bookmarkStart w:id="9" w:name="_Toc455072033"/>
       <w:r>
         <w:rPr>
           <w:rFonts w:ascii="Times New Roman" w:hAnsi="Times New Roman" w:cs="Times New Roman"/>
         </w:rPr>
         <w:t>Technologies Used</w:t>
       </w:r>
-      <w:bookmarkEnd w:id="10"/>
+      <w:bookmarkEnd w:id="9"/>
     </w:p>
     <w:p>
       <w:pPr>
@@ -3429,7 +3465,19 @@
         <w:rPr>
           <w:rFonts w:ascii="Times New Roman" w:hAnsi="Times New Roman" w:cs="Times New Roman"/>
         </w:rPr>
-        <w:t>Node.js – Express framework</w:t>
+        <w:t xml:space="preserve">Node.js – Express </w:t>
+      </w:r>
+      <w:r>
+        <w:rPr>
+          <w:rFonts w:ascii="Times New Roman" w:hAnsi="Times New Roman" w:cs="Times New Roman"/>
+        </w:rPr>
+        <w:t>F</w:t>
+      </w:r>
+      <w:r>
+        <w:rPr>
+          <w:rFonts w:ascii="Times New Roman" w:hAnsi="Times New Roman" w:cs="Times New Roman"/>
+        </w:rPr>
+        <w:t>ramework</w:t>
       </w:r>
     </w:p>
     <w:p>
@@ -3455,20 +3503,86 @@
         <w:rPr>
           <w:rFonts w:ascii="Times New Roman" w:hAnsi="Times New Roman" w:cs="Times New Roman"/>
         </w:rPr>
-        <w:t>There are many ways to write a web application in Node.js, Express is merely one of the frameworks making this possible and within express, there’s more than one way of writing a web application.</w:t>
-      </w:r>
-    </w:p>
-    <w:p>
-      <w:pPr>
-        <w:rPr>
-          <w:rFonts w:ascii="Times New Roman" w:hAnsi="Times New Roman" w:cs="Times New Roman"/>
-        </w:rPr>
-      </w:pPr>
-      <w:r>
-        <w:rPr>
-          <w:rFonts w:ascii="Times New Roman" w:hAnsi="Times New Roman" w:cs="Times New Roman"/>
-        </w:rPr>
-        <w:t xml:space="preserve">Express supports a MVC implementation. One of the supporting components in the Express Framework is the Router component allowing the HTTP requests to be handled </w:t>
+        <w:t xml:space="preserve">There are many ways to write a web application in Node.js, </w:t>
+      </w:r>
+      <w:r>
+        <w:rPr>
+          <w:rFonts w:ascii="Times New Roman" w:hAnsi="Times New Roman" w:cs="Times New Roman"/>
+        </w:rPr>
+        <w:t xml:space="preserve">the </w:t>
+      </w:r>
+      <w:r>
+        <w:rPr>
+          <w:rFonts w:ascii="Times New Roman" w:hAnsi="Times New Roman" w:cs="Times New Roman"/>
+        </w:rPr>
+        <w:t xml:space="preserve">Express </w:t>
+      </w:r>
+      <w:r>
+        <w:rPr>
+          <w:rFonts w:ascii="Times New Roman" w:hAnsi="Times New Roman" w:cs="Times New Roman"/>
+        </w:rPr>
+        <w:t xml:space="preserve">Framework </w:t>
+      </w:r>
+      <w:r>
+        <w:rPr>
+          <w:rFonts w:ascii="Times New Roman" w:hAnsi="Times New Roman" w:cs="Times New Roman"/>
+        </w:rPr>
+        <w:t xml:space="preserve">is merely one of the frameworks making this possible and within </w:t>
+      </w:r>
+      <w:r>
+        <w:rPr>
+          <w:rFonts w:ascii="Times New Roman" w:hAnsi="Times New Roman" w:cs="Times New Roman"/>
+        </w:rPr>
+        <w:t>the E</w:t>
+      </w:r>
+      <w:r>
+        <w:rPr>
+          <w:rFonts w:ascii="Times New Roman" w:hAnsi="Times New Roman" w:cs="Times New Roman"/>
+        </w:rPr>
+        <w:t>xpress</w:t>
+      </w:r>
+      <w:r>
+        <w:rPr>
+          <w:rFonts w:ascii="Times New Roman" w:hAnsi="Times New Roman" w:cs="Times New Roman"/>
+        </w:rPr>
+        <w:t xml:space="preserve"> Framework</w:t>
+      </w:r>
+      <w:r>
+        <w:rPr>
+          <w:rFonts w:ascii="Times New Roman" w:hAnsi="Times New Roman" w:cs="Times New Roman"/>
+        </w:rPr>
+        <w:t>, there’s more than one way of writing a web application.</w:t>
+      </w:r>
+    </w:p>
+    <w:p>
+      <w:pPr>
+        <w:rPr>
+          <w:rFonts w:ascii="Times New Roman" w:hAnsi="Times New Roman" w:cs="Times New Roman"/>
+        </w:rPr>
+      </w:pPr>
+      <w:r>
+        <w:rPr>
+          <w:rFonts w:ascii="Times New Roman" w:hAnsi="Times New Roman" w:cs="Times New Roman"/>
+        </w:rPr>
+        <w:t xml:space="preserve">The </w:t>
+      </w:r>
+      <w:r>
+        <w:rPr>
+          <w:rFonts w:ascii="Times New Roman" w:hAnsi="Times New Roman" w:cs="Times New Roman"/>
+        </w:rPr>
+        <w:t xml:space="preserve">Express </w:t>
+      </w:r>
+      <w:r>
+        <w:rPr>
+          <w:rFonts w:ascii="Times New Roman" w:hAnsi="Times New Roman" w:cs="Times New Roman"/>
+        </w:rPr>
+        <w:t xml:space="preserve">framework </w:t>
+      </w:r>
+      <w:r>
+        <w:rPr>
+          <w:rFonts w:ascii="Times New Roman" w:hAnsi="Times New Roman" w:cs="Times New Roman"/>
+        </w:rPr>
+        <w:t xml:space="preserve">supports a MVC implementation. One of the supporting components in the Express Framework is the Router component allowing the HTTP requests to be handled </w:t>
       </w:r>
       <w:r>
         <w:rPr>
@@ -3488,6 +3602,12 @@
         </w:rPr>
         <w:t>specified request path/route. Routes were logically grouped into script files</w:t>
       </w:r>
+      <w:r>
+        <w:rPr>
+          <w:rFonts w:ascii="Times New Roman" w:hAnsi="Times New Roman" w:cs="Times New Roman"/>
+        </w:rPr>
+        <w:t>.</w:t>
+      </w:r>
     </w:p>
     <w:p>
       <w:pPr>
@@ -3500,15 +3620,94 @@
         <w:rPr>
           <w:rFonts w:ascii="Times New Roman" w:hAnsi="Times New Roman" w:cs="Times New Roman"/>
         </w:rPr>
-        <w:t>Node.js – File System Package</w:t>
-      </w:r>
-    </w:p>
-    <w:p>
-      <w:pPr>
-        <w:rPr>
-          <w:rFonts w:ascii="Times New Roman" w:hAnsi="Times New Roman" w:cs="Times New Roman"/>
-        </w:rPr>
-      </w:pPr>
+        <w:t>Node.js – File System</w:t>
+      </w:r>
+    </w:p>
+    <w:p>
+      <w:pPr>
+        <w:rPr>
+          <w:rFonts w:ascii="Times New Roman" w:hAnsi="Times New Roman" w:cs="Times New Roman"/>
+        </w:rPr>
+      </w:pPr>
+      <w:r>
+        <w:rPr>
+          <w:rFonts w:ascii="Times New Roman" w:hAnsi="Times New Roman" w:cs="Times New Roman"/>
+        </w:rPr>
+        <w:t xml:space="preserve">Twit-Con-Pro uses JSON files as a standard for transferring data between the components. JSON files were thus chosen as the storage medium for the Data Models as it meant no additional complexity were required for storing data. </w:t>
+      </w:r>
+    </w:p>
+    <w:p>
+      <w:pPr>
+        <w:rPr>
+          <w:rFonts w:ascii="Times New Roman" w:hAnsi="Times New Roman" w:cs="Times New Roman"/>
+        </w:rPr>
+      </w:pPr>
+      <w:r>
+        <w:rPr>
+          <w:rFonts w:ascii="Times New Roman" w:hAnsi="Times New Roman" w:cs="Times New Roman"/>
+        </w:rPr>
+        <w:t xml:space="preserve">Node.js </w:t>
+      </w:r>
+      <w:r>
+        <w:rPr>
+          <w:rFonts w:ascii="Times New Roman" w:hAnsi="Times New Roman" w:cs="Times New Roman"/>
+        </w:rPr>
+        <w:t>ships</w:t>
+      </w:r>
+      <w:r>
+        <w:rPr>
+          <w:rFonts w:ascii="Times New Roman" w:hAnsi="Times New Roman" w:cs="Times New Roman"/>
+        </w:rPr>
+        <w:t xml:space="preserve"> with a module called ‘fs’ allowing for the </w:t>
+      </w:r>
+      <w:r>
+        <w:rPr>
+          <w:rFonts w:ascii="Times New Roman" w:hAnsi="Times New Roman" w:cs="Times New Roman"/>
+        </w:rPr>
+        <w:t>read</w:t>
+      </w:r>
+      <w:r>
+        <w:rPr>
+          <w:rFonts w:ascii="Times New Roman" w:hAnsi="Times New Roman" w:cs="Times New Roman"/>
+        </w:rPr>
+        <w:t>ing and writing</w:t>
+      </w:r>
+      <w:r>
+        <w:rPr>
+          <w:rFonts w:ascii="Times New Roman" w:hAnsi="Times New Roman" w:cs="Times New Roman"/>
+        </w:rPr>
+        <w:t xml:space="preserve"> </w:t>
+      </w:r>
+      <w:r>
+        <w:rPr>
+          <w:rFonts w:ascii="Times New Roman" w:hAnsi="Times New Roman" w:cs="Times New Roman"/>
+        </w:rPr>
+        <w:t>of</w:t>
+      </w:r>
+      <w:r>
+        <w:rPr>
+          <w:rFonts w:ascii="Times New Roman" w:hAnsi="Times New Roman" w:cs="Times New Roman"/>
+        </w:rPr>
+        <w:t xml:space="preserve"> </w:t>
+      </w:r>
+      <w:r>
+        <w:rPr>
+          <w:rFonts w:ascii="Times New Roman" w:hAnsi="Times New Roman" w:cs="Times New Roman"/>
+        </w:rPr>
+        <w:t xml:space="preserve">the </w:t>
+      </w:r>
+      <w:r>
+        <w:rPr>
+          <w:rFonts w:ascii="Times New Roman" w:hAnsi="Times New Roman" w:cs="Times New Roman"/>
+        </w:rPr>
+        <w:t>data model JSON files.</w:t>
+      </w:r>
+      <w:r>
+        <w:rPr>
+          <w:rFonts w:ascii="Times New Roman" w:hAnsi="Times New Roman" w:cs="Times New Roman"/>
+        </w:rPr>
+        <w:t xml:space="preserve"> </w:t>
+      </w:r>
     </w:p>
     <w:p>
       <w:pPr>
@@ -3521,21 +3720,438 @@
         <w:rPr>
           <w:rFonts w:ascii="Times New Roman" w:hAnsi="Times New Roman" w:cs="Times New Roman"/>
         </w:rPr>
+        <w:t>Node.js Twig</w:t>
+      </w:r>
+      <w:r>
+        <w:rPr>
+          <w:rFonts w:ascii="Times New Roman" w:hAnsi="Times New Roman" w:cs="Times New Roman"/>
+        </w:rPr>
+        <w:t>.js</w:t>
+      </w:r>
+    </w:p>
+    <w:p>
+      <w:pPr>
+        <w:rPr>
+          <w:rFonts w:ascii="Times New Roman" w:hAnsi="Times New Roman" w:cs="Times New Roman"/>
+        </w:rPr>
+      </w:pPr>
+      <w:r>
+        <w:rPr>
+          <w:rFonts w:ascii="Times New Roman" w:hAnsi="Times New Roman" w:cs="Times New Roman"/>
+        </w:rPr>
+        <w:t>Twig</w:t>
+      </w:r>
+      <w:r>
+        <w:rPr>
+          <w:rFonts w:ascii="Times New Roman" w:hAnsi="Times New Roman" w:cs="Times New Roman"/>
+        </w:rPr>
+        <w:t>.js</w:t>
+      </w:r>
+      <w:r>
+        <w:rPr>
+          <w:rFonts w:ascii="Times New Roman" w:hAnsi="Times New Roman" w:cs="Times New Roman"/>
+        </w:rPr>
+        <w:t xml:space="preserve"> was chosen as a HTML templating tool to allow the controllers to embed data when rending the views.</w:t>
+      </w:r>
+    </w:p>
+    <w:p>
+      <w:pPr>
+        <w:rPr>
+          <w:rFonts w:ascii="Times New Roman" w:hAnsi="Times New Roman" w:cs="Times New Roman"/>
+        </w:rPr>
+      </w:pPr>
+      <w:r>
+        <w:rPr>
+          <w:rFonts w:ascii="Times New Roman" w:hAnsi="Times New Roman" w:cs="Times New Roman"/>
+        </w:rPr>
+        <w:t>Twig</w:t>
+      </w:r>
+      <w:sdt>
+        <w:sdtPr>
+          <w:rPr>
+            <w:rFonts w:ascii="Times New Roman" w:hAnsi="Times New Roman" w:cs="Times New Roman"/>
+          </w:rPr>
+          <w:id w:val="1542018821"/>
+          <w:citation/>
+        </w:sdtPr>
+        <w:sdtContent>
+          <w:r>
+            <w:rPr>
+              <w:rFonts w:ascii="Times New Roman" w:hAnsi="Times New Roman" w:cs="Times New Roman"/>
+            </w:rPr>
+            <w:fldChar w:fldCharType="begin"/>
+          </w:r>
+          <w:r>
+            <w:rPr>
+              <w:rFonts w:ascii="Times New Roman" w:hAnsi="Times New Roman" w:cs="Times New Roman"/>
+            </w:rPr>
+            <w:instrText xml:space="preserve"> CITATION Sen \l 7177 </w:instrText>
+          </w:r>
+          <w:r>
+            <w:rPr>
+              <w:rFonts w:ascii="Times New Roman" w:hAnsi="Times New Roman" w:cs="Times New Roman"/>
+            </w:rPr>
+            <w:fldChar w:fldCharType="separate"/>
+          </w:r>
+          <w:r>
+            <w:rPr>
+              <w:rFonts w:ascii="Times New Roman" w:hAnsi="Times New Roman" w:cs="Times New Roman"/>
+              <w:noProof/>
+            </w:rPr>
+            <w:t xml:space="preserve"> </w:t>
+          </w:r>
+          <w:r>
+            <w:rPr>
+              <w:rFonts w:ascii="Times New Roman" w:hAnsi="Times New Roman" w:cs="Times New Roman"/>
+              <w:noProof/>
+            </w:rPr>
+            <w:t>(1)</w:t>
+          </w:r>
+          <w:r>
+            <w:rPr>
+              <w:rFonts w:ascii="Times New Roman" w:hAnsi="Times New Roman" w:cs="Times New Roman"/>
+            </w:rPr>
+            <w:fldChar w:fldCharType="end"/>
+          </w:r>
+        </w:sdtContent>
+      </w:sdt>
+      <w:r>
+        <w:rPr>
+          <w:rFonts w:ascii="Times New Roman" w:hAnsi="Times New Roman" w:cs="Times New Roman"/>
+        </w:rPr>
+        <w:t xml:space="preserve"> is a PHP based HTML templating engine and was ported to Node.js </w:t>
+      </w:r>
+      <w:r>
+        <w:rPr>
+          <w:rFonts w:ascii="Times New Roman" w:hAnsi="Times New Roman" w:cs="Times New Roman"/>
+        </w:rPr>
+        <w:t xml:space="preserve">as an Open Source Initiative. </w:t>
+      </w:r>
+      <w:r>
+        <w:rPr>
+          <w:rFonts w:ascii="Times New Roman" w:hAnsi="Times New Roman" w:cs="Times New Roman"/>
+        </w:rPr>
+        <w:t xml:space="preserve">  </w:t>
+      </w:r>
+    </w:p>
+    <w:p>
+      <w:pPr>
+        <w:rPr>
+          <w:rFonts w:ascii="Times New Roman" w:hAnsi="Times New Roman" w:cs="Times New Roman"/>
+        </w:rPr>
+      </w:pPr>
+      <w:r>
+        <w:rPr>
+          <w:rFonts w:ascii="Times New Roman" w:hAnsi="Times New Roman" w:cs="Times New Roman"/>
+        </w:rPr>
+        <w:t>Twig.js was considered over other components such as Vash and Bliss as it is more popular based on download history and the team had prior Twig experience.</w:t>
+      </w:r>
+    </w:p>
+    <w:p>
+      <w:pPr>
+        <w:pStyle w:val="Heading3"/>
+        <w:rPr>
+          <w:rFonts w:ascii="Times New Roman" w:hAnsi="Times New Roman" w:cs="Times New Roman"/>
+        </w:rPr>
+      </w:pPr>
+      <w:r>
+        <w:rPr>
+          <w:rFonts w:ascii="Times New Roman" w:hAnsi="Times New Roman" w:cs="Times New Roman"/>
+        </w:rPr>
+        <w:t>Bootstrap</w:t>
+      </w:r>
+    </w:p>
+    <w:p>
+      <w:pPr>
+        <w:rPr>
+          <w:rFonts w:ascii="Times New Roman" w:hAnsi="Times New Roman" w:cs="Times New Roman"/>
+        </w:rPr>
+      </w:pPr>
+      <w:r>
+        <w:rPr>
+          <w:rFonts w:ascii="Times New Roman" w:hAnsi="Times New Roman" w:cs="Times New Roman"/>
+        </w:rPr>
+        <w:t>Bootstrap is an Open Source Initiative</w:t>
+      </w:r>
+      <w:r>
+        <w:rPr>
+          <w:rFonts w:ascii="Times New Roman" w:hAnsi="Times New Roman" w:cs="Times New Roman"/>
+        </w:rPr>
+        <w:t xml:space="preserve"> and </w:t>
+      </w:r>
+      <w:r>
+        <w:rPr>
+          <w:rFonts w:ascii="Times New Roman" w:hAnsi="Times New Roman" w:cs="Times New Roman"/>
+        </w:rPr>
+        <w:t>was chosen to allow for a responsive UI. This allowed for creating a response base without having to specifically code for it</w:t>
+      </w:r>
+      <w:sdt>
+        <w:sdtPr>
+          <w:rPr>
+            <w:rFonts w:ascii="Times New Roman" w:hAnsi="Times New Roman" w:cs="Times New Roman"/>
+          </w:rPr>
+          <w:id w:val="-453863882"/>
+          <w:citation/>
+        </w:sdtPr>
+        <w:sdtContent>
+          <w:r>
+            <w:rPr>
+              <w:rFonts w:ascii="Times New Roman" w:hAnsi="Times New Roman" w:cs="Times New Roman"/>
+            </w:rPr>
+            <w:fldChar w:fldCharType="begin"/>
+          </w:r>
+          <w:r>
+            <w:rPr>
+              <w:rFonts w:ascii="Times New Roman" w:hAnsi="Times New Roman" w:cs="Times New Roman"/>
+            </w:rPr>
+            <w:instrText xml:space="preserve"> CITATION Boo \l 7177 </w:instrText>
+          </w:r>
+          <w:r>
+            <w:rPr>
+              <w:rFonts w:ascii="Times New Roman" w:hAnsi="Times New Roman" w:cs="Times New Roman"/>
+            </w:rPr>
+            <w:fldChar w:fldCharType="separate"/>
+          </w:r>
+          <w:r>
+            <w:rPr>
+              <w:rFonts w:ascii="Times New Roman" w:hAnsi="Times New Roman" w:cs="Times New Roman"/>
+              <w:noProof/>
+            </w:rPr>
+            <w:t xml:space="preserve"> </w:t>
+          </w:r>
+          <w:r>
+            <w:rPr>
+              <w:rFonts w:ascii="Times New Roman" w:hAnsi="Times New Roman" w:cs="Times New Roman"/>
+              <w:noProof/>
+            </w:rPr>
+            <w:t>(2)</w:t>
+          </w:r>
+          <w:r>
+            <w:rPr>
+              <w:rFonts w:ascii="Times New Roman" w:hAnsi="Times New Roman" w:cs="Times New Roman"/>
+            </w:rPr>
+            <w:fldChar w:fldCharType="end"/>
+          </w:r>
+        </w:sdtContent>
+      </w:sdt>
+      <w:r>
+        <w:rPr>
+          <w:rFonts w:ascii="Times New Roman" w:hAnsi="Times New Roman" w:cs="Times New Roman"/>
+        </w:rPr>
+        <w:t>.</w:t>
+      </w:r>
+      <w:r>
+        <w:rPr>
+          <w:rFonts w:ascii="Times New Roman" w:hAnsi="Times New Roman" w:cs="Times New Roman"/>
+        </w:rPr>
+        <w:t xml:space="preserve"> </w:t>
+      </w:r>
+    </w:p>
+    <w:p>
+      <w:pPr>
+        <w:rPr>
+          <w:rFonts w:ascii="Times New Roman" w:hAnsi="Times New Roman" w:cs="Times New Roman"/>
+        </w:rPr>
+      </w:pPr>
+      <w:r>
+        <w:rPr>
+          <w:rFonts w:ascii="Times New Roman" w:hAnsi="Times New Roman" w:cs="Times New Roman"/>
+        </w:rPr>
+        <w:t xml:space="preserve">Bootstrap Panels were used as a container for the Graph Views. These panels </w:t>
+      </w:r>
+      <w:r>
+        <w:rPr>
+          <w:rFonts w:ascii="Times New Roman" w:hAnsi="Times New Roman" w:cs="Times New Roman"/>
+        </w:rPr>
+        <w:t>are then</w:t>
+      </w:r>
+      <w:r>
+        <w:rPr>
+          <w:rFonts w:ascii="Times New Roman" w:hAnsi="Times New Roman" w:cs="Times New Roman"/>
+        </w:rPr>
+        <w:t xml:space="preserve"> placed </w:t>
+      </w:r>
+      <w:r>
+        <w:rPr>
+          <w:rFonts w:ascii="Times New Roman" w:hAnsi="Times New Roman" w:cs="Times New Roman"/>
+        </w:rPr>
+        <w:t xml:space="preserve">on the dashboard using a </w:t>
+      </w:r>
+      <w:r>
+        <w:rPr>
+          <w:rFonts w:ascii="Times New Roman" w:hAnsi="Times New Roman" w:cs="Times New Roman"/>
+        </w:rPr>
+        <w:t>Bootstrap Grid</w:t>
+      </w:r>
+      <w:r>
+        <w:rPr>
+          <w:rFonts w:ascii="Times New Roman" w:hAnsi="Times New Roman" w:cs="Times New Roman"/>
+        </w:rPr>
+        <w:t xml:space="preserve"> allowing for panels to respond to different viewpoints to further aid responsiveness.</w:t>
+      </w:r>
+    </w:p>
+    <w:p>
+      <w:pPr>
+        <w:pStyle w:val="Heading3"/>
+        <w:rPr>
+          <w:rFonts w:ascii="Times New Roman" w:hAnsi="Times New Roman" w:cs="Times New Roman"/>
+        </w:rPr>
+      </w:pPr>
+      <w:r>
+        <w:rPr>
+          <w:rFonts w:ascii="Times New Roman" w:hAnsi="Times New Roman" w:cs="Times New Roman"/>
+        </w:rPr>
         <w:lastRenderedPageBreak/>
-        <w:t>Node.js Twig</w:t>
-      </w:r>
-    </w:p>
-    <w:p>
-      <w:pPr>
-        <w:rPr>
-          <w:rFonts w:ascii="Times New Roman" w:hAnsi="Times New Roman" w:cs="Times New Roman"/>
-        </w:rPr>
-      </w:pPr>
-      <w:r>
-        <w:rPr>
-          <w:rFonts w:ascii="Times New Roman" w:hAnsi="Times New Roman" w:cs="Times New Roman"/>
-        </w:rPr>
-        <w:t>Twig was chosen as a HTML templating tool to allow the controllers to embed data when rending the views.</w:t>
+        <w:t>D3</w:t>
+      </w:r>
+    </w:p>
+    <w:p>
+      <w:pPr>
+        <w:rPr>
+          <w:rFonts w:ascii="Times New Roman" w:hAnsi="Times New Roman" w:cs="Times New Roman"/>
+        </w:rPr>
+      </w:pPr>
+      <w:r>
+        <w:rPr>
+          <w:rFonts w:ascii="Times New Roman" w:hAnsi="Times New Roman" w:cs="Times New Roman"/>
+        </w:rPr>
+        <w:t>D3 (Data Driven Documents)</w:t>
+      </w:r>
+      <w:r>
+        <w:rPr>
+          <w:rFonts w:ascii="Times New Roman" w:hAnsi="Times New Roman" w:cs="Times New Roman"/>
+        </w:rPr>
+        <w:t xml:space="preserve"> </w:t>
+      </w:r>
+      <w:r>
+        <w:rPr>
+          <w:rFonts w:ascii="Times New Roman" w:hAnsi="Times New Roman" w:cs="Times New Roman"/>
+        </w:rPr>
+        <w:t>was chosen for its versatility and ability to handle complex datasets</w:t>
+      </w:r>
+      <w:r>
+        <w:rPr>
+          <w:rFonts w:ascii="Times New Roman" w:hAnsi="Times New Roman" w:cs="Times New Roman"/>
+        </w:rPr>
+        <w:t>. D3 works with standard web technologies such as HTML, SVG, CSS and JavaScript allowing for powerful, interactive data visualisations</w:t>
+      </w:r>
+      <w:sdt>
+        <w:sdtPr>
+          <w:rPr>
+            <w:rFonts w:ascii="Times New Roman" w:hAnsi="Times New Roman" w:cs="Times New Roman"/>
+          </w:rPr>
+          <w:id w:val="-1127459191"/>
+          <w:citation/>
+        </w:sdtPr>
+        <w:sdtContent>
+          <w:r>
+            <w:rPr>
+              <w:rFonts w:ascii="Times New Roman" w:hAnsi="Times New Roman" w:cs="Times New Roman"/>
+            </w:rPr>
+            <w:fldChar w:fldCharType="begin"/>
+          </w:r>
+          <w:r>
+            <w:rPr>
+              <w:rFonts w:ascii="Times New Roman" w:hAnsi="Times New Roman" w:cs="Times New Roman"/>
+            </w:rPr>
+            <w:instrText xml:space="preserve"> CITATION D3 \l 7177 </w:instrText>
+          </w:r>
+          <w:r>
+            <w:rPr>
+              <w:rFonts w:ascii="Times New Roman" w:hAnsi="Times New Roman" w:cs="Times New Roman"/>
+            </w:rPr>
+            <w:fldChar w:fldCharType="separate"/>
+          </w:r>
+          <w:r>
+            <w:rPr>
+              <w:rFonts w:ascii="Times New Roman" w:hAnsi="Times New Roman" w:cs="Times New Roman"/>
+              <w:noProof/>
+            </w:rPr>
+            <w:t xml:space="preserve"> </w:t>
+          </w:r>
+          <w:r>
+            <w:rPr>
+              <w:rFonts w:ascii="Times New Roman" w:hAnsi="Times New Roman" w:cs="Times New Roman"/>
+              <w:noProof/>
+            </w:rPr>
+            <w:t>(3)</w:t>
+          </w:r>
+          <w:r>
+            <w:rPr>
+              <w:rFonts w:ascii="Times New Roman" w:hAnsi="Times New Roman" w:cs="Times New Roman"/>
+            </w:rPr>
+            <w:fldChar w:fldCharType="end"/>
+          </w:r>
+        </w:sdtContent>
+      </w:sdt>
+      <w:r>
+        <w:rPr>
+          <w:rFonts w:ascii="Times New Roman" w:hAnsi="Times New Roman" w:cs="Times New Roman"/>
+        </w:rPr>
+        <w:t>.</w:t>
+      </w:r>
+      <w:r>
+        <w:rPr>
+          <w:rFonts w:ascii="Times New Roman" w:hAnsi="Times New Roman" w:cs="Times New Roman"/>
+        </w:rPr>
+        <w:t xml:space="preserve"> </w:t>
+      </w:r>
+    </w:p>
+    <w:p>
+      <w:pPr>
+        <w:rPr>
+          <w:rFonts w:ascii="Times New Roman" w:hAnsi="Times New Roman" w:cs="Times New Roman"/>
+        </w:rPr>
+      </w:pPr>
+      <w:r>
+        <w:rPr>
+          <w:rFonts w:ascii="Times New Roman" w:hAnsi="Times New Roman" w:cs="Times New Roman"/>
+        </w:rPr>
+        <w:t>D3 made possible the translation</w:t>
+      </w:r>
+      <w:r>
+        <w:rPr>
+          <w:rFonts w:ascii="Times New Roman" w:hAnsi="Times New Roman" w:cs="Times New Roman"/>
+        </w:rPr>
+        <w:t xml:space="preserve"> of domain data into scalable vector graphics.</w:t>
+      </w:r>
+    </w:p>
+    <w:p>
+      <w:pPr>
+        <w:rPr>
+          <w:rFonts w:ascii="Times New Roman" w:hAnsi="Times New Roman" w:cs="Times New Roman"/>
+        </w:rPr>
+      </w:pPr>
+      <w:r>
+        <w:rPr>
+          <w:rFonts w:ascii="Times New Roman" w:hAnsi="Times New Roman" w:cs="Times New Roman"/>
+        </w:rPr>
+        <w:t>All charts except for the Word Cload were generated using the D3 component. Common functions includes ‘scale.liniar’ and ‘scale.ordinal’ aiding generation of X- and Y-Axis labels, and the ‘select’ and ‘data’ function combinations which created elements based on the dataset provided.</w:t>
+      </w:r>
+    </w:p>
+    <w:p>
+      <w:pPr>
+        <w:rPr>
+          <w:rFonts w:ascii="Times New Roman" w:hAnsi="Times New Roman" w:cs="Times New Roman"/>
+        </w:rPr>
+      </w:pPr>
+      <w:r>
+        <w:rPr>
+          <w:rFonts w:ascii="Times New Roman" w:hAnsi="Times New Roman" w:cs="Times New Roman"/>
+        </w:rPr>
+        <w:t>Other technologies considered were Chart.js, FusionCharts and InfoVis</w:t>
+      </w:r>
+      <w:r>
+        <w:rPr>
+          <w:rFonts w:ascii="Times New Roman" w:hAnsi="Times New Roman" w:cs="Times New Roman"/>
+        </w:rPr>
+        <w:t xml:space="preserve"> however did not provide the flexibility that D3 offered</w:t>
+      </w:r>
+      <w:r>
+        <w:rPr>
+          <w:rFonts w:ascii="Times New Roman" w:hAnsi="Times New Roman" w:cs="Times New Roman"/>
+        </w:rPr>
+        <w:t>.</w:t>
       </w:r>
     </w:p>
     <w:p>
@@ -3549,113 +4165,75 @@
         <w:rPr>
           <w:rFonts w:ascii="Times New Roman" w:hAnsi="Times New Roman" w:cs="Times New Roman"/>
         </w:rPr>
-        <w:t>Bootstrap</w:t>
-      </w:r>
-    </w:p>
-    <w:p>
-      <w:pPr>
-        <w:rPr>
-          <w:rFonts w:ascii="Times New Roman" w:hAnsi="Times New Roman" w:cs="Times New Roman"/>
-        </w:rPr>
-      </w:pPr>
-      <w:r>
-        <w:rPr>
-          <w:rFonts w:ascii="Times New Roman" w:hAnsi="Times New Roman" w:cs="Times New Roman"/>
-        </w:rPr>
-        <w:t>Bootstrap was chosen to allow for a responsive UI. This allowed for creating a response base without having to specifically code for it.</w:t>
-      </w:r>
-    </w:p>
-    <w:p>
-      <w:pPr>
-        <w:pStyle w:val="Heading3"/>
-        <w:rPr>
-          <w:rFonts w:ascii="Times New Roman" w:hAnsi="Times New Roman" w:cs="Times New Roman"/>
-        </w:rPr>
-      </w:pPr>
-      <w:r>
-        <w:rPr>
-          <w:rFonts w:ascii="Times New Roman" w:hAnsi="Times New Roman" w:cs="Times New Roman"/>
-        </w:rPr>
-        <w:t>D3</w:t>
-      </w:r>
-    </w:p>
-    <w:p>
-      <w:pPr>
-        <w:rPr>
-          <w:rFonts w:ascii="Times New Roman" w:hAnsi="Times New Roman" w:cs="Times New Roman"/>
-        </w:rPr>
-      </w:pPr>
-      <w:r>
-        <w:rPr>
-          <w:rFonts w:ascii="Times New Roman" w:hAnsi="Times New Roman" w:cs="Times New Roman"/>
-        </w:rPr>
-        <w:t xml:space="preserve">Other technologies considered were </w:t>
-      </w:r>
-      <w:r>
-        <w:rPr>
-          <w:rFonts w:ascii="Times New Roman" w:hAnsi="Times New Roman" w:cs="Times New Roman"/>
-        </w:rPr>
-        <w:t>Chart.js, FusionCharts and InfoVis.</w:t>
-      </w:r>
-    </w:p>
-    <w:p>
-      <w:pPr>
-        <w:pStyle w:val="Heading3"/>
-        <w:rPr>
-          <w:rFonts w:ascii="Times New Roman" w:hAnsi="Times New Roman" w:cs="Times New Roman"/>
-        </w:rPr>
-      </w:pPr>
-      <w:r>
-        <w:rPr>
-          <w:rFonts w:ascii="Times New Roman" w:hAnsi="Times New Roman" w:cs="Times New Roman"/>
-        </w:rPr>
-        <w:t>w</w:t>
-      </w:r>
-      <w:r>
-        <w:rPr>
-          <w:rFonts w:ascii="Times New Roman" w:hAnsi="Times New Roman" w:cs="Times New Roman"/>
-        </w:rPr>
-        <w:t>orldcloud2.js</w:t>
-      </w:r>
-    </w:p>
-    <w:p>
-      <w:pPr>
-        <w:rPr>
-          <w:rFonts w:ascii="Times New Roman" w:hAnsi="Times New Roman" w:cs="Times New Roman"/>
-        </w:rPr>
-      </w:pPr>
-      <w:r>
-        <w:rPr>
-          <w:rFonts w:ascii="Times New Roman" w:hAnsi="Times New Roman" w:cs="Times New Roman"/>
-        </w:rPr>
-        <w:t xml:space="preserve">A free JavaScript library that create word clouds. This library was chosen due to its simplicity. </w:t>
-      </w:r>
-    </w:p>
-    <w:p>
-      <w:pPr>
-        <w:pStyle w:val="Heading3"/>
-        <w:rPr>
-          <w:rFonts w:ascii="Times New Roman" w:hAnsi="Times New Roman" w:cs="Times New Roman"/>
-        </w:rPr>
-      </w:pPr>
-      <w:r>
-        <w:rPr>
-          <w:rFonts w:ascii="Times New Roman" w:hAnsi="Times New Roman" w:cs="Times New Roman"/>
-        </w:rPr>
-        <w:t>JQuery</w:t>
-      </w:r>
-    </w:p>
-    <w:p>
-      <w:pPr>
-        <w:rPr>
-          <w:rFonts w:ascii="Times New Roman" w:hAnsi="Times New Roman" w:cs="Times New Roman"/>
-        </w:rPr>
-      </w:pPr>
-      <w:r>
-        <w:rPr>
-          <w:rFonts w:ascii="Times New Roman" w:hAnsi="Times New Roman" w:cs="Times New Roman"/>
-        </w:rPr>
-        <w:t>JQuery was chosen to aid cross browser support.</w:t>
+        <w:t>W</w:t>
+      </w:r>
+      <w:r>
+        <w:rPr>
+          <w:rFonts w:ascii="Times New Roman" w:hAnsi="Times New Roman" w:cs="Times New Roman"/>
+        </w:rPr>
+        <w:t>or</w:t>
+      </w:r>
+      <w:r>
+        <w:rPr>
+          <w:rFonts w:ascii="Times New Roman" w:hAnsi="Times New Roman" w:cs="Times New Roman"/>
+        </w:rPr>
+        <w:t>d</w:t>
+      </w:r>
+      <w:r>
+        <w:rPr>
+          <w:rFonts w:ascii="Times New Roman" w:hAnsi="Times New Roman" w:cs="Times New Roman"/>
+        </w:rPr>
+        <w:t>cloud2.js</w:t>
+      </w:r>
+    </w:p>
+    <w:p>
+      <w:pPr>
+        <w:rPr>
+          <w:rFonts w:ascii="Times New Roman" w:hAnsi="Times New Roman" w:cs="Times New Roman"/>
+        </w:rPr>
+      </w:pPr>
+      <w:r>
+        <w:rPr>
+          <w:rFonts w:ascii="Times New Roman" w:hAnsi="Times New Roman" w:cs="Times New Roman"/>
+        </w:rPr>
+        <w:t xml:space="preserve">Wordcloud2.js </w:t>
+      </w:r>
+      <w:r>
+        <w:rPr>
+          <w:rFonts w:ascii="Times New Roman" w:hAnsi="Times New Roman" w:cs="Times New Roman"/>
+        </w:rPr>
+        <w:t xml:space="preserve">was chosen due to its simplicity. </w:t>
+      </w:r>
+      <w:r>
+        <w:rPr>
+          <w:rFonts w:ascii="Times New Roman" w:hAnsi="Times New Roman" w:cs="Times New Roman"/>
+        </w:rPr>
+        <w:t>Wordcloud2.js</w:t>
+      </w:r>
+      <w:r>
+        <w:rPr>
+          <w:rFonts w:ascii="Times New Roman" w:hAnsi="Times New Roman" w:cs="Times New Roman"/>
+        </w:rPr>
+        <w:t xml:space="preserve"> produces a 2 dimensional </w:t>
+      </w:r>
+      <w:r>
+        <w:rPr>
+          <w:rFonts w:ascii="Times New Roman" w:hAnsi="Times New Roman" w:cs="Times New Roman"/>
+        </w:rPr>
+        <w:t>set of words from a list of words and a count value where the word with the highest count, has the largest font size.</w:t>
+      </w:r>
+    </w:p>
+    <w:p>
+      <w:pPr>
+        <w:rPr>
+          <w:rFonts w:ascii="Times New Roman" w:hAnsi="Times New Roman" w:cs="Times New Roman"/>
+        </w:rPr>
+      </w:pPr>
+      <w:r>
+        <w:rPr>
+          <w:rFonts w:ascii="Times New Roman" w:hAnsi="Times New Roman" w:cs="Times New Roman"/>
+        </w:rPr>
+        <w:t>Word clouds are typically used to visually represent popular words in a context. In context of Twit-Con-Pro this was chosen to better understand if there were a set of specific words that could better provide context around the sentiment.</w:t>
       </w:r>
     </w:p>
     <w:p>
@@ -3825,7 +4403,7 @@
           <w:rFonts w:ascii="Times New Roman" w:hAnsi="Times New Roman" w:cs="Times New Roman"/>
         </w:rPr>
       </w:pPr>
-      <w:bookmarkStart w:id="11" w:name="_Toc455072034"/>
+      <w:bookmarkStart w:id="10" w:name="_Toc455072034"/>
       <w:r>
         <w:rPr>
           <w:rFonts w:ascii="Times New Roman" w:hAnsi="Times New Roman" w:cs="Times New Roman"/>
@@ -3833,7 +4411,7 @@
         <w:lastRenderedPageBreak/>
         <w:t>The Framework</w:t>
       </w:r>
-      <w:bookmarkEnd w:id="11"/>
+      <w:bookmarkEnd w:id="10"/>
     </w:p>
     <w:p>
       <w:pPr>
@@ -3900,7 +4478,7 @@
           <w:rFonts w:ascii="Times New Roman" w:hAnsi="Times New Roman" w:cs="Times New Roman"/>
         </w:rPr>
       </w:pPr>
-      <w:bookmarkStart w:id="12" w:name="_Toc455072035"/>
+      <w:bookmarkStart w:id="11" w:name="_Toc455072035"/>
       <w:r>
         <w:rPr>
           <w:rFonts w:ascii="Times New Roman" w:hAnsi="Times New Roman" w:cs="Times New Roman"/>
@@ -4410,7 +4988,7 @@
         </w:rPr>
         <w:t>Data Models</w:t>
       </w:r>
-      <w:bookmarkEnd w:id="12"/>
+      <w:bookmarkEnd w:id="11"/>
     </w:p>
     <w:p>
       <w:pPr>
@@ -4436,14 +5014,14 @@
           <w:rFonts w:ascii="Times New Roman" w:hAnsi="Times New Roman" w:cs="Times New Roman"/>
         </w:rPr>
       </w:pPr>
-      <w:bookmarkStart w:id="13" w:name="_Toc455072036"/>
+      <w:bookmarkStart w:id="12" w:name="_Toc455072036"/>
       <w:r>
         <w:rPr>
           <w:rFonts w:ascii="Times New Roman" w:hAnsi="Times New Roman" w:cs="Times New Roman"/>
         </w:rPr>
         <w:t>Controllers</w:t>
       </w:r>
-      <w:bookmarkEnd w:id="13"/>
+      <w:bookmarkEnd w:id="12"/>
     </w:p>
     <w:p>
       <w:pPr>
@@ -4469,14 +5047,14 @@
           <w:rFonts w:ascii="Times New Roman" w:hAnsi="Times New Roman" w:cs="Times New Roman"/>
         </w:rPr>
       </w:pPr>
-      <w:bookmarkStart w:id="14" w:name="_Toc455072037"/>
+      <w:bookmarkStart w:id="13" w:name="_Toc455072037"/>
       <w:r>
         <w:rPr>
           <w:rFonts w:ascii="Times New Roman" w:hAnsi="Times New Roman" w:cs="Times New Roman"/>
         </w:rPr>
         <w:t>Class Diagram</w:t>
       </w:r>
-      <w:bookmarkEnd w:id="14"/>
+      <w:bookmarkEnd w:id="13"/>
     </w:p>
     <w:p>
       <w:pPr>
@@ -4502,7 +5080,7 @@
           <w:rFonts w:ascii="Times New Roman" w:hAnsi="Times New Roman" w:cs="Times New Roman"/>
         </w:rPr>
       </w:pPr>
-      <w:bookmarkStart w:id="15" w:name="_Toc455072038"/>
+      <w:bookmarkStart w:id="14" w:name="_Toc455072038"/>
       <w:r>
         <w:rPr>
           <w:rFonts w:ascii="Times New Roman" w:hAnsi="Times New Roman" w:cs="Times New Roman"/>
@@ -4515,13 +5093,20 @@
         </w:rPr>
         <w:t xml:space="preserve"> Components</w:t>
       </w:r>
+      <w:bookmarkEnd w:id="14"/>
+      <w:r>
+        <w:rPr>
+          <w:rFonts w:ascii="Times New Roman" w:hAnsi="Times New Roman" w:cs="Times New Roman"/>
+        </w:rPr>
+        <w:t>/Views</w:t>
+      </w:r>
+    </w:p>
+    <w:p>
+      <w:r>
+        <w:t>todo</w:t>
+      </w:r>
+      <w:bookmarkStart w:id="15" w:name="_GoBack"/>
       <w:bookmarkEnd w:id="15"/>
-      <w:r>
-        <w:rPr>
-          <w:rFonts w:ascii="Times New Roman" w:hAnsi="Times New Roman" w:cs="Times New Roman"/>
-        </w:rPr>
-        <w:t>/Views</w:t>
-      </w:r>
     </w:p>
     <w:p>
       <w:pPr>
@@ -4788,6 +5373,7 @@
           <w:docPartUnique/>
         </w:docPartObj>
       </w:sdtPr>
+      <w:sdtEndPr/>
       <w:sdtContent>
         <w:sdt>
           <w:sdtPr>
@@ -4797,11 +5383,15 @@
             <w:id w:val="111145805"/>
             <w:bibliography/>
           </w:sdtPr>
+          <w:sdtEndPr/>
           <w:sdtContent>
             <w:p>
               <w:pPr>
+                <w:pStyle w:val="Bibliography"/>
                 <w:rPr>
-                  <w:rFonts w:ascii="Times New Roman" w:hAnsi="Times New Roman" w:cs="Times New Roman"/>
+                  <w:noProof/>
+                  <w:sz w:val="24"/>
+                  <w:szCs w:val="24"/>
                 </w:rPr>
               </w:pPr>
               <w:r>
@@ -4830,16 +5420,171 @@
               </w:r>
               <w:r>
                 <w:rPr>
-                  <w:rFonts w:ascii="Times New Roman" w:hAnsi="Times New Roman" w:cs="Times New Roman"/>
+                  <w:noProof/>
+                </w:rPr>
+                <w:t xml:space="preserve">1. </w:t>
+              </w:r>
+              <w:r>
+                <w:rPr>
                   <w:b/>
                   <w:bCs/>
                   <w:noProof/>
-                  <w:sz w:val="20"/>
-                  <w:szCs w:val="20"/>
-                  <w:lang w:val="en-US"/>
                 </w:rPr>
-                <w:t>There are no sources in the current document.</w:t>
+                <w:t>Sensiolabs.</w:t>
               </w:r>
+              <w:r>
+                <w:rPr>
+                  <w:noProof/>
+                </w:rPr>
+                <w:t xml:space="preserve"> Twig. </w:t>
+              </w:r>
+              <w:r>
+                <w:rPr>
+                  <w:i/>
+                  <w:iCs/>
+                  <w:noProof/>
+                </w:rPr>
+                <w:t xml:space="preserve">Twig. </w:t>
+              </w:r>
+              <w:r>
+                <w:rPr>
+                  <w:noProof/>
+                </w:rPr>
+                <w:t>[Online] http://twig.sensiolabs.org/.</w:t>
+              </w:r>
+            </w:p>
+            <w:p>
+              <w:pPr>
+                <w:pStyle w:val="Bibliography"/>
+                <w:rPr>
+                  <w:noProof/>
+                </w:rPr>
+              </w:pPr>
+              <w:r>
+                <w:rPr>
+                  <w:noProof/>
+                </w:rPr>
+                <w:t xml:space="preserve">2. </w:t>
+              </w:r>
+              <w:r>
+                <w:rPr>
+                  <w:b/>
+                  <w:bCs/>
+                  <w:noProof/>
+                </w:rPr>
+                <w:t>Bootstrap Contributors.</w:t>
+              </w:r>
+              <w:r>
+                <w:rPr>
+                  <w:noProof/>
+                </w:rPr>
+                <w:t xml:space="preserve"> </w:t>
+              </w:r>
+              <w:r>
+                <w:rPr>
+                  <w:i/>
+                  <w:iCs/>
+                  <w:noProof/>
+                </w:rPr>
+                <w:t xml:space="preserve">Bootstrap. </w:t>
+              </w:r>
+              <w:r>
+                <w:rPr>
+                  <w:noProof/>
+                </w:rPr>
+                <w:t>[Online] http://getbootstrap.com/.</w:t>
+              </w:r>
+            </w:p>
+            <w:p>
+              <w:pPr>
+                <w:pStyle w:val="Bibliography"/>
+                <w:rPr>
+                  <w:noProof/>
+                </w:rPr>
+              </w:pPr>
+              <w:r>
+                <w:rPr>
+                  <w:noProof/>
+                </w:rPr>
+                <w:t xml:space="preserve">3. </w:t>
+              </w:r>
+              <w:r>
+                <w:rPr>
+                  <w:b/>
+                  <w:bCs/>
+                  <w:noProof/>
+                </w:rPr>
+                <w:t>Bostock, Mike.</w:t>
+              </w:r>
+              <w:r>
+                <w:rPr>
+                  <w:noProof/>
+                </w:rPr>
+                <w:t xml:space="preserve"> Let’s Make a Bar Chart. </w:t>
+              </w:r>
+              <w:r>
+                <w:rPr>
+                  <w:i/>
+                  <w:iCs/>
+                  <w:noProof/>
+                </w:rPr>
+                <w:t xml:space="preserve">Mike Bostock. </w:t>
+              </w:r>
+              <w:r>
+                <w:rPr>
+                  <w:noProof/>
+                </w:rPr>
+                <w:t>[Online] https://bost.ocks.org/mike/bar/.</w:t>
+              </w:r>
+            </w:p>
+            <w:p>
+              <w:pPr>
+                <w:pStyle w:val="Bibliography"/>
+                <w:rPr>
+                  <w:b/>
+                  <w:bCs/>
+                  <w:noProof/>
+                </w:rPr>
+              </w:pPr>
+              <w:r>
+                <w:rPr>
+                  <w:noProof/>
+                </w:rPr>
+                <w:t xml:space="preserve">4. </w:t>
+              </w:r>
+              <w:r>
+                <w:rPr>
+                  <w:b/>
+                  <w:bCs/>
+                  <w:noProof/>
+                </w:rPr>
+                <w:t xml:space="preserve">Packages - twig. </w:t>
+              </w:r>
+              <w:r>
+                <w:rPr>
+                  <w:b/>
+                  <w:bCs/>
+                  <w:i/>
+                  <w:iCs/>
+                  <w:noProof/>
+                </w:rPr>
+                <w:t xml:space="preserve">NPM. </w:t>
+              </w:r>
+              <w:r>
+                <w:rPr>
+                  <w:b/>
+                  <w:bCs/>
+                  <w:noProof/>
+                </w:rPr>
+                <w:t>[Online] https://www.npmjs.com/package/twig.</w:t>
+              </w:r>
+            </w:p>
+            <w:p>
+              <w:pPr>
+                <w:rPr>
+                  <w:rFonts w:ascii="Times New Roman" w:hAnsi="Times New Roman" w:cs="Times New Roman"/>
+                </w:rPr>
+              </w:pPr>
               <w:r>
                 <w:rPr>
                   <w:rFonts w:ascii="Times New Roman" w:hAnsi="Times New Roman" w:cs="Times New Roman"/>
@@ -4904,6 +5649,7 @@
         <w:docPartUnique/>
       </w:docPartObj>
     </w:sdtPr>
+    <w:sdtEndPr/>
     <w:sdtContent>
       <w:sdt>
         <w:sdtPr>
@@ -4913,6 +5659,7 @@
             <w:docPartUnique/>
           </w:docPartObj>
         </w:sdtPr>
+        <w:sdtEndPr/>
         <w:sdtContent>
           <w:p>
             <w:pPr>
@@ -6979,6 +7726,119 @@
     </w:lvl>
   </w:abstractNum>
   <w:abstractNum w:abstractNumId="17" w15:restartNumberingAfterBreak="0">
+    <w:nsid w:val="54AE50E2"/>
+    <w:multiLevelType w:val="hybridMultilevel"/>
+    <w:tmpl w:val="52D40EB0"/>
+    <w:lvl w:ilvl="0" w:tplc="1C090001">
+      <w:start w:val="1"/>
+      <w:numFmt w:val="bullet"/>
+      <w:lvlText w:val=""/>
+      <w:lvlJc w:val="left"/>
+      <w:pPr>
+        <w:ind w:left="720" w:hanging="360"/>
+      </w:pPr>
+      <w:rPr>
+        <w:rFonts w:ascii="Symbol" w:hAnsi="Symbol" w:hint="default"/>
+      </w:rPr>
+    </w:lvl>
+    <w:lvl w:ilvl="1" w:tplc="1C090003" w:tentative="1">
+      <w:start w:val="1"/>
+      <w:numFmt w:val="bullet"/>
+      <w:lvlText w:val="o"/>
+      <w:lvlJc w:val="left"/>
+      <w:pPr>
+        <w:ind w:left="1440" w:hanging="360"/>
+      </w:pPr>
+      <w:rPr>
+        <w:rFonts w:ascii="Courier New" w:hAnsi="Courier New" w:cs="Courier New" w:hint="default"/>
+      </w:rPr>
+    </w:lvl>
+    <w:lvl w:ilvl="2" w:tplc="1C090005" w:tentative="1">
+      <w:start w:val="1"/>
+      <w:numFmt w:val="bullet"/>
+      <w:lvlText w:val=""/>
+      <w:lvlJc w:val="left"/>
+      <w:pPr>
+        <w:ind w:left="2160" w:hanging="360"/>
+      </w:pPr>
+      <w:rPr>
+        <w:rFonts w:ascii="Wingdings" w:hAnsi="Wingdings" w:hint="default"/>
+      </w:rPr>
+    </w:lvl>
+    <w:lvl w:ilvl="3" w:tplc="1C090001" w:tentative="1">
+      <w:start w:val="1"/>
+      <w:numFmt w:val="bullet"/>
+      <w:lvlText w:val=""/>
+      <w:lvlJc w:val="left"/>
+      <w:pPr>
+        <w:ind w:left="2880" w:hanging="360"/>
+      </w:pPr>
+      <w:rPr>
+        <w:rFonts w:ascii="Symbol" w:hAnsi="Symbol" w:hint="default"/>
+      </w:rPr>
+    </w:lvl>
+    <w:lvl w:ilvl="4" w:tplc="1C090003" w:tentative="1">
+      <w:start w:val="1"/>
+      <w:numFmt w:val="bullet"/>
+      <w:lvlText w:val="o"/>
+      <w:lvlJc w:val="left"/>
+      <w:pPr>
+        <w:ind w:left="3600" w:hanging="360"/>
+      </w:pPr>
+      <w:rPr>
+        <w:rFonts w:ascii="Courier New" w:hAnsi="Courier New" w:cs="Courier New" w:hint="default"/>
+      </w:rPr>
+    </w:lvl>
+    <w:lvl w:ilvl="5" w:tplc="1C090005" w:tentative="1">
+      <w:start w:val="1"/>
+      <w:numFmt w:val="bullet"/>
+      <w:lvlText w:val=""/>
+      <w:lvlJc w:val="left"/>
+      <w:pPr>
+        <w:ind w:left="4320" w:hanging="360"/>
+      </w:pPr>
+      <w:rPr>
+        <w:rFonts w:ascii="Wingdings" w:hAnsi="Wingdings" w:hint="default"/>
+      </w:rPr>
+    </w:lvl>
+    <w:lvl w:ilvl="6" w:tplc="1C090001" w:tentative="1">
+      <w:start w:val="1"/>
+      <w:numFmt w:val="bullet"/>
+      <w:lvlText w:val=""/>
+      <w:lvlJc w:val="left"/>
+      <w:pPr>
+        <w:ind w:left="5040" w:hanging="360"/>
+      </w:pPr>
+      <w:rPr>
+        <w:rFonts w:ascii="Symbol" w:hAnsi="Symbol" w:hint="default"/>
+      </w:rPr>
+    </w:lvl>
+    <w:lvl w:ilvl="7" w:tplc="1C090003" w:tentative="1">
+      <w:start w:val="1"/>
+      <w:numFmt w:val="bullet"/>
+      <w:lvlText w:val="o"/>
+      <w:lvlJc w:val="left"/>
+      <w:pPr>
+        <w:ind w:left="5760" w:hanging="360"/>
+      </w:pPr>
+      <w:rPr>
+        <w:rFonts w:ascii="Courier New" w:hAnsi="Courier New" w:cs="Courier New" w:hint="default"/>
+      </w:rPr>
+    </w:lvl>
+    <w:lvl w:ilvl="8" w:tplc="1C090005" w:tentative="1">
+      <w:start w:val="1"/>
+      <w:numFmt w:val="bullet"/>
+      <w:lvlText w:val=""/>
+      <w:lvlJc w:val="left"/>
+      <w:pPr>
+        <w:ind w:left="6480" w:hanging="360"/>
+      </w:pPr>
+      <w:rPr>
+        <w:rFonts w:ascii="Wingdings" w:hAnsi="Wingdings" w:hint="default"/>
+      </w:rPr>
+    </w:lvl>
+  </w:abstractNum>
+  <w:abstractNum w:abstractNumId="18" w15:restartNumberingAfterBreak="0">
     <w:nsid w:val="5683398B"/>
     <w:multiLevelType w:val="hybridMultilevel"/>
     <w:tmpl w:val="AA762152"/>
@@ -7091,7 +7951,7 @@
       </w:rPr>
     </w:lvl>
   </w:abstractNum>
-  <w:abstractNum w:abstractNumId="18" w15:restartNumberingAfterBreak="0">
+  <w:abstractNum w:abstractNumId="19" w15:restartNumberingAfterBreak="0">
     <w:nsid w:val="63173743"/>
     <w:multiLevelType w:val="hybridMultilevel"/>
     <w:tmpl w:val="7E0295BA"/>
@@ -7204,7 +8064,7 @@
       </w:rPr>
     </w:lvl>
   </w:abstractNum>
-  <w:abstractNum w:abstractNumId="19" w15:restartNumberingAfterBreak="0">
+  <w:abstractNum w:abstractNumId="20" w15:restartNumberingAfterBreak="0">
     <w:nsid w:val="65292C5C"/>
     <w:multiLevelType w:val="hybridMultilevel"/>
     <w:tmpl w:val="01009F3A"/>
@@ -7317,7 +8177,7 @@
       </w:rPr>
     </w:lvl>
   </w:abstractNum>
-  <w:abstractNum w:abstractNumId="20" w15:restartNumberingAfterBreak="0">
+  <w:abstractNum w:abstractNumId="21" w15:restartNumberingAfterBreak="0">
     <w:nsid w:val="69384CB4"/>
     <w:multiLevelType w:val="hybridMultilevel"/>
     <w:tmpl w:val="99C6C69C"/>
@@ -7430,7 +8290,7 @@
       </w:rPr>
     </w:lvl>
   </w:abstractNum>
-  <w:abstractNum w:abstractNumId="21" w15:restartNumberingAfterBreak="0">
+  <w:abstractNum w:abstractNumId="22" w15:restartNumberingAfterBreak="0">
     <w:nsid w:val="70E55275"/>
     <w:multiLevelType w:val="hybridMultilevel"/>
     <w:tmpl w:val="C9241370"/>
@@ -7543,7 +8403,7 @@
       </w:rPr>
     </w:lvl>
   </w:abstractNum>
-  <w:abstractNum w:abstractNumId="22" w15:restartNumberingAfterBreak="0">
+  <w:abstractNum w:abstractNumId="23" w15:restartNumberingAfterBreak="0">
     <w:nsid w:val="77612520"/>
     <w:multiLevelType w:val="hybridMultilevel"/>
     <w:tmpl w:val="CE08AE80"/>
@@ -7656,7 +8516,7 @@
       </w:rPr>
     </w:lvl>
   </w:abstractNum>
-  <w:abstractNum w:abstractNumId="23" w15:restartNumberingAfterBreak="0">
+  <w:abstractNum w:abstractNumId="24" w15:restartNumberingAfterBreak="0">
     <w:nsid w:val="7A9F04AF"/>
     <w:multiLevelType w:val="hybridMultilevel"/>
     <w:tmpl w:val="94783898"/>
@@ -7769,7 +8629,7 @@
       </w:rPr>
     </w:lvl>
   </w:abstractNum>
-  <w:abstractNum w:abstractNumId="24" w15:restartNumberingAfterBreak="0">
+  <w:abstractNum w:abstractNumId="25" w15:restartNumberingAfterBreak="0">
     <w:nsid w:val="7F4F469D"/>
     <w:multiLevelType w:val="hybridMultilevel"/>
     <w:tmpl w:val="7948275C"/>
@@ -7895,13 +8755,13 @@
     <w:abstractNumId w:val="5"/>
   </w:num>
   <w:num w:numId="5">
-    <w:abstractNumId w:val="23"/>
+    <w:abstractNumId w:val="24"/>
   </w:num>
   <w:num w:numId="6">
     <w:abstractNumId w:val="2"/>
   </w:num>
   <w:num w:numId="7">
-    <w:abstractNumId w:val="17"/>
+    <w:abstractNumId w:val="18"/>
   </w:num>
   <w:num w:numId="8">
     <w:abstractNumId w:val="13"/>
@@ -7910,7 +8770,7 @@
     <w:abstractNumId w:val="8"/>
   </w:num>
   <w:num w:numId="10">
-    <w:abstractNumId w:val="19"/>
+    <w:abstractNumId w:val="20"/>
   </w:num>
   <w:num w:numId="11">
     <w:abstractNumId w:val="14"/>
@@ -7925,19 +8785,19 @@
     <w:abstractNumId w:val="12"/>
   </w:num>
   <w:num w:numId="15">
-    <w:abstractNumId w:val="18"/>
+    <w:abstractNumId w:val="19"/>
   </w:num>
   <w:num w:numId="16">
-    <w:abstractNumId w:val="24"/>
+    <w:abstractNumId w:val="25"/>
   </w:num>
   <w:num w:numId="17">
-    <w:abstractNumId w:val="21"/>
+    <w:abstractNumId w:val="22"/>
   </w:num>
   <w:num w:numId="18">
     <w:abstractNumId w:val="4"/>
   </w:num>
   <w:num w:numId="19">
-    <w:abstractNumId w:val="20"/>
+    <w:abstractNumId w:val="21"/>
   </w:num>
   <w:num w:numId="20">
     <w:abstractNumId w:val="1"/>
@@ -7952,10 +8812,13 @@
     <w:abstractNumId w:val="6"/>
   </w:num>
   <w:num w:numId="24">
-    <w:abstractNumId w:val="22"/>
+    <w:abstractNumId w:val="23"/>
   </w:num>
   <w:num w:numId="25">
     <w:abstractNumId w:val="9"/>
+  </w:num>
+  <w:num w:numId="26">
+    <w:abstractNumId w:val="17"/>
   </w:num>
 </w:numbering>
 </file>
@@ -9180,6 +10043,7 @@
   <w:rsids>
     <w:rsidRoot w:val="00F50B52"/>
     <w:rsid w:val="00007D2F"/>
+    <w:rsid w:val="00055401"/>
     <w:rsid w:val="00293B67"/>
     <w:rsid w:val="002F74CE"/>
     <w:rsid w:val="00300144"/>
@@ -9973,7 +10837,62 @@
     <b:Title>Let’s Make a Bar Chart</b:Title>
     <b:InternetSiteTitle>Mike Bostock</b:InternetSiteTitle>
     <b:URL>https://bost.ocks.org/mike/bar/</b:URL>
+    <b:RefOrder>4</b:RefOrder>
+  </b:Source>
+  <b:Source>
+    <b:Tag>Sen</b:Tag>
+    <b:SourceType>DocumentFromInternetSite</b:SourceType>
+    <b:Guid>{3A2DCA21-6990-4F45-9F9E-3AFEB7CC18F9}</b:Guid>
+    <b:Author>
+      <b:Author>
+        <b:Corporate>Sensiolabs</b:Corporate>
+      </b:Author>
+    </b:Author>
+    <b:Title>Twig</b:Title>
+    <b:InternetSiteTitle>Twig</b:InternetSiteTitle>
+    <b:URL>http://twig.sensiolabs.org/</b:URL>
     <b:RefOrder>1</b:RefOrder>
+  </b:Source>
+  <b:Source>
+    <b:Tag>Boo</b:Tag>
+    <b:SourceType>DocumentFromInternetSite</b:SourceType>
+    <b:Guid>{E70949CD-43EB-4346-BD0D-91E9B8DD0006}</b:Guid>
+    <b:Author>
+      <b:Author>
+        <b:Corporate>Bootstrap Contributors</b:Corporate>
+      </b:Author>
+    </b:Author>
+    <b:InternetSiteTitle>Bootstrap</b:InternetSiteTitle>
+    <b:URL>http://getbootstrap.com/</b:URL>
+    <b:RefOrder>2</b:RefOrder>
+  </b:Source>
+  <b:Source>
+    <b:Tag>Pac</b:Tag>
+    <b:SourceType>DocumentFromInternetSite</b:SourceType>
+    <b:Guid>{ED4DB398-FF88-4DFC-9DC7-DB0E1FF1A123}</b:Guid>
+    <b:Title>Packages - twig</b:Title>
+    <b:InternetSiteTitle>NPM</b:InternetSiteTitle>
+    <b:URL>https://www.npmjs.com/package/twig</b:URL>
+    <b:Author>
+      <b:Author>
+        <b:Corporate>NPM</b:Corporate>
+      </b:Author>
+    </b:Author>
+    <b:RefOrder>5</b:RefOrder>
+  </b:Source>
+  <b:Source>
+    <b:Tag>D3</b:Tag>
+    <b:SourceType>DocumentFromInternetSite</b:SourceType>
+    <b:Guid>{68AE715A-26DC-4E6B-9DF1-6CF3B400BB26}</b:Guid>
+    <b:Author>
+      <b:Author>
+        <b:Corporate>D3</b:Corporate>
+      </b:Author>
+    </b:Author>
+    <b:Title>Overview</b:Title>
+    <b:InternetSiteTitle>D3</b:InternetSiteTitle>
+    <b:URL>https://d3js.org/</b:URL>
+    <b:RefOrder>3</b:RefOrder>
   </b:Source>
 </b:Sources>
 </file>
@@ -9987,7 +10906,7 @@
 </file>
 
 <file path=customXml/itemProps2.xml><?xml version="1.0" encoding="utf-8"?>
-<ds:datastoreItem xmlns:ds="http://schemas.openxmlformats.org/officeDocument/2006/customXml" ds:itemID="{23F64507-5087-4471-A853-0FAABA4536B3}">
+<ds:datastoreItem xmlns:ds="http://schemas.openxmlformats.org/officeDocument/2006/customXml" ds:itemID="{02A13906-6AF7-451C-8B17-755BF61EFE97}">
   <ds:schemaRefs>
     <ds:schemaRef ds:uri="http://schemas.openxmlformats.org/officeDocument/2006/bibliography"/>
   </ds:schemaRefs>

</xml_diff>

<commit_message>
DC : Updated time sheet Updated Combined Group Timesheets
</commit_message>
<xml_diff>
--- a/documentation/Individual Reports/Individual Report - Dave Cloete.docx
+++ b/documentation/Individual Reports/Individual Report - Dave Cloete.docx
@@ -337,6 +337,13 @@
     </w:sdt>
     <w:sdt>
       <w:sdtPr>
+        <w:rPr>
+          <w:rFonts w:asciiTheme="minorHAnsi" w:eastAsiaTheme="minorHAnsi" w:hAnsiTheme="minorHAnsi" w:cstheme="minorBidi"/>
+          <w:color w:val="auto"/>
+          <w:sz w:val="22"/>
+          <w:szCs w:val="22"/>
+          <w:lang w:val="en-ZA"/>
+        </w:rPr>
         <w:id w:val="-1291964764"/>
         <w:docPartObj>
           <w:docPartGallery w:val="Table of Contents"/>
@@ -345,14 +352,9 @@
       </w:sdtPr>
       <w:sdtEndPr>
         <w:rPr>
-          <w:rFonts w:asciiTheme="minorHAnsi" w:eastAsiaTheme="minorHAnsi" w:hAnsiTheme="minorHAnsi" w:cstheme="minorBidi"/>
           <w:b/>
           <w:bCs/>
           <w:noProof/>
-          <w:color w:val="auto"/>
-          <w:sz w:val="22"/>
-          <w:szCs w:val="22"/>
-          <w:lang w:val="en-ZA"/>
         </w:rPr>
       </w:sdtEndPr>
       <w:sdtContent>
@@ -3349,11 +3351,13 @@
       <w:bookmarkEnd w:id="0"/>
     </w:p>
     <w:p>
+      <w:proofErr w:type="spellStart"/>
+      <w:proofErr w:type="gramStart"/>
       <w:r>
         <w:t>todo</w:t>
       </w:r>
-      <w:bookmarkStart w:id="1" w:name="_GoBack"/>
-      <w:bookmarkEnd w:id="1"/>
+      <w:proofErr w:type="spellEnd"/>
+      <w:proofErr w:type="gramEnd"/>
     </w:p>
     <w:p>
       <w:pPr>
@@ -3473,10 +3477,10 @@
                   <v:path o:extrusionok="f" gradientshapeok="t" o:connecttype="rect"/>
                   <o:lock v:ext="edit" aspectratio="t"/>
                 </v:shapetype>
-                <v:shape id="_x0000_i1034" type="#_x0000_t75" style="width:438pt;height:299.25pt" o:ole="">
+                <v:shape id="_x0000_i1025" type="#_x0000_t75" style="width:437.45pt;height:298.85pt" o:ole="">
                   <v:imagedata r:id="rId9" o:title=""/>
                 </v:shape>
-                <o:OLEObject Type="Embed" ProgID="PBrush" ShapeID="_x0000_i1034" DrawAspect="Content" ObjectID="_1528908794" r:id="rId10"/>
+                <o:OLEObject Type="Embed" ProgID="PBrush" ShapeID="_x0000_i1025" DrawAspect="Content" ObjectID="_1528977314" r:id="rId10"/>
               </w:object>
             </w:r>
           </w:p>
@@ -3568,7 +3572,7 @@
           <w:rFonts w:ascii="Times New Roman" w:hAnsi="Times New Roman" w:cs="Times New Roman"/>
         </w:rPr>
       </w:pPr>
-      <w:bookmarkStart w:id="2" w:name="_Toc455166236"/>
+      <w:bookmarkStart w:id="1" w:name="_Toc455166236"/>
       <w:r>
         <w:rPr>
           <w:rFonts w:ascii="Times New Roman" w:hAnsi="Times New Roman" w:cs="Times New Roman"/>
@@ -3582,7 +3586,7 @@
         </w:rPr>
         <w:t>duction</w:t>
       </w:r>
-      <w:bookmarkEnd w:id="2"/>
+      <w:bookmarkEnd w:id="1"/>
     </w:p>
     <w:p>
       <w:pPr>
@@ -3790,14 +3794,14 @@
           <w:rFonts w:ascii="Times New Roman" w:hAnsi="Times New Roman" w:cs="Times New Roman"/>
         </w:rPr>
       </w:pPr>
-      <w:bookmarkStart w:id="3" w:name="_Toc455166237"/>
+      <w:bookmarkStart w:id="2" w:name="_Toc455166237"/>
       <w:r>
         <w:rPr>
           <w:rFonts w:ascii="Times New Roman" w:hAnsi="Times New Roman" w:cs="Times New Roman"/>
         </w:rPr>
         <w:t>Background</w:t>
       </w:r>
-      <w:bookmarkEnd w:id="3"/>
+      <w:bookmarkEnd w:id="2"/>
     </w:p>
     <w:p>
       <w:pPr>
@@ -3835,7 +3839,35 @@
         <w:rPr>
           <w:rFonts w:ascii="Times New Roman" w:hAnsi="Times New Roman" w:cs="Times New Roman"/>
         </w:rPr>
-        <w:t>Initially the project team decided to do small POCs (Proof of Concepts) to understand which technologies can be used to develop a data visualisation solution on the Raspberry-PI hardware. Investigation shown various options existed on the latest Raspberry-PI 3 using the Raspbain OS which is a flavour of Debian part of the Linux Operating systems family.</w:t>
+        <w:t xml:space="preserve">Initially the project team decided to do small POCs (Proof of Concepts) to understand which technologies can be used to develop a data visualisation solution on the Raspberry-PI hardware. Investigation shown various options existed on the latest Raspberry-PI 3 using the </w:t>
+      </w:r>
+      <w:proofErr w:type="spellStart"/>
+      <w:r>
+        <w:rPr>
+          <w:rFonts w:ascii="Times New Roman" w:hAnsi="Times New Roman" w:cs="Times New Roman"/>
+        </w:rPr>
+        <w:t>Raspbain</w:t>
+      </w:r>
+      <w:proofErr w:type="spellEnd"/>
+      <w:r>
+        <w:rPr>
+          <w:rFonts w:ascii="Times New Roman" w:hAnsi="Times New Roman" w:cs="Times New Roman"/>
+        </w:rPr>
+        <w:t xml:space="preserve"> OS which is a flavour of </w:t>
+      </w:r>
+      <w:proofErr w:type="spellStart"/>
+      <w:r>
+        <w:rPr>
+          <w:rFonts w:ascii="Times New Roman" w:hAnsi="Times New Roman" w:cs="Times New Roman"/>
+        </w:rPr>
+        <w:t>Debian</w:t>
+      </w:r>
+      <w:proofErr w:type="spellEnd"/>
+      <w:r>
+        <w:rPr>
+          <w:rFonts w:ascii="Times New Roman" w:hAnsi="Times New Roman" w:cs="Times New Roman"/>
+        </w:rPr>
+        <w:t xml:space="preserve"> part of the Linux Operating systems family.</w:t>
       </w:r>
     </w:p>
     <w:p>
@@ -3849,14 +3881,14 @@
           <w:rFonts w:ascii="Times New Roman" w:hAnsi="Times New Roman" w:cs="Times New Roman"/>
         </w:rPr>
       </w:pPr>
-      <w:bookmarkStart w:id="4" w:name="_Toc455166238"/>
+      <w:bookmarkStart w:id="3" w:name="_Toc455166238"/>
       <w:r>
         <w:rPr>
           <w:rFonts w:ascii="Times New Roman" w:hAnsi="Times New Roman" w:cs="Times New Roman"/>
         </w:rPr>
         <w:t>Requirements</w:t>
       </w:r>
-      <w:bookmarkEnd w:id="4"/>
+      <w:bookmarkEnd w:id="3"/>
     </w:p>
     <w:p>
       <w:pPr>
@@ -3888,14 +3920,14 @@
           <w:rFonts w:ascii="Times New Roman" w:hAnsi="Times New Roman" w:cs="Times New Roman"/>
         </w:rPr>
       </w:pPr>
-      <w:bookmarkStart w:id="5" w:name="_Toc455166239"/>
+      <w:bookmarkStart w:id="4" w:name="_Toc455166239"/>
       <w:r>
         <w:rPr>
           <w:rFonts w:ascii="Times New Roman" w:hAnsi="Times New Roman" w:cs="Times New Roman"/>
         </w:rPr>
         <w:t>Functional</w:t>
       </w:r>
-      <w:bookmarkEnd w:id="5"/>
+      <w:bookmarkEnd w:id="4"/>
     </w:p>
     <w:p>
       <w:pPr>
@@ -3962,14 +3994,14 @@
           <w:rFonts w:ascii="Times New Roman" w:hAnsi="Times New Roman" w:cs="Times New Roman"/>
         </w:rPr>
       </w:pPr>
-      <w:bookmarkStart w:id="6" w:name="_Toc455166240"/>
+      <w:bookmarkStart w:id="5" w:name="_Toc455166240"/>
       <w:r>
         <w:rPr>
           <w:rFonts w:ascii="Times New Roman" w:hAnsi="Times New Roman" w:cs="Times New Roman"/>
         </w:rPr>
         <w:t>Non-functional</w:t>
       </w:r>
-      <w:bookmarkEnd w:id="6"/>
+      <w:bookmarkEnd w:id="5"/>
     </w:p>
     <w:p>
       <w:pPr>
@@ -4072,7 +4104,7 @@
           <w:rFonts w:ascii="Times New Roman" w:hAnsi="Times New Roman" w:cs="Times New Roman"/>
         </w:rPr>
       </w:pPr>
-      <w:bookmarkStart w:id="7" w:name="_Toc455166241"/>
+      <w:bookmarkStart w:id="6" w:name="_Toc455166241"/>
       <w:r>
         <w:rPr>
           <w:rFonts w:ascii="Times New Roman" w:hAnsi="Times New Roman" w:cs="Times New Roman"/>
@@ -4080,7 +4112,7 @@
         <w:lastRenderedPageBreak/>
         <w:t>Approach</w:t>
       </w:r>
-      <w:bookmarkEnd w:id="7"/>
+      <w:bookmarkEnd w:id="6"/>
     </w:p>
     <w:p>
       <w:pPr>
@@ -4157,14 +4189,14 @@
           <w:rFonts w:ascii="Times New Roman" w:hAnsi="Times New Roman" w:cs="Times New Roman"/>
         </w:rPr>
       </w:pPr>
-      <w:bookmarkStart w:id="8" w:name="_Toc455166242"/>
+      <w:bookmarkStart w:id="7" w:name="_Toc455166242"/>
       <w:r>
         <w:rPr>
           <w:rFonts w:ascii="Times New Roman" w:hAnsi="Times New Roman" w:cs="Times New Roman"/>
         </w:rPr>
         <w:t>Challenges</w:t>
       </w:r>
-      <w:bookmarkEnd w:id="8"/>
+      <w:bookmarkEnd w:id="7"/>
     </w:p>
     <w:p>
       <w:pPr>
@@ -4281,14 +4313,14 @@
           <w:rFonts w:ascii="Times New Roman" w:hAnsi="Times New Roman" w:cs="Times New Roman"/>
         </w:rPr>
       </w:pPr>
-      <w:bookmarkStart w:id="9" w:name="_Toc455166243"/>
+      <w:bookmarkStart w:id="8" w:name="_Toc455166243"/>
       <w:r>
         <w:rPr>
           <w:rFonts w:ascii="Times New Roman" w:hAnsi="Times New Roman" w:cs="Times New Roman"/>
         </w:rPr>
         <w:t>Design Overview</w:t>
       </w:r>
-      <w:bookmarkEnd w:id="9"/>
+      <w:bookmarkEnd w:id="8"/>
     </w:p>
     <w:p>
       <w:pPr>
@@ -4314,14 +4346,14 @@
           <w:rFonts w:ascii="Times New Roman" w:hAnsi="Times New Roman" w:cs="Times New Roman"/>
         </w:rPr>
       </w:pPr>
-      <w:bookmarkStart w:id="10" w:name="_Toc455166244"/>
+      <w:bookmarkStart w:id="9" w:name="_Toc455166244"/>
       <w:r>
         <w:rPr>
           <w:rFonts w:ascii="Times New Roman" w:hAnsi="Times New Roman" w:cs="Times New Roman"/>
         </w:rPr>
         <w:t>Conceptual</w:t>
       </w:r>
-      <w:bookmarkEnd w:id="10"/>
+      <w:bookmarkEnd w:id="9"/>
     </w:p>
     <w:p>
       <w:pPr>
@@ -4611,42 +4643,56 @@
           <w:rFonts w:ascii="Times New Roman" w:hAnsi="Times New Roman" w:cs="Times New Roman"/>
         </w:rPr>
       </w:pPr>
-      <w:bookmarkStart w:id="11" w:name="_Toc455166245"/>
+      <w:bookmarkStart w:id="10" w:name="_Toc455166245"/>
       <w:r>
         <w:rPr>
           <w:rFonts w:ascii="Times New Roman" w:hAnsi="Times New Roman" w:cs="Times New Roman"/>
         </w:rPr>
         <w:t>Technologies Used</w:t>
+      </w:r>
+      <w:bookmarkEnd w:id="10"/>
+    </w:p>
+    <w:p>
+      <w:pPr>
+        <w:pStyle w:val="Heading3"/>
+        <w:rPr>
+          <w:rFonts w:ascii="Times New Roman" w:hAnsi="Times New Roman" w:cs="Times New Roman"/>
+        </w:rPr>
+      </w:pPr>
+      <w:bookmarkStart w:id="11" w:name="_Toc455166246"/>
+      <w:r>
+        <w:rPr>
+          <w:rFonts w:ascii="Times New Roman" w:hAnsi="Times New Roman" w:cs="Times New Roman"/>
+        </w:rPr>
+        <w:t>Node.js</w:t>
       </w:r>
       <w:bookmarkEnd w:id="11"/>
     </w:p>
     <w:p>
       <w:pPr>
-        <w:pStyle w:val="Heading3"/>
-        <w:rPr>
-          <w:rFonts w:ascii="Times New Roman" w:hAnsi="Times New Roman" w:cs="Times New Roman"/>
-        </w:rPr>
-      </w:pPr>
-      <w:bookmarkStart w:id="12" w:name="_Toc455166246"/>
-      <w:r>
-        <w:rPr>
-          <w:rFonts w:ascii="Times New Roman" w:hAnsi="Times New Roman" w:cs="Times New Roman"/>
-        </w:rPr>
-        <w:t>Node.js</w:t>
-      </w:r>
-      <w:bookmarkEnd w:id="12"/>
-    </w:p>
-    <w:p>
-      <w:pPr>
-        <w:rPr>
-          <w:rFonts w:ascii="Times New Roman" w:hAnsi="Times New Roman" w:cs="Times New Roman"/>
-        </w:rPr>
-      </w:pPr>
-      <w:r>
-        <w:rPr>
-          <w:rFonts w:ascii="Times New Roman" w:hAnsi="Times New Roman" w:cs="Times New Roman"/>
-        </w:rPr>
-        <w:t xml:space="preserve">Node.js is one of the technologies shipped with Raspbian however an update was required as the version </w:t>
+        <w:rPr>
+          <w:rFonts w:ascii="Times New Roman" w:hAnsi="Times New Roman" w:cs="Times New Roman"/>
+        </w:rPr>
+      </w:pPr>
+      <w:r>
+        <w:rPr>
+          <w:rFonts w:ascii="Times New Roman" w:hAnsi="Times New Roman" w:cs="Times New Roman"/>
+        </w:rPr>
+        <w:t xml:space="preserve">Node.js is one of the technologies shipped with </w:t>
+      </w:r>
+      <w:proofErr w:type="spellStart"/>
+      <w:r>
+        <w:rPr>
+          <w:rFonts w:ascii="Times New Roman" w:hAnsi="Times New Roman" w:cs="Times New Roman"/>
+        </w:rPr>
+        <w:t>Raspbian</w:t>
+      </w:r>
+      <w:proofErr w:type="spellEnd"/>
+      <w:r>
+        <w:rPr>
+          <w:rFonts w:ascii="Times New Roman" w:hAnsi="Times New Roman" w:cs="Times New Roman"/>
+        </w:rPr>
+        <w:t xml:space="preserve"> however an update was required as the version </w:t>
       </w:r>
       <w:r>
         <w:rPr>
@@ -4839,7 +4885,7 @@
           <w:rFonts w:ascii="Times New Roman" w:hAnsi="Times New Roman" w:cs="Times New Roman"/>
         </w:rPr>
       </w:pPr>
-      <w:bookmarkStart w:id="13" w:name="_Toc455166247"/>
+      <w:bookmarkStart w:id="12" w:name="_Toc455166247"/>
       <w:r>
         <w:rPr>
           <w:rFonts w:ascii="Times New Roman" w:hAnsi="Times New Roman" w:cs="Times New Roman"/>
@@ -4857,6 +4903,151 @@
           <w:rFonts w:ascii="Times New Roman" w:hAnsi="Times New Roman" w:cs="Times New Roman"/>
         </w:rPr>
         <w:t>ramework</w:t>
+      </w:r>
+      <w:bookmarkEnd w:id="12"/>
+    </w:p>
+    <w:p>
+      <w:pPr>
+        <w:rPr>
+          <w:rFonts w:ascii="Times New Roman" w:hAnsi="Times New Roman" w:cs="Times New Roman"/>
+        </w:rPr>
+      </w:pPr>
+      <w:r>
+        <w:rPr>
+          <w:rFonts w:ascii="Times New Roman" w:hAnsi="Times New Roman" w:cs="Times New Roman"/>
+        </w:rPr>
+        <w:t>The Node.js Express Framework was chosen as the server-side technology as it allows for serving both static and dynamic content with little coding necessary.</w:t>
+      </w:r>
+    </w:p>
+    <w:p>
+      <w:pPr>
+        <w:rPr>
+          <w:rFonts w:ascii="Times New Roman" w:hAnsi="Times New Roman" w:cs="Times New Roman"/>
+        </w:rPr>
+      </w:pPr>
+      <w:r>
+        <w:rPr>
+          <w:rFonts w:ascii="Times New Roman" w:hAnsi="Times New Roman" w:cs="Times New Roman"/>
+        </w:rPr>
+        <w:t xml:space="preserve">There are many ways to write a web application in Node.js, </w:t>
+      </w:r>
+      <w:r>
+        <w:rPr>
+          <w:rFonts w:ascii="Times New Roman" w:hAnsi="Times New Roman" w:cs="Times New Roman"/>
+        </w:rPr>
+        <w:t xml:space="preserve">the </w:t>
+      </w:r>
+      <w:r>
+        <w:rPr>
+          <w:rFonts w:ascii="Times New Roman" w:hAnsi="Times New Roman" w:cs="Times New Roman"/>
+        </w:rPr>
+        <w:t xml:space="preserve">Express </w:t>
+      </w:r>
+      <w:r>
+        <w:rPr>
+          <w:rFonts w:ascii="Times New Roman" w:hAnsi="Times New Roman" w:cs="Times New Roman"/>
+        </w:rPr>
+        <w:t xml:space="preserve">Framework </w:t>
+      </w:r>
+      <w:r>
+        <w:rPr>
+          <w:rFonts w:ascii="Times New Roman" w:hAnsi="Times New Roman" w:cs="Times New Roman"/>
+        </w:rPr>
+        <w:t xml:space="preserve">is merely one of the frameworks making this possible and within </w:t>
+      </w:r>
+      <w:r>
+        <w:rPr>
+          <w:rFonts w:ascii="Times New Roman" w:hAnsi="Times New Roman" w:cs="Times New Roman"/>
+        </w:rPr>
+        <w:t>the E</w:t>
+      </w:r>
+      <w:r>
+        <w:rPr>
+          <w:rFonts w:ascii="Times New Roman" w:hAnsi="Times New Roman" w:cs="Times New Roman"/>
+        </w:rPr>
+        <w:t>xpress</w:t>
+      </w:r>
+      <w:r>
+        <w:rPr>
+          <w:rFonts w:ascii="Times New Roman" w:hAnsi="Times New Roman" w:cs="Times New Roman"/>
+        </w:rPr>
+        <w:t xml:space="preserve"> Framework</w:t>
+      </w:r>
+      <w:r>
+        <w:rPr>
+          <w:rFonts w:ascii="Times New Roman" w:hAnsi="Times New Roman" w:cs="Times New Roman"/>
+        </w:rPr>
+        <w:t>, there’s more than one way of writing a web application.</w:t>
+      </w:r>
+    </w:p>
+    <w:p>
+      <w:pPr>
+        <w:rPr>
+          <w:rFonts w:ascii="Times New Roman" w:hAnsi="Times New Roman" w:cs="Times New Roman"/>
+        </w:rPr>
+      </w:pPr>
+      <w:r>
+        <w:rPr>
+          <w:rFonts w:ascii="Times New Roman" w:hAnsi="Times New Roman" w:cs="Times New Roman"/>
+        </w:rPr>
+        <w:t xml:space="preserve">The </w:t>
+      </w:r>
+      <w:r>
+        <w:rPr>
+          <w:rFonts w:ascii="Times New Roman" w:hAnsi="Times New Roman" w:cs="Times New Roman"/>
+        </w:rPr>
+        <w:t xml:space="preserve">Express </w:t>
+      </w:r>
+      <w:r>
+        <w:rPr>
+          <w:rFonts w:ascii="Times New Roman" w:hAnsi="Times New Roman" w:cs="Times New Roman"/>
+        </w:rPr>
+        <w:t xml:space="preserve">framework </w:t>
+      </w:r>
+      <w:r>
+        <w:rPr>
+          <w:rFonts w:ascii="Times New Roman" w:hAnsi="Times New Roman" w:cs="Times New Roman"/>
+        </w:rPr>
+        <w:t xml:space="preserve">supports a MVC implementation. One of the supporting components in the Express Framework is the Router component allowing the HTTP requests to be handled </w:t>
+      </w:r>
+      <w:r>
+        <w:rPr>
+          <w:rFonts w:ascii="Times New Roman" w:hAnsi="Times New Roman" w:cs="Times New Roman"/>
+        </w:rPr>
+        <w:t>specific functions based on the</w:t>
+      </w:r>
+      <w:r>
+        <w:rPr>
+          <w:rFonts w:ascii="Times New Roman" w:hAnsi="Times New Roman" w:cs="Times New Roman"/>
+        </w:rPr>
+        <w:t xml:space="preserve"> </w:t>
+      </w:r>
+      <w:r>
+        <w:rPr>
+          <w:rFonts w:ascii="Times New Roman" w:hAnsi="Times New Roman" w:cs="Times New Roman"/>
+        </w:rPr>
+        <w:t>specified request path/route. Routes were logically grouped into script files</w:t>
+      </w:r>
+      <w:r>
+        <w:rPr>
+          <w:rFonts w:ascii="Times New Roman" w:hAnsi="Times New Roman" w:cs="Times New Roman"/>
+        </w:rPr>
+        <w:t>.</w:t>
+      </w:r>
+    </w:p>
+    <w:p>
+      <w:pPr>
+        <w:pStyle w:val="Heading3"/>
+        <w:rPr>
+          <w:rFonts w:ascii="Times New Roman" w:hAnsi="Times New Roman" w:cs="Times New Roman"/>
+        </w:rPr>
+      </w:pPr>
+      <w:bookmarkStart w:id="13" w:name="_Toc455166248"/>
+      <w:r>
+        <w:rPr>
+          <w:rFonts w:ascii="Times New Roman" w:hAnsi="Times New Roman" w:cs="Times New Roman"/>
+        </w:rPr>
+        <w:t>Node.js – File System</w:t>
       </w:r>
       <w:bookmarkEnd w:id="13"/>
     </w:p>
@@ -4870,7 +5061,7 @@
         <w:rPr>
           <w:rFonts w:ascii="Times New Roman" w:hAnsi="Times New Roman" w:cs="Times New Roman"/>
         </w:rPr>
-        <w:t>The Node.js Express Framework was chosen as the server-side technology as it allows for serving both static and dynamic content with little coding necessary.</w:t>
+        <w:t xml:space="preserve">Twit-Con-Pro uses JSON files as a standard for transferring data between the components. JSON files were thus chosen as the storage medium for the Data Models as it meant no additional complexity were required for storing data. </w:t>
       </w:r>
     </w:p>
     <w:p>
@@ -4883,7 +5074,49 @@
         <w:rPr>
           <w:rFonts w:ascii="Times New Roman" w:hAnsi="Times New Roman" w:cs="Times New Roman"/>
         </w:rPr>
-        <w:t xml:space="preserve">There are many ways to write a web application in Node.js, </w:t>
+        <w:t xml:space="preserve">Node.js </w:t>
+      </w:r>
+      <w:r>
+        <w:rPr>
+          <w:rFonts w:ascii="Times New Roman" w:hAnsi="Times New Roman" w:cs="Times New Roman"/>
+        </w:rPr>
+        <w:t>ships</w:t>
+      </w:r>
+      <w:r>
+        <w:rPr>
+          <w:rFonts w:ascii="Times New Roman" w:hAnsi="Times New Roman" w:cs="Times New Roman"/>
+        </w:rPr>
+        <w:t xml:space="preserve"> with a module called ‘fs’ allowing for the </w:t>
+      </w:r>
+      <w:r>
+        <w:rPr>
+          <w:rFonts w:ascii="Times New Roman" w:hAnsi="Times New Roman" w:cs="Times New Roman"/>
+        </w:rPr>
+        <w:t>read</w:t>
+      </w:r>
+      <w:r>
+        <w:rPr>
+          <w:rFonts w:ascii="Times New Roman" w:hAnsi="Times New Roman" w:cs="Times New Roman"/>
+        </w:rPr>
+        <w:t>ing and writing</w:t>
+      </w:r>
+      <w:r>
+        <w:rPr>
+          <w:rFonts w:ascii="Times New Roman" w:hAnsi="Times New Roman" w:cs="Times New Roman"/>
+        </w:rPr>
+        <w:t xml:space="preserve"> </w:t>
+      </w:r>
+      <w:r>
+        <w:rPr>
+          <w:rFonts w:ascii="Times New Roman" w:hAnsi="Times New Roman" w:cs="Times New Roman"/>
+        </w:rPr>
+        <w:t>of</w:t>
+      </w:r>
+      <w:r>
+        <w:rPr>
+          <w:rFonts w:ascii="Times New Roman" w:hAnsi="Times New Roman" w:cs="Times New Roman"/>
+        </w:rPr>
+        <w:t xml:space="preserve"> </w:t>
       </w:r>
       <w:r>
         <w:rPr>
@@ -4895,223 +5128,36 @@
         <w:rPr>
           <w:rFonts w:ascii="Times New Roman" w:hAnsi="Times New Roman" w:cs="Times New Roman"/>
         </w:rPr>
-        <w:t xml:space="preserve">Express </w:t>
-      </w:r>
-      <w:r>
-        <w:rPr>
-          <w:rFonts w:ascii="Times New Roman" w:hAnsi="Times New Roman" w:cs="Times New Roman"/>
-        </w:rPr>
-        <w:t xml:space="preserve">Framework </w:t>
-      </w:r>
-      <w:r>
-        <w:rPr>
-          <w:rFonts w:ascii="Times New Roman" w:hAnsi="Times New Roman" w:cs="Times New Roman"/>
-        </w:rPr>
-        <w:t xml:space="preserve">is merely one of the frameworks making this possible and within </w:t>
-      </w:r>
-      <w:r>
-        <w:rPr>
-          <w:rFonts w:ascii="Times New Roman" w:hAnsi="Times New Roman" w:cs="Times New Roman"/>
-        </w:rPr>
-        <w:t>the E</w:t>
-      </w:r>
-      <w:r>
-        <w:rPr>
-          <w:rFonts w:ascii="Times New Roman" w:hAnsi="Times New Roman" w:cs="Times New Roman"/>
-        </w:rPr>
-        <w:t>xpress</w:t>
-      </w:r>
-      <w:r>
-        <w:rPr>
-          <w:rFonts w:ascii="Times New Roman" w:hAnsi="Times New Roman" w:cs="Times New Roman"/>
-        </w:rPr>
-        <w:t xml:space="preserve"> Framework</w:t>
-      </w:r>
-      <w:r>
-        <w:rPr>
-          <w:rFonts w:ascii="Times New Roman" w:hAnsi="Times New Roman" w:cs="Times New Roman"/>
-        </w:rPr>
-        <w:t>, there’s more than one way of writing a web application.</w:t>
+        <w:t>data model JSON files.</w:t>
+      </w:r>
+      <w:r>
+        <w:rPr>
+          <w:rFonts w:ascii="Times New Roman" w:hAnsi="Times New Roman" w:cs="Times New Roman"/>
+        </w:rPr>
+        <w:t xml:space="preserve"> </w:t>
       </w:r>
     </w:p>
     <w:p>
       <w:pPr>
-        <w:rPr>
-          <w:rFonts w:ascii="Times New Roman" w:hAnsi="Times New Roman" w:cs="Times New Roman"/>
-        </w:rPr>
-      </w:pPr>
-      <w:r>
-        <w:rPr>
-          <w:rFonts w:ascii="Times New Roman" w:hAnsi="Times New Roman" w:cs="Times New Roman"/>
-        </w:rPr>
-        <w:t xml:space="preserve">The </w:t>
-      </w:r>
-      <w:r>
-        <w:rPr>
-          <w:rFonts w:ascii="Times New Roman" w:hAnsi="Times New Roman" w:cs="Times New Roman"/>
-        </w:rPr>
-        <w:t xml:space="preserve">Express </w:t>
-      </w:r>
-      <w:r>
-        <w:rPr>
-          <w:rFonts w:ascii="Times New Roman" w:hAnsi="Times New Roman" w:cs="Times New Roman"/>
-        </w:rPr>
-        <w:t xml:space="preserve">framework </w:t>
-      </w:r>
-      <w:r>
-        <w:rPr>
-          <w:rFonts w:ascii="Times New Roman" w:hAnsi="Times New Roman" w:cs="Times New Roman"/>
-        </w:rPr>
-        <w:t xml:space="preserve">supports a MVC implementation. One of the supporting components in the Express Framework is the Router component allowing the HTTP requests to be handled </w:t>
-      </w:r>
-      <w:r>
-        <w:rPr>
-          <w:rFonts w:ascii="Times New Roman" w:hAnsi="Times New Roman" w:cs="Times New Roman"/>
-        </w:rPr>
-        <w:t>specific functions based on the</w:t>
-      </w:r>
-      <w:r>
-        <w:rPr>
-          <w:rFonts w:ascii="Times New Roman" w:hAnsi="Times New Roman" w:cs="Times New Roman"/>
-        </w:rPr>
-        <w:t xml:space="preserve"> </w:t>
-      </w:r>
-      <w:r>
-        <w:rPr>
-          <w:rFonts w:ascii="Times New Roman" w:hAnsi="Times New Roman" w:cs="Times New Roman"/>
-        </w:rPr>
-        <w:t>specified request path/route. Routes were logically grouped into script files</w:t>
-      </w:r>
-      <w:r>
-        <w:rPr>
-          <w:rFonts w:ascii="Times New Roman" w:hAnsi="Times New Roman" w:cs="Times New Roman"/>
-        </w:rPr>
-        <w:t>.</w:t>
-      </w:r>
-    </w:p>
-    <w:p>
-      <w:pPr>
         <w:pStyle w:val="Heading3"/>
         <w:rPr>
           <w:rFonts w:ascii="Times New Roman" w:hAnsi="Times New Roman" w:cs="Times New Roman"/>
         </w:rPr>
       </w:pPr>
-      <w:bookmarkStart w:id="14" w:name="_Toc455166248"/>
-      <w:r>
-        <w:rPr>
-          <w:rFonts w:ascii="Times New Roman" w:hAnsi="Times New Roman" w:cs="Times New Roman"/>
-        </w:rPr>
-        <w:t>Node.js – File System</w:t>
+      <w:bookmarkStart w:id="14" w:name="_Toc455166249"/>
+      <w:r>
+        <w:rPr>
+          <w:rFonts w:ascii="Times New Roman" w:hAnsi="Times New Roman" w:cs="Times New Roman"/>
+        </w:rPr>
+        <w:t>Node.js Twig</w:t>
+      </w:r>
+      <w:r>
+        <w:rPr>
+          <w:rFonts w:ascii="Times New Roman" w:hAnsi="Times New Roman" w:cs="Times New Roman"/>
+        </w:rPr>
+        <w:t>.js</w:t>
       </w:r>
       <w:bookmarkEnd w:id="14"/>
-    </w:p>
-    <w:p>
-      <w:pPr>
-        <w:rPr>
-          <w:rFonts w:ascii="Times New Roman" w:hAnsi="Times New Roman" w:cs="Times New Roman"/>
-        </w:rPr>
-      </w:pPr>
-      <w:r>
-        <w:rPr>
-          <w:rFonts w:ascii="Times New Roman" w:hAnsi="Times New Roman" w:cs="Times New Roman"/>
-        </w:rPr>
-        <w:t xml:space="preserve">Twit-Con-Pro uses JSON files as a standard for transferring data between the components. JSON files were thus chosen as the storage medium for the Data Models as it meant no additional complexity were required for storing data. </w:t>
-      </w:r>
-    </w:p>
-    <w:p>
-      <w:pPr>
-        <w:rPr>
-          <w:rFonts w:ascii="Times New Roman" w:hAnsi="Times New Roman" w:cs="Times New Roman"/>
-        </w:rPr>
-      </w:pPr>
-      <w:r>
-        <w:rPr>
-          <w:rFonts w:ascii="Times New Roman" w:hAnsi="Times New Roman" w:cs="Times New Roman"/>
-        </w:rPr>
-        <w:t xml:space="preserve">Node.js </w:t>
-      </w:r>
-      <w:r>
-        <w:rPr>
-          <w:rFonts w:ascii="Times New Roman" w:hAnsi="Times New Roman" w:cs="Times New Roman"/>
-        </w:rPr>
-        <w:t>ships</w:t>
-      </w:r>
-      <w:r>
-        <w:rPr>
-          <w:rFonts w:ascii="Times New Roman" w:hAnsi="Times New Roman" w:cs="Times New Roman"/>
-        </w:rPr>
-        <w:t xml:space="preserve"> with a module called ‘fs’ allowing for the </w:t>
-      </w:r>
-      <w:r>
-        <w:rPr>
-          <w:rFonts w:ascii="Times New Roman" w:hAnsi="Times New Roman" w:cs="Times New Roman"/>
-        </w:rPr>
-        <w:t>read</w:t>
-      </w:r>
-      <w:r>
-        <w:rPr>
-          <w:rFonts w:ascii="Times New Roman" w:hAnsi="Times New Roman" w:cs="Times New Roman"/>
-        </w:rPr>
-        <w:t>ing and writing</w:t>
-      </w:r>
-      <w:r>
-        <w:rPr>
-          <w:rFonts w:ascii="Times New Roman" w:hAnsi="Times New Roman" w:cs="Times New Roman"/>
-        </w:rPr>
-        <w:t xml:space="preserve"> </w:t>
-      </w:r>
-      <w:r>
-        <w:rPr>
-          <w:rFonts w:ascii="Times New Roman" w:hAnsi="Times New Roman" w:cs="Times New Roman"/>
-        </w:rPr>
-        <w:t>of</w:t>
-      </w:r>
-      <w:r>
-        <w:rPr>
-          <w:rFonts w:ascii="Times New Roman" w:hAnsi="Times New Roman" w:cs="Times New Roman"/>
-        </w:rPr>
-        <w:t xml:space="preserve"> </w:t>
-      </w:r>
-      <w:r>
-        <w:rPr>
-          <w:rFonts w:ascii="Times New Roman" w:hAnsi="Times New Roman" w:cs="Times New Roman"/>
-        </w:rPr>
-        <w:t xml:space="preserve">the </w:t>
-      </w:r>
-      <w:r>
-        <w:rPr>
-          <w:rFonts w:ascii="Times New Roman" w:hAnsi="Times New Roman" w:cs="Times New Roman"/>
-        </w:rPr>
-        <w:t>data model JSON files.</w:t>
-      </w:r>
-      <w:r>
-        <w:rPr>
-          <w:rFonts w:ascii="Times New Roman" w:hAnsi="Times New Roman" w:cs="Times New Roman"/>
-        </w:rPr>
-        <w:t xml:space="preserve"> </w:t>
-      </w:r>
-    </w:p>
-    <w:p>
-      <w:pPr>
-        <w:pStyle w:val="Heading3"/>
-        <w:rPr>
-          <w:rFonts w:ascii="Times New Roman" w:hAnsi="Times New Roman" w:cs="Times New Roman"/>
-        </w:rPr>
-      </w:pPr>
-      <w:bookmarkStart w:id="15" w:name="_Toc455166249"/>
-      <w:r>
-        <w:rPr>
-          <w:rFonts w:ascii="Times New Roman" w:hAnsi="Times New Roman" w:cs="Times New Roman"/>
-        </w:rPr>
-        <w:t>Node.js Twig</w:t>
-      </w:r>
-      <w:r>
-        <w:rPr>
-          <w:rFonts w:ascii="Times New Roman" w:hAnsi="Times New Roman" w:cs="Times New Roman"/>
-        </w:rPr>
-        <w:t>.js</w:t>
-      </w:r>
-      <w:bookmarkEnd w:id="15"/>
     </w:p>
     <w:p>
       <w:pPr>
@@ -5228,7 +5274,21 @@
         <w:rPr>
           <w:rFonts w:ascii="Times New Roman" w:hAnsi="Times New Roman" w:cs="Times New Roman"/>
         </w:rPr>
-        <w:t>Twig.js was considered over other components such as Vash and Bliss as it is more popular based on download history and the team had prior Twig experience.</w:t>
+        <w:t xml:space="preserve">Twig.js was considered over other components such as </w:t>
+      </w:r>
+      <w:proofErr w:type="spellStart"/>
+      <w:r>
+        <w:rPr>
+          <w:rFonts w:ascii="Times New Roman" w:hAnsi="Times New Roman" w:cs="Times New Roman"/>
+        </w:rPr>
+        <w:t>Vash</w:t>
+      </w:r>
+      <w:proofErr w:type="spellEnd"/>
+      <w:r>
+        <w:rPr>
+          <w:rFonts w:ascii="Times New Roman" w:hAnsi="Times New Roman" w:cs="Times New Roman"/>
+        </w:rPr>
+        <w:t xml:space="preserve"> and Bliss as it is more popular based on download history and the team had prior Twig experience.</w:t>
       </w:r>
     </w:p>
     <w:p>
@@ -5238,14 +5298,14 @@
           <w:rFonts w:ascii="Times New Roman" w:hAnsi="Times New Roman" w:cs="Times New Roman"/>
         </w:rPr>
       </w:pPr>
-      <w:bookmarkStart w:id="16" w:name="_Toc455166250"/>
+      <w:bookmarkStart w:id="15" w:name="_Toc455166250"/>
       <w:r>
         <w:rPr>
           <w:rFonts w:ascii="Times New Roman" w:hAnsi="Times New Roman" w:cs="Times New Roman"/>
         </w:rPr>
         <w:t>Bootstrap</w:t>
       </w:r>
-      <w:bookmarkEnd w:id="16"/>
+      <w:bookmarkEnd w:id="15"/>
     </w:p>
     <w:p>
       <w:pPr>
@@ -5378,14 +5438,14 @@
           <w:rFonts w:ascii="Times New Roman" w:hAnsi="Times New Roman" w:cs="Times New Roman"/>
         </w:rPr>
       </w:pPr>
-      <w:bookmarkStart w:id="17" w:name="_Toc455166251"/>
+      <w:bookmarkStart w:id="16" w:name="_Toc455166251"/>
       <w:r>
         <w:rPr>
           <w:rFonts w:ascii="Times New Roman" w:hAnsi="Times New Roman" w:cs="Times New Roman"/>
         </w:rPr>
         <w:t>D3</w:t>
       </w:r>
-      <w:bookmarkEnd w:id="17"/>
+      <w:bookmarkEnd w:id="16"/>
     </w:p>
     <w:p>
       <w:pPr>
@@ -5484,7 +5544,49 @@
         <w:rPr>
           <w:rFonts w:ascii="Times New Roman" w:hAnsi="Times New Roman" w:cs="Times New Roman"/>
         </w:rPr>
-        <w:t>All charts except for the Word Cload were generated using the D3 component. Common functions includes ‘scale.liniar’ and ‘scale.ordinal’ aiding generation of X- and Y-Axis labels, and the ‘select’ and ‘data’ function combinations which created elements based on the dataset provided.</w:t>
+        <w:t xml:space="preserve">All charts except for the Word </w:t>
+      </w:r>
+      <w:proofErr w:type="spellStart"/>
+      <w:r>
+        <w:rPr>
+          <w:rFonts w:ascii="Times New Roman" w:hAnsi="Times New Roman" w:cs="Times New Roman"/>
+        </w:rPr>
+        <w:t>Cload</w:t>
+      </w:r>
+      <w:proofErr w:type="spellEnd"/>
+      <w:r>
+        <w:rPr>
+          <w:rFonts w:ascii="Times New Roman" w:hAnsi="Times New Roman" w:cs="Times New Roman"/>
+        </w:rPr>
+        <w:t xml:space="preserve"> were generated using the D3 component. Common functions includes ‘</w:t>
+      </w:r>
+      <w:proofErr w:type="spellStart"/>
+      <w:r>
+        <w:rPr>
+          <w:rFonts w:ascii="Times New Roman" w:hAnsi="Times New Roman" w:cs="Times New Roman"/>
+        </w:rPr>
+        <w:t>scale.liniar</w:t>
+      </w:r>
+      <w:proofErr w:type="spellEnd"/>
+      <w:r>
+        <w:rPr>
+          <w:rFonts w:ascii="Times New Roman" w:hAnsi="Times New Roman" w:cs="Times New Roman"/>
+        </w:rPr>
+        <w:t>’ and ‘</w:t>
+      </w:r>
+      <w:proofErr w:type="spellStart"/>
+      <w:r>
+        <w:rPr>
+          <w:rFonts w:ascii="Times New Roman" w:hAnsi="Times New Roman" w:cs="Times New Roman"/>
+        </w:rPr>
+        <w:t>scale.ordinal</w:t>
+      </w:r>
+      <w:proofErr w:type="spellEnd"/>
+      <w:r>
+        <w:rPr>
+          <w:rFonts w:ascii="Times New Roman" w:hAnsi="Times New Roman" w:cs="Times New Roman"/>
+        </w:rPr>
+        <w:t>’ aiding generation of X- and Y-Axis labels, and the ‘select’ and ‘data’ function combinations which created elements based on the dataset provided.</w:t>
       </w:r>
     </w:p>
     <w:p>
@@ -5497,8 +5599,30 @@
         <w:rPr>
           <w:rFonts w:ascii="Times New Roman" w:hAnsi="Times New Roman" w:cs="Times New Roman"/>
         </w:rPr>
-        <w:t>Other technologies considered were Chart.js, FusionCharts and InfoVis</w:t>
-      </w:r>
+        <w:t xml:space="preserve">Other technologies considered were Chart.js, </w:t>
+      </w:r>
+      <w:proofErr w:type="spellStart"/>
+      <w:r>
+        <w:rPr>
+          <w:rFonts w:ascii="Times New Roman" w:hAnsi="Times New Roman" w:cs="Times New Roman"/>
+        </w:rPr>
+        <w:t>FusionCharts</w:t>
+      </w:r>
+      <w:proofErr w:type="spellEnd"/>
+      <w:r>
+        <w:rPr>
+          <w:rFonts w:ascii="Times New Roman" w:hAnsi="Times New Roman" w:cs="Times New Roman"/>
+        </w:rPr>
+        <w:t xml:space="preserve"> and </w:t>
+      </w:r>
+      <w:proofErr w:type="spellStart"/>
+      <w:r>
+        <w:rPr>
+          <w:rFonts w:ascii="Times New Roman" w:hAnsi="Times New Roman" w:cs="Times New Roman"/>
+        </w:rPr>
+        <w:t>InfoVis</w:t>
+      </w:r>
+      <w:proofErr w:type="spellEnd"/>
       <w:r>
         <w:rPr>
           <w:rFonts w:ascii="Times New Roman" w:hAnsi="Times New Roman" w:cs="Times New Roman"/>
@@ -5519,7 +5643,7 @@
           <w:rFonts w:ascii="Times New Roman" w:hAnsi="Times New Roman" w:cs="Times New Roman"/>
         </w:rPr>
       </w:pPr>
-      <w:bookmarkStart w:id="18" w:name="_Toc455166252"/>
+      <w:bookmarkStart w:id="17" w:name="_Toc455166252"/>
       <w:r>
         <w:rPr>
           <w:rFonts w:ascii="Times New Roman" w:hAnsi="Times New Roman" w:cs="Times New Roman"/>
@@ -5544,7 +5668,7 @@
         </w:rPr>
         <w:t>cloud2.js</w:t>
       </w:r>
-      <w:bookmarkEnd w:id="18"/>
+      <w:bookmarkEnd w:id="17"/>
     </w:p>
     <w:p>
       <w:pPr>
@@ -5601,7 +5725,7 @@
           <w:rFonts w:ascii="Times New Roman" w:hAnsi="Times New Roman" w:cs="Times New Roman"/>
         </w:rPr>
       </w:pPr>
-      <w:bookmarkStart w:id="19" w:name="_Toc455166253"/>
+      <w:bookmarkStart w:id="18" w:name="_Toc455166253"/>
       <w:r>
         <w:rPr>
           <w:rFonts w:ascii="Times New Roman" w:hAnsi="Times New Roman" w:cs="Times New Roman"/>
@@ -5614,7 +5738,7 @@
         </w:rPr>
         <w:t>Project Structure</w:t>
       </w:r>
-      <w:bookmarkEnd w:id="19"/>
+      <w:bookmarkEnd w:id="18"/>
     </w:p>
     <w:p>
       <w:pPr>
@@ -5866,7 +5990,21 @@
         <w:rPr>
           <w:rFonts w:ascii="Times New Roman" w:hAnsi="Times New Roman" w:cs="Times New Roman"/>
         </w:rPr>
-        <w:t>One exception is the Framework’s Data Model is not contained in the ‘data’ folder and rather placed in the ‘config’ folder as the Graph View’s Data Model root location is a configurable value</w:t>
+        <w:t>One exception is the Framework’s Data Model is not contained in the ‘data’ folder and rather placed in the ‘</w:t>
+      </w:r>
+      <w:proofErr w:type="spellStart"/>
+      <w:r>
+        <w:rPr>
+          <w:rFonts w:ascii="Times New Roman" w:hAnsi="Times New Roman" w:cs="Times New Roman"/>
+        </w:rPr>
+        <w:t>config</w:t>
+      </w:r>
+      <w:proofErr w:type="spellEnd"/>
+      <w:r>
+        <w:rPr>
+          <w:rFonts w:ascii="Times New Roman" w:hAnsi="Times New Roman" w:cs="Times New Roman"/>
+        </w:rPr>
+        <w:t>’ folder as the Graph View’s Data Model root location is a configurable value</w:t>
       </w:r>
       <w:r>
         <w:rPr>
@@ -5892,14 +6030,14 @@
           <w:rFonts w:ascii="Times New Roman" w:hAnsi="Times New Roman" w:cs="Times New Roman"/>
         </w:rPr>
       </w:pPr>
-      <w:bookmarkStart w:id="20" w:name="_Toc455166254"/>
+      <w:bookmarkStart w:id="19" w:name="_Toc455166254"/>
       <w:r>
         <w:rPr>
           <w:rFonts w:ascii="Times New Roman" w:hAnsi="Times New Roman" w:cs="Times New Roman"/>
         </w:rPr>
         <w:t>The Framework</w:t>
       </w:r>
-      <w:bookmarkEnd w:id="20"/>
+      <w:bookmarkEnd w:id="19"/>
     </w:p>
     <w:p>
       <w:pPr>
@@ -5921,14 +6059,14 @@
           <w:rFonts w:ascii="Times New Roman" w:hAnsi="Times New Roman" w:cs="Times New Roman"/>
         </w:rPr>
       </w:pPr>
-      <w:bookmarkStart w:id="21" w:name="_Toc455166255"/>
+      <w:bookmarkStart w:id="20" w:name="_Toc455166255"/>
       <w:r>
         <w:rPr>
           <w:rFonts w:ascii="Times New Roman" w:hAnsi="Times New Roman" w:cs="Times New Roman"/>
         </w:rPr>
         <w:t>Dashboard</w:t>
       </w:r>
-      <w:bookmarkEnd w:id="21"/>
+      <w:bookmarkEnd w:id="20"/>
     </w:p>
     <w:p>
       <w:pPr>
@@ -5955,7 +6093,21 @@
         <w:rPr>
           <w:rFonts w:ascii="Times New Roman" w:hAnsi="Times New Roman" w:cs="Times New Roman"/>
         </w:rPr>
-        <w:t xml:space="preserve"> (given the component is hosted on the local machine). The Index Controller handles this request by loading the index.json Data Model which contains the Panel configuration.</w:t>
+        <w:t xml:space="preserve"> (given the component is hosted on the local machine). The Index Controller handles this request by loading the </w:t>
+      </w:r>
+      <w:proofErr w:type="spellStart"/>
+      <w:r>
+        <w:rPr>
+          <w:rFonts w:ascii="Times New Roman" w:hAnsi="Times New Roman" w:cs="Times New Roman"/>
+        </w:rPr>
+        <w:t>index.json</w:t>
+      </w:r>
+      <w:proofErr w:type="spellEnd"/>
+      <w:r>
+        <w:rPr>
+          <w:rFonts w:ascii="Times New Roman" w:hAnsi="Times New Roman" w:cs="Times New Roman"/>
+        </w:rPr>
+        <w:t xml:space="preserve"> Data Model which contains the Panel configuration.</w:t>
       </w:r>
     </w:p>
     <w:p>
@@ -5996,10 +6148,10 @@
                 <w:rFonts w:ascii="Times New Roman" w:hAnsi="Times New Roman" w:cs="Times New Roman"/>
               </w:rPr>
               <w:object w:dxaOrig="6150" w:dyaOrig="1965">
-                <v:shape id="_x0000_i1025" type="#_x0000_t75" style="width:293.25pt;height:93.75pt" o:ole="">
+                <v:shape id="_x0000_i1026" type="#_x0000_t75" style="width:293.45pt;height:93.75pt" o:ole="">
                   <v:imagedata r:id="rId14" o:title=""/>
                 </v:shape>
-                <o:OLEObject Type="Embed" ProgID="PBrush" ShapeID="_x0000_i1025" DrawAspect="Content" ObjectID="_1528908795" r:id="rId15"/>
+                <o:OLEObject Type="Embed" ProgID="PBrush" ShapeID="_x0000_i1026" DrawAspect="Content" ObjectID="_1528977315" r:id="rId15"/>
               </w:object>
             </w:r>
           </w:p>
@@ -6054,7 +6206,21 @@
         <w:rPr>
           <w:rFonts w:ascii="Times New Roman" w:hAnsi="Times New Roman" w:cs="Times New Roman"/>
         </w:rPr>
-        <w:t xml:space="preserve"> - Snippet from the index.json Data Model</w:t>
+        <w:t xml:space="preserve"> - Snippet from the </w:t>
+      </w:r>
+      <w:proofErr w:type="spellStart"/>
+      <w:r>
+        <w:rPr>
+          <w:rFonts w:ascii="Times New Roman" w:hAnsi="Times New Roman" w:cs="Times New Roman"/>
+        </w:rPr>
+        <w:t>index.json</w:t>
+      </w:r>
+      <w:proofErr w:type="spellEnd"/>
+      <w:r>
+        <w:rPr>
+          <w:rFonts w:ascii="Times New Roman" w:hAnsi="Times New Roman" w:cs="Times New Roman"/>
+        </w:rPr>
+        <w:t xml:space="preserve"> Data Model</w:t>
       </w:r>
     </w:p>
     <w:p>
@@ -6085,7 +6251,21 @@
         <w:rPr>
           <w:rFonts w:ascii="Times New Roman" w:hAnsi="Times New Roman" w:cs="Times New Roman"/>
         </w:rPr>
-        <w:t>builder method ‘res.render’.</w:t>
+        <w:t>builder method ‘</w:t>
+      </w:r>
+      <w:proofErr w:type="spellStart"/>
+      <w:r>
+        <w:rPr>
+          <w:rFonts w:ascii="Times New Roman" w:hAnsi="Times New Roman" w:cs="Times New Roman"/>
+        </w:rPr>
+        <w:t>res.render</w:t>
+      </w:r>
+      <w:proofErr w:type="spellEnd"/>
+      <w:r>
+        <w:rPr>
+          <w:rFonts w:ascii="Times New Roman" w:hAnsi="Times New Roman" w:cs="Times New Roman"/>
+        </w:rPr>
+        <w:t>’.</w:t>
       </w:r>
     </w:p>
     <w:p>
@@ -6098,7 +6278,21 @@
         <w:rPr>
           <w:rFonts w:ascii="Times New Roman" w:hAnsi="Times New Roman" w:cs="Times New Roman"/>
         </w:rPr>
-        <w:t>The Index View template contains twig functions to render a panel containing each of the Graph Views configured in the index.json Data Model.</w:t>
+        <w:t xml:space="preserve">The Index View template contains twig functions to render a panel containing each of the Graph Views configured in the </w:t>
+      </w:r>
+      <w:proofErr w:type="spellStart"/>
+      <w:r>
+        <w:rPr>
+          <w:rFonts w:ascii="Times New Roman" w:hAnsi="Times New Roman" w:cs="Times New Roman"/>
+        </w:rPr>
+        <w:t>index.json</w:t>
+      </w:r>
+      <w:proofErr w:type="spellEnd"/>
+      <w:r>
+        <w:rPr>
+          <w:rFonts w:ascii="Times New Roman" w:hAnsi="Times New Roman" w:cs="Times New Roman"/>
+        </w:rPr>
+        <w:t xml:space="preserve"> Data Model.</w:t>
       </w:r>
     </w:p>
     <w:tbl>
@@ -6126,10 +6320,10 @@
                 <w:rFonts w:ascii="Times New Roman" w:hAnsi="Times New Roman" w:cs="Times New Roman"/>
               </w:rPr>
               <w:object w:dxaOrig="12855" w:dyaOrig="6510">
-                <v:shape id="_x0000_i1026" type="#_x0000_t75" style="width:438pt;height:222pt" o:ole="">
+                <v:shape id="_x0000_i1027" type="#_x0000_t75" style="width:437.45pt;height:222.1pt" o:ole="">
                   <v:imagedata r:id="rId16" o:title=""/>
                 </v:shape>
-                <o:OLEObject Type="Embed" ProgID="PBrush" ShapeID="_x0000_i1026" DrawAspect="Content" ObjectID="_1528908796" r:id="rId17"/>
+                <o:OLEObject Type="Embed" ProgID="PBrush" ShapeID="_x0000_i1027" DrawAspect="Content" ObjectID="_1528977316" r:id="rId17"/>
               </w:object>
             </w:r>
           </w:p>
@@ -6190,7 +6384,21 @@
         <w:rPr>
           <w:rFonts w:ascii="Times New Roman" w:hAnsi="Times New Roman" w:cs="Times New Roman"/>
         </w:rPr>
-        <w:t xml:space="preserve"> – Partial Code Snippet from the index.html.twig View</w:t>
+        <w:t xml:space="preserve"> – Partial Code Snippet from the </w:t>
+      </w:r>
+      <w:proofErr w:type="spellStart"/>
+      <w:r>
+        <w:rPr>
+          <w:rFonts w:ascii="Times New Roman" w:hAnsi="Times New Roman" w:cs="Times New Roman"/>
+        </w:rPr>
+        <w:t>index.html.twig</w:t>
+      </w:r>
+      <w:proofErr w:type="spellEnd"/>
+      <w:r>
+        <w:rPr>
+          <w:rFonts w:ascii="Times New Roman" w:hAnsi="Times New Roman" w:cs="Times New Roman"/>
+        </w:rPr>
+        <w:t xml:space="preserve"> View</w:t>
       </w:r>
     </w:p>
     <w:p>
@@ -6311,14 +6519,14 @@
           <w:rFonts w:ascii="Times New Roman" w:hAnsi="Times New Roman" w:cs="Times New Roman"/>
         </w:rPr>
       </w:pPr>
-      <w:bookmarkStart w:id="22" w:name="_Toc455166256"/>
+      <w:bookmarkStart w:id="21" w:name="_Toc455166256"/>
       <w:r>
         <w:rPr>
           <w:rFonts w:ascii="Times New Roman" w:hAnsi="Times New Roman" w:cs="Times New Roman"/>
         </w:rPr>
         <w:t>Settings</w:t>
       </w:r>
-      <w:bookmarkEnd w:id="22"/>
+      <w:bookmarkEnd w:id="21"/>
     </w:p>
     <w:p>
       <w:pPr>
@@ -6419,10 +6627,10 @@
                 <w:rFonts w:ascii="Times New Roman" w:hAnsi="Times New Roman" w:cs="Times New Roman"/>
               </w:rPr>
               <w:object w:dxaOrig="10860" w:dyaOrig="4755">
-                <v:shape id="_x0000_i1032" type="#_x0000_t75" style="width:439.5pt;height:192pt" o:ole="">
+                <v:shape id="_x0000_i1028" type="#_x0000_t75" style="width:439.45pt;height:192.25pt" o:ole="">
                   <v:imagedata r:id="rId20" o:title=""/>
                 </v:shape>
-                <o:OLEObject Type="Embed" ProgID="PBrush" ShapeID="_x0000_i1032" DrawAspect="Content" ObjectID="_1528908797" r:id="rId21"/>
+                <o:OLEObject Type="Embed" ProgID="PBrush" ShapeID="_x0000_i1028" DrawAspect="Content" ObjectID="_1528977317" r:id="rId21"/>
               </w:object>
             </w:r>
           </w:p>
@@ -6504,14 +6712,14 @@
           <w:rFonts w:ascii="Times New Roman" w:hAnsi="Times New Roman" w:cs="Times New Roman"/>
         </w:rPr>
       </w:pPr>
-      <w:bookmarkStart w:id="23" w:name="_Toc455166257"/>
+      <w:bookmarkStart w:id="22" w:name="_Toc455166257"/>
       <w:r>
         <w:rPr>
           <w:rFonts w:ascii="Times New Roman" w:hAnsi="Times New Roman" w:cs="Times New Roman"/>
         </w:rPr>
         <w:t>Data Models</w:t>
       </w:r>
-      <w:bookmarkEnd w:id="23"/>
+      <w:bookmarkEnd w:id="22"/>
     </w:p>
     <w:p>
       <w:pPr>
@@ -6557,12 +6765,397 @@
           <w:rFonts w:ascii="Times New Roman" w:hAnsi="Times New Roman" w:cs="Times New Roman"/>
         </w:rPr>
       </w:pPr>
-      <w:bookmarkStart w:id="24" w:name="_Toc455166258"/>
-      <w:r>
-        <w:rPr>
-          <w:rFonts w:ascii="Times New Roman" w:hAnsi="Times New Roman" w:cs="Times New Roman"/>
-        </w:rPr>
-        <w:t>Category Color</w:t>
+      <w:bookmarkStart w:id="23" w:name="_Toc455166258"/>
+      <w:r>
+        <w:rPr>
+          <w:rFonts w:ascii="Times New Roman" w:hAnsi="Times New Roman" w:cs="Times New Roman"/>
+        </w:rPr>
+        <w:t xml:space="preserve">Category </w:t>
+      </w:r>
+      <w:proofErr w:type="spellStart"/>
+      <w:r>
+        <w:rPr>
+          <w:rFonts w:ascii="Times New Roman" w:hAnsi="Times New Roman" w:cs="Times New Roman"/>
+        </w:rPr>
+        <w:t>Color</w:t>
+      </w:r>
+      <w:bookmarkEnd w:id="23"/>
+      <w:proofErr w:type="spellEnd"/>
+    </w:p>
+    <w:tbl>
+      <w:tblPr>
+        <w:tblStyle w:val="TableGrid"/>
+        <w:tblW w:w="0" w:type="auto"/>
+        <w:tblLook w:val="04A0" w:firstRow="1" w:lastRow="0" w:firstColumn="1" w:lastColumn="0" w:noHBand="0" w:noVBand="1"/>
+      </w:tblPr>
+      <w:tblGrid>
+        <w:gridCol w:w="9016"/>
+      </w:tblGrid>
+      <w:tr>
+        <w:tc>
+          <w:tcPr>
+            <w:tcW w:w="9016" w:type="dxa"/>
+          </w:tcPr>
+          <w:p>
+            <w:pPr>
+              <w:rPr>
+                <w:rFonts w:ascii="Times New Roman" w:hAnsi="Times New Roman" w:cs="Times New Roman"/>
+              </w:rPr>
+            </w:pPr>
+            <w:r>
+              <w:rPr>
+                <w:rFonts w:ascii="Times New Roman" w:hAnsi="Times New Roman" w:cs="Times New Roman"/>
+              </w:rPr>
+              <w:object w:dxaOrig="3855" w:dyaOrig="1095">
+                <v:shape id="_x0000_i1029" type="#_x0000_t75" style="width:192.9pt;height:55pt" o:ole="">
+                  <v:imagedata r:id="rId22" o:title=""/>
+                </v:shape>
+                <o:OLEObject Type="Embed" ProgID="PBrush" ShapeID="_x0000_i1029" DrawAspect="Content" ObjectID="_1528977318" r:id="rId23"/>
+              </w:object>
+            </w:r>
+          </w:p>
+        </w:tc>
+      </w:tr>
+    </w:tbl>
+    <w:p>
+      <w:pPr>
+        <w:pStyle w:val="Caption"/>
+        <w:rPr>
+          <w:rFonts w:ascii="Times New Roman" w:hAnsi="Times New Roman" w:cs="Times New Roman"/>
+        </w:rPr>
+      </w:pPr>
+      <w:r>
+        <w:rPr>
+          <w:rFonts w:ascii="Times New Roman" w:hAnsi="Times New Roman" w:cs="Times New Roman"/>
+        </w:rPr>
+        <w:t xml:space="preserve">Figure </w:t>
+      </w:r>
+      <w:r>
+        <w:rPr>
+          <w:rFonts w:ascii="Times New Roman" w:hAnsi="Times New Roman" w:cs="Times New Roman"/>
+        </w:rPr>
+        <w:fldChar w:fldCharType="begin"/>
+      </w:r>
+      <w:r>
+        <w:rPr>
+          <w:rFonts w:ascii="Times New Roman" w:hAnsi="Times New Roman" w:cs="Times New Roman"/>
+        </w:rPr>
+        <w:instrText xml:space="preserve"> SEQ Figure \* ARABIC </w:instrText>
+      </w:r>
+      <w:r>
+        <w:rPr>
+          <w:rFonts w:ascii="Times New Roman" w:hAnsi="Times New Roman" w:cs="Times New Roman"/>
+        </w:rPr>
+        <w:fldChar w:fldCharType="separate"/>
+      </w:r>
+      <w:r>
+        <w:rPr>
+          <w:rFonts w:ascii="Times New Roman" w:hAnsi="Times New Roman" w:cs="Times New Roman"/>
+          <w:noProof/>
+        </w:rPr>
+        <w:t>7</w:t>
+      </w:r>
+      <w:r>
+        <w:rPr>
+          <w:rFonts w:ascii="Times New Roman" w:hAnsi="Times New Roman" w:cs="Times New Roman"/>
+          <w:noProof/>
+        </w:rPr>
+        <w:fldChar w:fldCharType="end"/>
+      </w:r>
+      <w:r>
+        <w:rPr>
+          <w:rFonts w:ascii="Times New Roman" w:hAnsi="Times New Roman" w:cs="Times New Roman"/>
+        </w:rPr>
+        <w:t xml:space="preserve"> </w:t>
+      </w:r>
+      <w:r>
+        <w:rPr>
+          <w:rFonts w:ascii="Times New Roman" w:hAnsi="Times New Roman" w:cs="Times New Roman"/>
+        </w:rPr>
+        <w:t>–</w:t>
+      </w:r>
+      <w:r>
+        <w:rPr>
+          <w:rFonts w:ascii="Times New Roman" w:hAnsi="Times New Roman" w:cs="Times New Roman"/>
+        </w:rPr>
+        <w:t xml:space="preserve"> Snippet from the </w:t>
+      </w:r>
+      <w:proofErr w:type="spellStart"/>
+      <w:r>
+        <w:rPr>
+          <w:rFonts w:ascii="Times New Roman" w:hAnsi="Times New Roman" w:cs="Times New Roman"/>
+        </w:rPr>
+        <w:t>CategoryColors.json</w:t>
+      </w:r>
+      <w:proofErr w:type="spellEnd"/>
+      <w:r>
+        <w:rPr>
+          <w:rFonts w:ascii="Times New Roman" w:hAnsi="Times New Roman" w:cs="Times New Roman"/>
+        </w:rPr>
+        <w:t xml:space="preserve"> Data Model</w:t>
+      </w:r>
+    </w:p>
+    <w:tbl>
+      <w:tblPr>
+        <w:tblStyle w:val="TableGrid"/>
+        <w:tblW w:w="0" w:type="auto"/>
+        <w:tblLook w:val="04A0" w:firstRow="1" w:lastRow="0" w:firstColumn="1" w:lastColumn="0" w:noHBand="0" w:noVBand="1"/>
+      </w:tblPr>
+      <w:tblGrid>
+        <w:gridCol w:w="2405"/>
+        <w:gridCol w:w="6611"/>
+      </w:tblGrid>
+      <w:tr>
+        <w:tc>
+          <w:tcPr>
+            <w:tcW w:w="2405" w:type="dxa"/>
+          </w:tcPr>
+          <w:p>
+            <w:pPr>
+              <w:rPr>
+                <w:rFonts w:ascii="Times New Roman" w:hAnsi="Times New Roman" w:cs="Times New Roman"/>
+                <w:b/>
+              </w:rPr>
+            </w:pPr>
+            <w:r>
+              <w:rPr>
+                <w:rFonts w:ascii="Times New Roman" w:hAnsi="Times New Roman" w:cs="Times New Roman"/>
+                <w:b/>
+              </w:rPr>
+              <w:t>Field</w:t>
+            </w:r>
+          </w:p>
+        </w:tc>
+        <w:tc>
+          <w:tcPr>
+            <w:tcW w:w="6611" w:type="dxa"/>
+          </w:tcPr>
+          <w:p>
+            <w:pPr>
+              <w:rPr>
+                <w:rFonts w:ascii="Times New Roman" w:hAnsi="Times New Roman" w:cs="Times New Roman"/>
+                <w:b/>
+              </w:rPr>
+            </w:pPr>
+            <w:r>
+              <w:rPr>
+                <w:rFonts w:ascii="Times New Roman" w:hAnsi="Times New Roman" w:cs="Times New Roman"/>
+                <w:b/>
+              </w:rPr>
+              <w:t>Description</w:t>
+            </w:r>
+          </w:p>
+        </w:tc>
+      </w:tr>
+      <w:tr>
+        <w:tc>
+          <w:tcPr>
+            <w:tcW w:w="2405" w:type="dxa"/>
+          </w:tcPr>
+          <w:p>
+            <w:pPr>
+              <w:rPr>
+                <w:rFonts w:ascii="Times New Roman" w:hAnsi="Times New Roman" w:cs="Times New Roman"/>
+              </w:rPr>
+            </w:pPr>
+            <w:r>
+              <w:rPr>
+                <w:rFonts w:ascii="Times New Roman" w:hAnsi="Times New Roman" w:cs="Times New Roman"/>
+              </w:rPr>
+              <w:t>Category</w:t>
+            </w:r>
+          </w:p>
+        </w:tc>
+        <w:tc>
+          <w:tcPr>
+            <w:tcW w:w="6611" w:type="dxa"/>
+          </w:tcPr>
+          <w:p>
+            <w:pPr>
+              <w:rPr>
+                <w:rFonts w:ascii="Times New Roman" w:hAnsi="Times New Roman" w:cs="Times New Roman"/>
+              </w:rPr>
+            </w:pPr>
+            <w:r>
+              <w:rPr>
+                <w:rFonts w:ascii="Times New Roman" w:hAnsi="Times New Roman" w:cs="Times New Roman"/>
+              </w:rPr>
+              <w:t>The Name of the category</w:t>
+            </w:r>
+          </w:p>
+        </w:tc>
+      </w:tr>
+      <w:tr>
+        <w:tc>
+          <w:tcPr>
+            <w:tcW w:w="2405" w:type="dxa"/>
+          </w:tcPr>
+          <w:p>
+            <w:pPr>
+              <w:rPr>
+                <w:rFonts w:ascii="Times New Roman" w:hAnsi="Times New Roman" w:cs="Times New Roman"/>
+              </w:rPr>
+            </w:pPr>
+            <w:proofErr w:type="spellStart"/>
+            <w:r>
+              <w:rPr>
+                <w:rFonts w:ascii="Times New Roman" w:hAnsi="Times New Roman" w:cs="Times New Roman"/>
+              </w:rPr>
+              <w:t>Color</w:t>
+            </w:r>
+            <w:proofErr w:type="spellEnd"/>
+          </w:p>
+        </w:tc>
+        <w:tc>
+          <w:tcPr>
+            <w:tcW w:w="6611" w:type="dxa"/>
+          </w:tcPr>
+          <w:p>
+            <w:pPr>
+              <w:rPr>
+                <w:rFonts w:ascii="Times New Roman" w:hAnsi="Times New Roman" w:cs="Times New Roman"/>
+              </w:rPr>
+            </w:pPr>
+            <w:r>
+              <w:rPr>
+                <w:rFonts w:ascii="Times New Roman" w:hAnsi="Times New Roman" w:cs="Times New Roman"/>
+              </w:rPr>
+              <w:t>The primary colour to represent the category</w:t>
+            </w:r>
+          </w:p>
+        </w:tc>
+      </w:tr>
+      <w:tr>
+        <w:tc>
+          <w:tcPr>
+            <w:tcW w:w="2405" w:type="dxa"/>
+          </w:tcPr>
+          <w:p>
+            <w:pPr>
+              <w:rPr>
+                <w:rFonts w:ascii="Times New Roman" w:hAnsi="Times New Roman" w:cs="Times New Roman"/>
+              </w:rPr>
+            </w:pPr>
+            <w:proofErr w:type="spellStart"/>
+            <w:r>
+              <w:rPr>
+                <w:rFonts w:ascii="Times New Roman" w:hAnsi="Times New Roman" w:cs="Times New Roman"/>
+              </w:rPr>
+              <w:t>ConColor</w:t>
+            </w:r>
+            <w:proofErr w:type="spellEnd"/>
+          </w:p>
+        </w:tc>
+        <w:tc>
+          <w:tcPr>
+            <w:tcW w:w="6611" w:type="dxa"/>
+          </w:tcPr>
+          <w:p>
+            <w:pPr>
+              <w:rPr>
+                <w:rFonts w:ascii="Times New Roman" w:hAnsi="Times New Roman" w:cs="Times New Roman"/>
+              </w:rPr>
+            </w:pPr>
+            <w:r>
+              <w:rPr>
+                <w:rFonts w:ascii="Times New Roman" w:hAnsi="Times New Roman" w:cs="Times New Roman"/>
+              </w:rPr>
+              <w:t>The colour to use represent negative sentiment for the category</w:t>
+            </w:r>
+          </w:p>
+        </w:tc>
+      </w:tr>
+    </w:tbl>
+    <w:p>
+      <w:pPr>
+        <w:pStyle w:val="Caption"/>
+        <w:rPr>
+          <w:rFonts w:ascii="Times New Roman" w:hAnsi="Times New Roman" w:cs="Times New Roman"/>
+        </w:rPr>
+      </w:pPr>
+      <w:r>
+        <w:rPr>
+          <w:rFonts w:ascii="Times New Roman" w:hAnsi="Times New Roman" w:cs="Times New Roman"/>
+        </w:rPr>
+        <w:t xml:space="preserve">Figure </w:t>
+      </w:r>
+      <w:r>
+        <w:rPr>
+          <w:rFonts w:ascii="Times New Roman" w:hAnsi="Times New Roman" w:cs="Times New Roman"/>
+        </w:rPr>
+        <w:fldChar w:fldCharType="begin"/>
+      </w:r>
+      <w:r>
+        <w:rPr>
+          <w:rFonts w:ascii="Times New Roman" w:hAnsi="Times New Roman" w:cs="Times New Roman"/>
+        </w:rPr>
+        <w:instrText xml:space="preserve"> SEQ Figure \* ARABIC </w:instrText>
+      </w:r>
+      <w:r>
+        <w:rPr>
+          <w:rFonts w:ascii="Times New Roman" w:hAnsi="Times New Roman" w:cs="Times New Roman"/>
+        </w:rPr>
+        <w:fldChar w:fldCharType="separate"/>
+      </w:r>
+      <w:r>
+        <w:rPr>
+          <w:rFonts w:ascii="Times New Roman" w:hAnsi="Times New Roman" w:cs="Times New Roman"/>
+          <w:noProof/>
+        </w:rPr>
+        <w:t>8</w:t>
+      </w:r>
+      <w:r>
+        <w:rPr>
+          <w:rFonts w:ascii="Times New Roman" w:hAnsi="Times New Roman" w:cs="Times New Roman"/>
+          <w:noProof/>
+        </w:rPr>
+        <w:fldChar w:fldCharType="end"/>
+      </w:r>
+      <w:r>
+        <w:rPr>
+          <w:rFonts w:ascii="Times New Roman" w:hAnsi="Times New Roman" w:cs="Times New Roman"/>
+        </w:rPr>
+        <w:t xml:space="preserve"> –</w:t>
+      </w:r>
+      <w:r>
+        <w:rPr>
+          <w:rFonts w:ascii="Times New Roman" w:hAnsi="Times New Roman" w:cs="Times New Roman"/>
+        </w:rPr>
+        <w:t xml:space="preserve"> Field Description</w:t>
+      </w:r>
+    </w:p>
+    <w:p>
+      <w:pPr>
+        <w:pStyle w:val="Heading3"/>
+        <w:rPr>
+          <w:rFonts w:ascii="Times New Roman" w:hAnsi="Times New Roman" w:cs="Times New Roman"/>
+        </w:rPr>
+      </w:pPr>
+      <w:bookmarkStart w:id="24" w:name="_Toc455166259"/>
+      <w:r>
+        <w:rPr>
+          <w:rFonts w:ascii="Times New Roman" w:hAnsi="Times New Roman" w:cs="Times New Roman"/>
+        </w:rPr>
+        <w:lastRenderedPageBreak/>
+        <w:t xml:space="preserve">Category Count </w:t>
+      </w:r>
+      <w:r>
+        <w:rPr>
+          <w:rFonts w:ascii="Times New Roman" w:hAnsi="Times New Roman" w:cs="Times New Roman"/>
+        </w:rPr>
+        <w:t>p</w:t>
+      </w:r>
+      <w:r>
+        <w:rPr>
+          <w:rFonts w:ascii="Times New Roman" w:hAnsi="Times New Roman" w:cs="Times New Roman"/>
+        </w:rPr>
+        <w:t>er Day</w:t>
+      </w:r>
+      <w:r>
+        <w:rPr>
+          <w:rFonts w:ascii="Times New Roman" w:hAnsi="Times New Roman" w:cs="Times New Roman"/>
+        </w:rPr>
+        <w:t xml:space="preserve"> and Category Count per Hour</w:t>
       </w:r>
       <w:bookmarkEnd w:id="24"/>
     </w:p>
@@ -6590,11 +7183,11 @@
               <w:rPr>
                 <w:rFonts w:ascii="Times New Roman" w:hAnsi="Times New Roman" w:cs="Times New Roman"/>
               </w:rPr>
-              <w:object w:dxaOrig="3855" w:dyaOrig="1095">
-                <v:shape id="_x0000_i1027" type="#_x0000_t75" style="width:192.75pt;height:54.75pt" o:ole="">
-                  <v:imagedata r:id="rId22" o:title=""/>
+              <w:object w:dxaOrig="4725" w:dyaOrig="4425">
+                <v:shape id="_x0000_i1030" type="#_x0000_t75" style="width:236.4pt;height:221.45pt" o:ole="">
+                  <v:imagedata r:id="rId24" o:title=""/>
                 </v:shape>
-                <o:OLEObject Type="Embed" ProgID="PBrush" ShapeID="_x0000_i1027" DrawAspect="Content" ObjectID="_1528908798" r:id="rId23"/>
+                <o:OLEObject Type="Embed" ProgID="PBrush" ShapeID="_x0000_i1030" DrawAspect="Content" ObjectID="_1528977319" r:id="rId25"/>
               </w:object>
             </w:r>
           </w:p>
@@ -6637,7 +7230,7 @@
           <w:rFonts w:ascii="Times New Roman" w:hAnsi="Times New Roman" w:cs="Times New Roman"/>
           <w:noProof/>
         </w:rPr>
-        <w:t>7</w:t>
+        <w:t>9</w:t>
       </w:r>
       <w:r>
         <w:rPr>
@@ -6662,7 +7255,21 @@
         <w:rPr>
           <w:rFonts w:ascii="Times New Roman" w:hAnsi="Times New Roman" w:cs="Times New Roman"/>
         </w:rPr>
-        <w:t xml:space="preserve"> Snippet from the CategoryColors.json Data Model</w:t>
+        <w:t xml:space="preserve"> Snippet from the </w:t>
+      </w:r>
+      <w:proofErr w:type="spellStart"/>
+      <w:r>
+        <w:rPr>
+          <w:rFonts w:ascii="Times New Roman" w:hAnsi="Times New Roman" w:cs="Times New Roman"/>
+        </w:rPr>
+        <w:t>CategoryCountPerDay.json</w:t>
+      </w:r>
+      <w:proofErr w:type="spellEnd"/>
+      <w:r>
+        <w:rPr>
+          <w:rFonts w:ascii="Times New Roman" w:hAnsi="Times New Roman" w:cs="Times New Roman"/>
+        </w:rPr>
+        <w:t xml:space="preserve"> Data Model</w:t>
       </w:r>
     </w:p>
     <w:tbl>
@@ -6732,7 +7339,7 @@
               <w:rPr>
                 <w:rFonts w:ascii="Times New Roman" w:hAnsi="Times New Roman" w:cs="Times New Roman"/>
               </w:rPr>
-              <w:t>Category</w:t>
+              <w:t>Date</w:t>
             </w:r>
           </w:p>
         </w:tc>
@@ -6750,7 +7357,7 @@
               <w:rPr>
                 <w:rFonts w:ascii="Times New Roman" w:hAnsi="Times New Roman" w:cs="Times New Roman"/>
               </w:rPr>
-              <w:t>The Name of the category</w:t>
+              <w:t>Date and time of the collected data</w:t>
             </w:r>
           </w:p>
         </w:tc>
@@ -6770,7 +7377,7 @@
               <w:rPr>
                 <w:rFonts w:ascii="Times New Roman" w:hAnsi="Times New Roman" w:cs="Times New Roman"/>
               </w:rPr>
-              <w:t>Color</w:t>
+              <w:t>Data</w:t>
             </w:r>
           </w:p>
         </w:tc>
@@ -6788,7 +7395,7 @@
               <w:rPr>
                 <w:rFonts w:ascii="Times New Roman" w:hAnsi="Times New Roman" w:cs="Times New Roman"/>
               </w:rPr>
-              <w:t>The primary colour to represent the category</w:t>
+              <w:t xml:space="preserve">Array containing an entry for each category </w:t>
             </w:r>
           </w:p>
         </w:tc>
@@ -6800,6 +7407,11 @@
           </w:tcPr>
           <w:p>
             <w:pPr>
+              <w:pStyle w:val="ListParagraph"/>
+              <w:numPr>
+                <w:ilvl w:val="0"/>
+                <w:numId w:val="31"/>
+              </w:numPr>
               <w:rPr>
                 <w:rFonts w:ascii="Times New Roman" w:hAnsi="Times New Roman" w:cs="Times New Roman"/>
               </w:rPr>
@@ -6808,7 +7420,7 @@
               <w:rPr>
                 <w:rFonts w:ascii="Times New Roman" w:hAnsi="Times New Roman" w:cs="Times New Roman"/>
               </w:rPr>
-              <w:t>ConColor</w:t>
+              <w:t>Category</w:t>
             </w:r>
           </w:p>
         </w:tc>
@@ -6826,7 +7438,50 @@
               <w:rPr>
                 <w:rFonts w:ascii="Times New Roman" w:hAnsi="Times New Roman" w:cs="Times New Roman"/>
               </w:rPr>
-              <w:t>The colour to use represent negative sentiment for the category</w:t>
+              <w:t>The Name of the category</w:t>
+            </w:r>
+          </w:p>
+        </w:tc>
+      </w:tr>
+      <w:tr>
+        <w:tc>
+          <w:tcPr>
+            <w:tcW w:w="2405" w:type="dxa"/>
+          </w:tcPr>
+          <w:p>
+            <w:pPr>
+              <w:pStyle w:val="ListParagraph"/>
+              <w:numPr>
+                <w:ilvl w:val="0"/>
+                <w:numId w:val="31"/>
+              </w:numPr>
+              <w:rPr>
+                <w:rFonts w:ascii="Times New Roman" w:hAnsi="Times New Roman" w:cs="Times New Roman"/>
+              </w:rPr>
+            </w:pPr>
+            <w:r>
+              <w:rPr>
+                <w:rFonts w:ascii="Times New Roman" w:hAnsi="Times New Roman" w:cs="Times New Roman"/>
+              </w:rPr>
+              <w:t>Count</w:t>
+            </w:r>
+          </w:p>
+        </w:tc>
+        <w:tc>
+          <w:tcPr>
+            <w:tcW w:w="6611" w:type="dxa"/>
+          </w:tcPr>
+          <w:p>
+            <w:pPr>
+              <w:rPr>
+                <w:rFonts w:ascii="Times New Roman" w:hAnsi="Times New Roman" w:cs="Times New Roman"/>
+              </w:rPr>
+            </w:pPr>
+            <w:r>
+              <w:rPr>
+                <w:rFonts w:ascii="Times New Roman" w:hAnsi="Times New Roman" w:cs="Times New Roman"/>
+              </w:rPr>
+              <w:t>Amount of Tweets mentioning the category within the time period</w:t>
             </w:r>
           </w:p>
         </w:tc>
@@ -6868,12 +7523,11 @@
           <w:rFonts w:ascii="Times New Roman" w:hAnsi="Times New Roman" w:cs="Times New Roman"/>
           <w:noProof/>
         </w:rPr>
-        <w:t>8</w:t>
-      </w:r>
-      <w:r>
-        <w:rPr>
-          <w:rFonts w:ascii="Times New Roman" w:hAnsi="Times New Roman" w:cs="Times New Roman"/>
-          <w:noProof/>
+        <w:t>10</w:t>
+      </w:r>
+      <w:r>
+        <w:rPr>
+          <w:rFonts w:ascii="Times New Roman" w:hAnsi="Times New Roman" w:cs="Times New Roman"/>
         </w:rPr>
         <w:fldChar w:fldCharType="end"/>
       </w:r>
@@ -6897,31 +7551,12 @@
           <w:rFonts w:ascii="Times New Roman" w:hAnsi="Times New Roman" w:cs="Times New Roman"/>
         </w:rPr>
       </w:pPr>
-      <w:bookmarkStart w:id="25" w:name="_Toc455166259"/>
-      <w:r>
-        <w:rPr>
-          <w:rFonts w:ascii="Times New Roman" w:hAnsi="Times New Roman" w:cs="Times New Roman"/>
-        </w:rPr>
-        <w:lastRenderedPageBreak/>
-        <w:t xml:space="preserve">Category Count </w:t>
-      </w:r>
-      <w:r>
-        <w:rPr>
-          <w:rFonts w:ascii="Times New Roman" w:hAnsi="Times New Roman" w:cs="Times New Roman"/>
-        </w:rPr>
-        <w:t>p</w:t>
-      </w:r>
-      <w:r>
-        <w:rPr>
-          <w:rFonts w:ascii="Times New Roman" w:hAnsi="Times New Roman" w:cs="Times New Roman"/>
-        </w:rPr>
-        <w:t>er Day</w:t>
-      </w:r>
-      <w:r>
-        <w:rPr>
-          <w:rFonts w:ascii="Times New Roman" w:hAnsi="Times New Roman" w:cs="Times New Roman"/>
-        </w:rPr>
-        <w:t xml:space="preserve"> and Category Count per Hour</w:t>
+      <w:bookmarkStart w:id="25" w:name="_Toc455166260"/>
+      <w:r>
+        <w:rPr>
+          <w:rFonts w:ascii="Times New Roman" w:hAnsi="Times New Roman" w:cs="Times New Roman"/>
+        </w:rPr>
+        <w:t>Category Summary</w:t>
       </w:r>
       <w:bookmarkEnd w:id="25"/>
     </w:p>
@@ -6949,11 +7584,11 @@
               <w:rPr>
                 <w:rFonts w:ascii="Times New Roman" w:hAnsi="Times New Roman" w:cs="Times New Roman"/>
               </w:rPr>
-              <w:object w:dxaOrig="4725" w:dyaOrig="4425">
-                <v:shape id="_x0000_i1028" type="#_x0000_t75" style="width:236.25pt;height:221.25pt" o:ole="">
-                  <v:imagedata r:id="rId24" o:title=""/>
+              <w:object w:dxaOrig="3810" w:dyaOrig="1455">
+                <v:shape id="_x0000_i1031" type="#_x0000_t75" style="width:190.2pt;height:72.7pt" o:ole="">
+                  <v:imagedata r:id="rId26" o:title=""/>
                 </v:shape>
-                <o:OLEObject Type="Embed" ProgID="PBrush" ShapeID="_x0000_i1028" DrawAspect="Content" ObjectID="_1528908799" r:id="rId25"/>
+                <o:OLEObject Type="Embed" ProgID="PBrush" ShapeID="_x0000_i1031" DrawAspect="Content" ObjectID="_1528977320" r:id="rId27"/>
               </w:object>
             </w:r>
           </w:p>
@@ -6996,7 +7631,7 @@
           <w:rFonts w:ascii="Times New Roman" w:hAnsi="Times New Roman" w:cs="Times New Roman"/>
           <w:noProof/>
         </w:rPr>
-        <w:t>9</w:t>
+        <w:t>11</w:t>
       </w:r>
       <w:r>
         <w:rPr>
@@ -7021,7 +7656,21 @@
         <w:rPr>
           <w:rFonts w:ascii="Times New Roman" w:hAnsi="Times New Roman" w:cs="Times New Roman"/>
         </w:rPr>
-        <w:t xml:space="preserve"> Snippet from the CategoryCountPerDay.json Data Model</w:t>
+        <w:t xml:space="preserve"> Snippet from the </w:t>
+      </w:r>
+      <w:proofErr w:type="spellStart"/>
+      <w:r>
+        <w:rPr>
+          <w:rFonts w:ascii="Times New Roman" w:hAnsi="Times New Roman" w:cs="Times New Roman"/>
+        </w:rPr>
+        <w:t>CategorySummary.json</w:t>
+      </w:r>
+      <w:proofErr w:type="spellEnd"/>
+      <w:r>
+        <w:rPr>
+          <w:rFonts w:ascii="Times New Roman" w:hAnsi="Times New Roman" w:cs="Times New Roman"/>
+        </w:rPr>
+        <w:t xml:space="preserve"> Data Model</w:t>
       </w:r>
     </w:p>
     <w:tbl>
@@ -7091,7 +7740,7 @@
               <w:rPr>
                 <w:rFonts w:ascii="Times New Roman" w:hAnsi="Times New Roman" w:cs="Times New Roman"/>
               </w:rPr>
-              <w:t>Date</w:t>
+              <w:t>Category</w:t>
             </w:r>
           </w:p>
         </w:tc>
@@ -7109,7 +7758,7 @@
               <w:rPr>
                 <w:rFonts w:ascii="Times New Roman" w:hAnsi="Times New Roman" w:cs="Times New Roman"/>
               </w:rPr>
-              <w:t>Date and time of the collected data</w:t>
+              <w:t>The Name of the category</w:t>
             </w:r>
           </w:p>
         </w:tc>
@@ -7129,7 +7778,7 @@
               <w:rPr>
                 <w:rFonts w:ascii="Times New Roman" w:hAnsi="Times New Roman" w:cs="Times New Roman"/>
               </w:rPr>
-              <w:t>Data</w:t>
+              <w:t>Pro</w:t>
             </w:r>
           </w:p>
         </w:tc>
@@ -7147,7 +7796,7 @@
               <w:rPr>
                 <w:rFonts w:ascii="Times New Roman" w:hAnsi="Times New Roman" w:cs="Times New Roman"/>
               </w:rPr>
-              <w:t xml:space="preserve">Array containing an entry for each category </w:t>
+              <w:t>Total Amount of Tweets mentioning the category positively</w:t>
             </w:r>
           </w:p>
         </w:tc>
@@ -7159,11 +7808,6 @@
           </w:tcPr>
           <w:p>
             <w:pPr>
-              <w:pStyle w:val="ListParagraph"/>
-              <w:numPr>
-                <w:ilvl w:val="0"/>
-                <w:numId w:val="31"/>
-              </w:numPr>
               <w:rPr>
                 <w:rFonts w:ascii="Times New Roman" w:hAnsi="Times New Roman" w:cs="Times New Roman"/>
               </w:rPr>
@@ -7172,7 +7816,7 @@
               <w:rPr>
                 <w:rFonts w:ascii="Times New Roman" w:hAnsi="Times New Roman" w:cs="Times New Roman"/>
               </w:rPr>
-              <w:t>Category</w:t>
+              <w:t>Con</w:t>
             </w:r>
           </w:p>
         </w:tc>
@@ -7190,7 +7834,7 @@
               <w:rPr>
                 <w:rFonts w:ascii="Times New Roman" w:hAnsi="Times New Roman" w:cs="Times New Roman"/>
               </w:rPr>
-              <w:t>The Name of the category</w:t>
+              <w:t>Total Amount of Tweets mentioning the category negatively</w:t>
             </w:r>
           </w:p>
         </w:tc>
@@ -7202,11 +7846,6 @@
           </w:tcPr>
           <w:p>
             <w:pPr>
-              <w:pStyle w:val="ListParagraph"/>
-              <w:numPr>
-                <w:ilvl w:val="0"/>
-                <w:numId w:val="31"/>
-              </w:numPr>
               <w:rPr>
                 <w:rFonts w:ascii="Times New Roman" w:hAnsi="Times New Roman" w:cs="Times New Roman"/>
               </w:rPr>
@@ -7233,7 +7872,7 @@
               <w:rPr>
                 <w:rFonts w:ascii="Times New Roman" w:hAnsi="Times New Roman" w:cs="Times New Roman"/>
               </w:rPr>
-              <w:t>Amount of Tweets mentioning the category within the time period</w:t>
+              <w:t>Total Amount of Tweets mentioning the category</w:t>
             </w:r>
           </w:p>
         </w:tc>
@@ -7275,7 +7914,7 @@
           <w:rFonts w:ascii="Times New Roman" w:hAnsi="Times New Roman" w:cs="Times New Roman"/>
           <w:noProof/>
         </w:rPr>
-        <w:t>10</w:t>
+        <w:t>12</w:t>
       </w:r>
       <w:r>
         <w:rPr>
@@ -7303,12 +7942,12 @@
           <w:rFonts w:ascii="Times New Roman" w:hAnsi="Times New Roman" w:cs="Times New Roman"/>
         </w:rPr>
       </w:pPr>
-      <w:bookmarkStart w:id="26" w:name="_Toc455166260"/>
-      <w:r>
-        <w:rPr>
-          <w:rFonts w:ascii="Times New Roman" w:hAnsi="Times New Roman" w:cs="Times New Roman"/>
-        </w:rPr>
-        <w:t>Category Summary</w:t>
+      <w:bookmarkStart w:id="26" w:name="_Toc455166261"/>
+      <w:r>
+        <w:rPr>
+          <w:rFonts w:ascii="Times New Roman" w:hAnsi="Times New Roman" w:cs="Times New Roman"/>
+        </w:rPr>
+        <w:t>Con-Pro Count per Hour</w:t>
       </w:r>
       <w:bookmarkEnd w:id="26"/>
     </w:p>
@@ -7336,11 +7975,11 @@
               <w:rPr>
                 <w:rFonts w:ascii="Times New Roman" w:hAnsi="Times New Roman" w:cs="Times New Roman"/>
               </w:rPr>
-              <w:object w:dxaOrig="3810" w:dyaOrig="1455">
-                <v:shape id="_x0000_i1029" type="#_x0000_t75" style="width:190.5pt;height:72.75pt" o:ole="">
-                  <v:imagedata r:id="rId26" o:title=""/>
+              <w:object w:dxaOrig="5070" w:dyaOrig="2520">
+                <v:shape id="_x0000_i1032" type="#_x0000_t75" style="width:253.35pt;height:126.35pt" o:ole="">
+                  <v:imagedata r:id="rId28" o:title=""/>
                 </v:shape>
-                <o:OLEObject Type="Embed" ProgID="PBrush" ShapeID="_x0000_i1029" DrawAspect="Content" ObjectID="_1528908800" r:id="rId27"/>
+                <o:OLEObject Type="Embed" ProgID="PBrush" ShapeID="_x0000_i1032" DrawAspect="Content" ObjectID="_1528977321" r:id="rId29"/>
               </w:object>
             </w:r>
           </w:p>
@@ -7383,7 +8022,7 @@
           <w:rFonts w:ascii="Times New Roman" w:hAnsi="Times New Roman" w:cs="Times New Roman"/>
           <w:noProof/>
         </w:rPr>
-        <w:t>11</w:t>
+        <w:t>13</w:t>
       </w:r>
       <w:r>
         <w:rPr>
@@ -7396,19 +8035,21 @@
         <w:rPr>
           <w:rFonts w:ascii="Times New Roman" w:hAnsi="Times New Roman" w:cs="Times New Roman"/>
         </w:rPr>
-        <w:t xml:space="preserve"> </w:t>
-      </w:r>
-      <w:r>
-        <w:rPr>
-          <w:rFonts w:ascii="Times New Roman" w:hAnsi="Times New Roman" w:cs="Times New Roman"/>
-        </w:rPr>
-        <w:t>–</w:t>
-      </w:r>
-      <w:r>
-        <w:rPr>
-          <w:rFonts w:ascii="Times New Roman" w:hAnsi="Times New Roman" w:cs="Times New Roman"/>
-        </w:rPr>
-        <w:t xml:space="preserve"> Snippet from the CategorySummary.json Data Model</w:t>
+        <w:t xml:space="preserve"> – Snippet from the </w:t>
+      </w:r>
+      <w:proofErr w:type="spellStart"/>
+      <w:r>
+        <w:rPr>
+          <w:rFonts w:ascii="Times New Roman" w:hAnsi="Times New Roman" w:cs="Times New Roman"/>
+        </w:rPr>
+        <w:t>ConProCountPerHour.json</w:t>
+      </w:r>
+      <w:proofErr w:type="spellEnd"/>
+      <w:r>
+        <w:rPr>
+          <w:rFonts w:ascii="Times New Roman" w:hAnsi="Times New Roman" w:cs="Times New Roman"/>
+        </w:rPr>
+        <w:t xml:space="preserve"> Data Model</w:t>
       </w:r>
     </w:p>
     <w:tbl>
@@ -7438,6 +8079,7 @@
                 <w:rFonts w:ascii="Times New Roman" w:hAnsi="Times New Roman" w:cs="Times New Roman"/>
                 <w:b/>
               </w:rPr>
+              <w:lastRenderedPageBreak/>
               <w:t>Field</w:t>
             </w:r>
           </w:p>
@@ -7478,7 +8120,7 @@
               <w:rPr>
                 <w:rFonts w:ascii="Times New Roman" w:hAnsi="Times New Roman" w:cs="Times New Roman"/>
               </w:rPr>
-              <w:t>Category</w:t>
+              <w:t>Date</w:t>
             </w:r>
           </w:p>
         </w:tc>
@@ -7496,7 +8138,7 @@
               <w:rPr>
                 <w:rFonts w:ascii="Times New Roman" w:hAnsi="Times New Roman" w:cs="Times New Roman"/>
               </w:rPr>
-              <w:t>The Name of the category</w:t>
+              <w:t>Date and time of the collected data</w:t>
             </w:r>
           </w:p>
         </w:tc>
@@ -7516,7 +8158,7 @@
               <w:rPr>
                 <w:rFonts w:ascii="Times New Roman" w:hAnsi="Times New Roman" w:cs="Times New Roman"/>
               </w:rPr>
-              <w:t>Pro</w:t>
+              <w:t>Data</w:t>
             </w:r>
           </w:p>
         </w:tc>
@@ -7534,7 +8176,7 @@
               <w:rPr>
                 <w:rFonts w:ascii="Times New Roman" w:hAnsi="Times New Roman" w:cs="Times New Roman"/>
               </w:rPr>
-              <w:t>Total Amount of Tweets mentioning the category positively</w:t>
+              <w:t xml:space="preserve">Array containing an entry for each category </w:t>
             </w:r>
           </w:p>
         </w:tc>
@@ -7546,6 +8188,11 @@
           </w:tcPr>
           <w:p>
             <w:pPr>
+              <w:pStyle w:val="ListParagraph"/>
+              <w:numPr>
+                <w:ilvl w:val="0"/>
+                <w:numId w:val="31"/>
+              </w:numPr>
               <w:rPr>
                 <w:rFonts w:ascii="Times New Roman" w:hAnsi="Times New Roman" w:cs="Times New Roman"/>
               </w:rPr>
@@ -7554,7 +8201,7 @@
               <w:rPr>
                 <w:rFonts w:ascii="Times New Roman" w:hAnsi="Times New Roman" w:cs="Times New Roman"/>
               </w:rPr>
-              <w:t>Con</w:t>
+              <w:t>Category</w:t>
             </w:r>
           </w:p>
         </w:tc>
@@ -7572,7 +8219,7 @@
               <w:rPr>
                 <w:rFonts w:ascii="Times New Roman" w:hAnsi="Times New Roman" w:cs="Times New Roman"/>
               </w:rPr>
-              <w:t>Total Amount of Tweets mentioning the category negatively</w:t>
+              <w:t>The Name of the category</w:t>
             </w:r>
           </w:p>
         </w:tc>
@@ -7584,16 +8231,29 @@
           </w:tcPr>
           <w:p>
             <w:pPr>
+              <w:pStyle w:val="ListParagraph"/>
+              <w:numPr>
+                <w:ilvl w:val="0"/>
+                <w:numId w:val="31"/>
+              </w:numPr>
               <w:rPr>
                 <w:rFonts w:ascii="Times New Roman" w:hAnsi="Times New Roman" w:cs="Times New Roman"/>
               </w:rPr>
             </w:pPr>
+            <w:proofErr w:type="spellStart"/>
             <w:r>
               <w:rPr>
                 <w:rFonts w:ascii="Times New Roman" w:hAnsi="Times New Roman" w:cs="Times New Roman"/>
               </w:rPr>
+              <w:t>Pro</w:t>
+            </w:r>
+            <w:r>
+              <w:rPr>
+                <w:rFonts w:ascii="Times New Roman" w:hAnsi="Times New Roman" w:cs="Times New Roman"/>
+              </w:rPr>
               <w:t>Count</w:t>
             </w:r>
+            <w:proofErr w:type="spellEnd"/>
           </w:p>
         </w:tc>
         <w:tc>
@@ -7610,7 +8270,58 @@
               <w:rPr>
                 <w:rFonts w:ascii="Times New Roman" w:hAnsi="Times New Roman" w:cs="Times New Roman"/>
               </w:rPr>
-              <w:t>Total Amount of Tweets mentioning the category</w:t>
+              <w:t>Amount of Tweets mentioning the category positively</w:t>
+            </w:r>
+            <w:r>
+              <w:rPr>
+                <w:rFonts w:ascii="Times New Roman" w:hAnsi="Times New Roman" w:cs="Times New Roman"/>
+              </w:rPr>
+              <w:t xml:space="preserve"> within the time period</w:t>
+            </w:r>
+          </w:p>
+        </w:tc>
+      </w:tr>
+      <w:tr>
+        <w:tc>
+          <w:tcPr>
+            <w:tcW w:w="2405" w:type="dxa"/>
+          </w:tcPr>
+          <w:p>
+            <w:pPr>
+              <w:pStyle w:val="ListParagraph"/>
+              <w:numPr>
+                <w:ilvl w:val="0"/>
+                <w:numId w:val="31"/>
+              </w:numPr>
+              <w:rPr>
+                <w:rFonts w:ascii="Times New Roman" w:hAnsi="Times New Roman" w:cs="Times New Roman"/>
+              </w:rPr>
+            </w:pPr>
+            <w:proofErr w:type="spellStart"/>
+            <w:r>
+              <w:rPr>
+                <w:rFonts w:ascii="Times New Roman" w:hAnsi="Times New Roman" w:cs="Times New Roman"/>
+              </w:rPr>
+              <w:t>ConCount</w:t>
+            </w:r>
+            <w:proofErr w:type="spellEnd"/>
+          </w:p>
+        </w:tc>
+        <w:tc>
+          <w:tcPr>
+            <w:tcW w:w="6611" w:type="dxa"/>
+          </w:tcPr>
+          <w:p>
+            <w:pPr>
+              <w:rPr>
+                <w:rFonts w:ascii="Times New Roman" w:hAnsi="Times New Roman" w:cs="Times New Roman"/>
+              </w:rPr>
+            </w:pPr>
+            <w:r>
+              <w:rPr>
+                <w:rFonts w:ascii="Times New Roman" w:hAnsi="Times New Roman" w:cs="Times New Roman"/>
+              </w:rPr>
+              <w:t>Amount of Tweets mentioning the category negatively within the time period</w:t>
             </w:r>
           </w:p>
         </w:tc>
@@ -7652,7 +8363,7 @@
           <w:rFonts w:ascii="Times New Roman" w:hAnsi="Times New Roman" w:cs="Times New Roman"/>
           <w:noProof/>
         </w:rPr>
-        <w:t>12</w:t>
+        <w:t>14</w:t>
       </w:r>
       <w:r>
         <w:rPr>
@@ -7664,13 +8375,7 @@
         <w:rPr>
           <w:rFonts w:ascii="Times New Roman" w:hAnsi="Times New Roman" w:cs="Times New Roman"/>
         </w:rPr>
-        <w:t xml:space="preserve"> –</w:t>
-      </w:r>
-      <w:r>
-        <w:rPr>
-          <w:rFonts w:ascii="Times New Roman" w:hAnsi="Times New Roman" w:cs="Times New Roman"/>
-        </w:rPr>
-        <w:t xml:space="preserve"> Field Description</w:t>
+        <w:t xml:space="preserve"> – Field Description</w:t>
       </w:r>
     </w:p>
     <w:p>
@@ -7680,12 +8385,12 @@
           <w:rFonts w:ascii="Times New Roman" w:hAnsi="Times New Roman" w:cs="Times New Roman"/>
         </w:rPr>
       </w:pPr>
-      <w:bookmarkStart w:id="27" w:name="_Toc455166261"/>
-      <w:r>
-        <w:rPr>
-          <w:rFonts w:ascii="Times New Roman" w:hAnsi="Times New Roman" w:cs="Times New Roman"/>
-        </w:rPr>
-        <w:t>Con-Pro Count per Hour</w:t>
+      <w:bookmarkStart w:id="27" w:name="_Toc455166262"/>
+      <w:r>
+        <w:rPr>
+          <w:rFonts w:ascii="Times New Roman" w:hAnsi="Times New Roman" w:cs="Times New Roman"/>
+        </w:rPr>
+        <w:t>Word Count</w:t>
       </w:r>
       <w:bookmarkEnd w:id="27"/>
     </w:p>
@@ -7713,11 +8418,11 @@
               <w:rPr>
                 <w:rFonts w:ascii="Times New Roman" w:hAnsi="Times New Roman" w:cs="Times New Roman"/>
               </w:rPr>
-              <w:object w:dxaOrig="5070" w:dyaOrig="2520">
-                <v:shape id="_x0000_i1030" type="#_x0000_t75" style="width:253.5pt;height:126pt" o:ole="">
-                  <v:imagedata r:id="rId28" o:title=""/>
+              <w:object w:dxaOrig="2955" w:dyaOrig="2220">
+                <v:shape id="_x0000_i1033" type="#_x0000_t75" style="width:148.1pt;height:110.7pt" o:ole="">
+                  <v:imagedata r:id="rId30" o:title=""/>
                 </v:shape>
-                <o:OLEObject Type="Embed" ProgID="PBrush" ShapeID="_x0000_i1030" DrawAspect="Content" ObjectID="_1528908801" r:id="rId29"/>
+                <o:OLEObject Type="Embed" ProgID="PBrush" ShapeID="_x0000_i1033" DrawAspect="Content" ObjectID="_1528977322" r:id="rId31"/>
               </w:object>
             </w:r>
           </w:p>
@@ -7760,7 +8465,7 @@
           <w:rFonts w:ascii="Times New Roman" w:hAnsi="Times New Roman" w:cs="Times New Roman"/>
           <w:noProof/>
         </w:rPr>
-        <w:t>13</w:t>
+        <w:t>15</w:t>
       </w:r>
       <w:r>
         <w:rPr>
@@ -7773,7 +8478,21 @@
         <w:rPr>
           <w:rFonts w:ascii="Times New Roman" w:hAnsi="Times New Roman" w:cs="Times New Roman"/>
         </w:rPr>
-        <w:t xml:space="preserve"> – Snippet from the ConProCountPerHour.json Data Model</w:t>
+        <w:t xml:space="preserve"> - Snippet from the </w:t>
+      </w:r>
+      <w:proofErr w:type="spellStart"/>
+      <w:r>
+        <w:rPr>
+          <w:rFonts w:ascii="Times New Roman" w:hAnsi="Times New Roman" w:cs="Times New Roman"/>
+        </w:rPr>
+        <w:t>WordCount.json</w:t>
+      </w:r>
+      <w:proofErr w:type="spellEnd"/>
+      <w:r>
+        <w:rPr>
+          <w:rFonts w:ascii="Times New Roman" w:hAnsi="Times New Roman" w:cs="Times New Roman"/>
+        </w:rPr>
+        <w:t xml:space="preserve"> Data Model</w:t>
       </w:r>
     </w:p>
     <w:tbl>
@@ -7803,7 +8522,6 @@
                 <w:rFonts w:ascii="Times New Roman" w:hAnsi="Times New Roman" w:cs="Times New Roman"/>
                 <w:b/>
               </w:rPr>
-              <w:lastRenderedPageBreak/>
               <w:t>Field</w:t>
             </w:r>
           </w:p>
@@ -7844,7 +8562,13 @@
               <w:rPr>
                 <w:rFonts w:ascii="Times New Roman" w:hAnsi="Times New Roman" w:cs="Times New Roman"/>
               </w:rPr>
-              <w:t>Date</w:t>
+              <w:t>W</w:t>
+            </w:r>
+            <w:r>
+              <w:rPr>
+                <w:rFonts w:ascii="Times New Roman" w:hAnsi="Times New Roman" w:cs="Times New Roman"/>
+              </w:rPr>
+              <w:t>ord</w:t>
             </w:r>
           </w:p>
         </w:tc>
@@ -7862,7 +8586,7 @@
               <w:rPr>
                 <w:rFonts w:ascii="Times New Roman" w:hAnsi="Times New Roman" w:cs="Times New Roman"/>
               </w:rPr>
-              <w:t>Date and time of the collected data</w:t>
+              <w:t>The word</w:t>
             </w:r>
           </w:p>
         </w:tc>
@@ -7882,7 +8606,13 @@
               <w:rPr>
                 <w:rFonts w:ascii="Times New Roman" w:hAnsi="Times New Roman" w:cs="Times New Roman"/>
               </w:rPr>
-              <w:t>Data</w:t>
+              <w:t>C</w:t>
+            </w:r>
+            <w:r>
+              <w:rPr>
+                <w:rFonts w:ascii="Times New Roman" w:hAnsi="Times New Roman" w:cs="Times New Roman"/>
+              </w:rPr>
+              <w:t>ount</w:t>
             </w:r>
           </w:p>
         </w:tc>
@@ -7900,148 +8630,7 @@
               <w:rPr>
                 <w:rFonts w:ascii="Times New Roman" w:hAnsi="Times New Roman" w:cs="Times New Roman"/>
               </w:rPr>
-              <w:t xml:space="preserve">Array containing an entry for each category </w:t>
-            </w:r>
-          </w:p>
-        </w:tc>
-      </w:tr>
-      <w:tr>
-        <w:tc>
-          <w:tcPr>
-            <w:tcW w:w="2405" w:type="dxa"/>
-          </w:tcPr>
-          <w:p>
-            <w:pPr>
-              <w:pStyle w:val="ListParagraph"/>
-              <w:numPr>
-                <w:ilvl w:val="0"/>
-                <w:numId w:val="31"/>
-              </w:numPr>
-              <w:rPr>
-                <w:rFonts w:ascii="Times New Roman" w:hAnsi="Times New Roman" w:cs="Times New Roman"/>
-              </w:rPr>
-            </w:pPr>
-            <w:r>
-              <w:rPr>
-                <w:rFonts w:ascii="Times New Roman" w:hAnsi="Times New Roman" w:cs="Times New Roman"/>
-              </w:rPr>
-              <w:t>Category</w:t>
-            </w:r>
-          </w:p>
-        </w:tc>
-        <w:tc>
-          <w:tcPr>
-            <w:tcW w:w="6611" w:type="dxa"/>
-          </w:tcPr>
-          <w:p>
-            <w:pPr>
-              <w:rPr>
-                <w:rFonts w:ascii="Times New Roman" w:hAnsi="Times New Roman" w:cs="Times New Roman"/>
-              </w:rPr>
-            </w:pPr>
-            <w:r>
-              <w:rPr>
-                <w:rFonts w:ascii="Times New Roman" w:hAnsi="Times New Roman" w:cs="Times New Roman"/>
-              </w:rPr>
-              <w:t>The Name of the category</w:t>
-            </w:r>
-          </w:p>
-        </w:tc>
-      </w:tr>
-      <w:tr>
-        <w:tc>
-          <w:tcPr>
-            <w:tcW w:w="2405" w:type="dxa"/>
-          </w:tcPr>
-          <w:p>
-            <w:pPr>
-              <w:pStyle w:val="ListParagraph"/>
-              <w:numPr>
-                <w:ilvl w:val="0"/>
-                <w:numId w:val="31"/>
-              </w:numPr>
-              <w:rPr>
-                <w:rFonts w:ascii="Times New Roman" w:hAnsi="Times New Roman" w:cs="Times New Roman"/>
-              </w:rPr>
-            </w:pPr>
-            <w:r>
-              <w:rPr>
-                <w:rFonts w:ascii="Times New Roman" w:hAnsi="Times New Roman" w:cs="Times New Roman"/>
-              </w:rPr>
-              <w:t>Pro</w:t>
-            </w:r>
-            <w:r>
-              <w:rPr>
-                <w:rFonts w:ascii="Times New Roman" w:hAnsi="Times New Roman" w:cs="Times New Roman"/>
-              </w:rPr>
-              <w:t>Count</w:t>
-            </w:r>
-          </w:p>
-        </w:tc>
-        <w:tc>
-          <w:tcPr>
-            <w:tcW w:w="6611" w:type="dxa"/>
-          </w:tcPr>
-          <w:p>
-            <w:pPr>
-              <w:rPr>
-                <w:rFonts w:ascii="Times New Roman" w:hAnsi="Times New Roman" w:cs="Times New Roman"/>
-              </w:rPr>
-            </w:pPr>
-            <w:r>
-              <w:rPr>
-                <w:rFonts w:ascii="Times New Roman" w:hAnsi="Times New Roman" w:cs="Times New Roman"/>
-              </w:rPr>
-              <w:t>Amount of Tweets mentioning the category positively</w:t>
-            </w:r>
-            <w:r>
-              <w:rPr>
-                <w:rFonts w:ascii="Times New Roman" w:hAnsi="Times New Roman" w:cs="Times New Roman"/>
-              </w:rPr>
-              <w:t xml:space="preserve"> within the time period</w:t>
-            </w:r>
-          </w:p>
-        </w:tc>
-      </w:tr>
-      <w:tr>
-        <w:tc>
-          <w:tcPr>
-            <w:tcW w:w="2405" w:type="dxa"/>
-          </w:tcPr>
-          <w:p>
-            <w:pPr>
-              <w:pStyle w:val="ListParagraph"/>
-              <w:numPr>
-                <w:ilvl w:val="0"/>
-                <w:numId w:val="31"/>
-              </w:numPr>
-              <w:rPr>
-                <w:rFonts w:ascii="Times New Roman" w:hAnsi="Times New Roman" w:cs="Times New Roman"/>
-              </w:rPr>
-            </w:pPr>
-            <w:r>
-              <w:rPr>
-                <w:rFonts w:ascii="Times New Roman" w:hAnsi="Times New Roman" w:cs="Times New Roman"/>
-              </w:rPr>
-              <w:t>ConCount</w:t>
-            </w:r>
-          </w:p>
-        </w:tc>
-        <w:tc>
-          <w:tcPr>
-            <w:tcW w:w="6611" w:type="dxa"/>
-          </w:tcPr>
-          <w:p>
-            <w:pPr>
-              <w:rPr>
-                <w:rFonts w:ascii="Times New Roman" w:hAnsi="Times New Roman" w:cs="Times New Roman"/>
-              </w:rPr>
-            </w:pPr>
-            <w:r>
-              <w:rPr>
-                <w:rFonts w:ascii="Times New Roman" w:hAnsi="Times New Roman" w:cs="Times New Roman"/>
-              </w:rPr>
-              <w:t>Amount of Tweets mentioning the category negatively within the time period</w:t>
+              <w:t>Amount of times the word appear in the entire dataset</w:t>
             </w:r>
           </w:p>
         </w:tc>
@@ -8083,7 +8672,7 @@
           <w:rFonts w:ascii="Times New Roman" w:hAnsi="Times New Roman" w:cs="Times New Roman"/>
           <w:noProof/>
         </w:rPr>
-        <w:t>14</w:t>
+        <w:t>16</w:t>
       </w:r>
       <w:r>
         <w:rPr>
@@ -8100,19 +8689,55 @@
     </w:p>
     <w:p>
       <w:pPr>
-        <w:pStyle w:val="Heading3"/>
-        <w:rPr>
-          <w:rFonts w:ascii="Times New Roman" w:hAnsi="Times New Roman" w:cs="Times New Roman"/>
-        </w:rPr>
-      </w:pPr>
-      <w:bookmarkStart w:id="28" w:name="_Toc455166262"/>
-      <w:r>
-        <w:rPr>
-          <w:rFonts w:ascii="Times New Roman" w:hAnsi="Times New Roman" w:cs="Times New Roman"/>
-        </w:rPr>
-        <w:t>Word Count</w:t>
+        <w:pStyle w:val="Heading2"/>
+        <w:numPr>
+          <w:ilvl w:val="1"/>
+          <w:numId w:val="20"/>
+        </w:numPr>
+        <w:rPr>
+          <w:rFonts w:ascii="Times New Roman" w:hAnsi="Times New Roman" w:cs="Times New Roman"/>
+        </w:rPr>
+      </w:pPr>
+      <w:bookmarkStart w:id="28" w:name="_Toc455166263"/>
+      <w:r>
+        <w:rPr>
+          <w:rFonts w:ascii="Times New Roman" w:hAnsi="Times New Roman" w:cs="Times New Roman"/>
+        </w:rPr>
+        <w:t>Controller</w:t>
+      </w:r>
+      <w:r>
+        <w:rPr>
+          <w:rFonts w:ascii="Times New Roman" w:hAnsi="Times New Roman" w:cs="Times New Roman"/>
+        </w:rPr>
+        <w:t>s</w:t>
       </w:r>
       <w:bookmarkEnd w:id="28"/>
+    </w:p>
+    <w:p>
+      <w:pPr>
+        <w:rPr>
+          <w:rFonts w:ascii="Times New Roman" w:hAnsi="Times New Roman" w:cs="Times New Roman"/>
+        </w:rPr>
+      </w:pPr>
+      <w:r>
+        <w:rPr>
+          <w:rFonts w:ascii="Times New Roman" w:hAnsi="Times New Roman" w:cs="Times New Roman"/>
+        </w:rPr>
+        <w:t>As the function of the Framework is covered in section 5.4, this section will focus on the Data Controller.</w:t>
+      </w:r>
+    </w:p>
+    <w:p>
+      <w:pPr>
+        <w:rPr>
+          <w:rFonts w:ascii="Times New Roman" w:hAnsi="Times New Roman" w:cs="Times New Roman"/>
+        </w:rPr>
+      </w:pPr>
+      <w:r>
+        <w:rPr>
+          <w:rFonts w:ascii="Times New Roman" w:hAnsi="Times New Roman" w:cs="Times New Roman"/>
+        </w:rPr>
+        <w:t>The Data Controller is responsible to provide the Graph Views with the requested Data Models. Each of the controller methods follow exactly the same implementation with only the route and JSON file name that differs.</w:t>
+      </w:r>
     </w:p>
     <w:tbl>
       <w:tblPr>
@@ -8138,11 +8763,11 @@
               <w:rPr>
                 <w:rFonts w:ascii="Times New Roman" w:hAnsi="Times New Roman" w:cs="Times New Roman"/>
               </w:rPr>
-              <w:object w:dxaOrig="2955" w:dyaOrig="2220">
-                <v:shape id="_x0000_i1031" type="#_x0000_t75" style="width:147.75pt;height:111pt" o:ole="">
-                  <v:imagedata r:id="rId30" o:title=""/>
+              <w:object w:dxaOrig="9885" w:dyaOrig="2295">
+                <v:shape id="_x0000_i1034" type="#_x0000_t75" style="width:438.1pt;height:101.9pt" o:ole="">
+                  <v:imagedata r:id="rId32" o:title=""/>
                 </v:shape>
-                <o:OLEObject Type="Embed" ProgID="PBrush" ShapeID="_x0000_i1031" DrawAspect="Content" ObjectID="_1528908802" r:id="rId31"/>
+                <o:OLEObject Type="Embed" ProgID="PBrush" ShapeID="_x0000_i1034" DrawAspect="Content" ObjectID="_1528977323" r:id="rId33"/>
               </w:object>
             </w:r>
           </w:p>
@@ -8185,12 +8810,11 @@
           <w:rFonts w:ascii="Times New Roman" w:hAnsi="Times New Roman" w:cs="Times New Roman"/>
           <w:noProof/>
         </w:rPr>
-        <w:t>15</w:t>
-      </w:r>
-      <w:r>
-        <w:rPr>
-          <w:rFonts w:ascii="Times New Roman" w:hAnsi="Times New Roman" w:cs="Times New Roman"/>
-          <w:noProof/>
+        <w:t>17</w:t>
+      </w:r>
+      <w:r>
+        <w:rPr>
+          <w:rFonts w:ascii="Times New Roman" w:hAnsi="Times New Roman" w:cs="Times New Roman"/>
         </w:rPr>
         <w:fldChar w:fldCharType="end"/>
       </w:r>
@@ -8198,200 +8822,28 @@
         <w:rPr>
           <w:rFonts w:ascii="Times New Roman" w:hAnsi="Times New Roman" w:cs="Times New Roman"/>
         </w:rPr>
-        <w:t xml:space="preserve"> - Snippet from the WordCount.json Data Model</w:t>
+        <w:t xml:space="preserve"> - Snippet from the data.js Controller</w:t>
       </w:r>
     </w:p>
-    <w:tbl>
-      <w:tblPr>
-        <w:tblStyle w:val="TableGrid"/>
-        <w:tblW w:w="0" w:type="auto"/>
-        <w:tblLook w:val="04A0" w:firstRow="1" w:lastRow="0" w:firstColumn="1" w:lastColumn="0" w:noHBand="0" w:noVBand="1"/>
-      </w:tblPr>
-      <w:tblGrid>
-        <w:gridCol w:w="2405"/>
-        <w:gridCol w:w="6611"/>
-      </w:tblGrid>
-      <w:tr>
-        <w:tc>
-          <w:tcPr>
-            <w:tcW w:w="2405" w:type="dxa"/>
-          </w:tcPr>
-          <w:p>
-            <w:pPr>
-              <w:rPr>
-                <w:rFonts w:ascii="Times New Roman" w:hAnsi="Times New Roman" w:cs="Times New Roman"/>
-                <w:b/>
-              </w:rPr>
-            </w:pPr>
-            <w:r>
-              <w:rPr>
-                <w:rFonts w:ascii="Times New Roman" w:hAnsi="Times New Roman" w:cs="Times New Roman"/>
-                <w:b/>
-              </w:rPr>
-              <w:t>Field</w:t>
-            </w:r>
-          </w:p>
-        </w:tc>
-        <w:tc>
-          <w:tcPr>
-            <w:tcW w:w="6611" w:type="dxa"/>
-          </w:tcPr>
-          <w:p>
-            <w:pPr>
-              <w:rPr>
-                <w:rFonts w:ascii="Times New Roman" w:hAnsi="Times New Roman" w:cs="Times New Roman"/>
-                <w:b/>
-              </w:rPr>
-            </w:pPr>
-            <w:r>
-              <w:rPr>
-                <w:rFonts w:ascii="Times New Roman" w:hAnsi="Times New Roman" w:cs="Times New Roman"/>
-                <w:b/>
-              </w:rPr>
-              <w:t>Description</w:t>
-            </w:r>
-          </w:p>
-        </w:tc>
-      </w:tr>
-      <w:tr>
-        <w:tc>
-          <w:tcPr>
-            <w:tcW w:w="2405" w:type="dxa"/>
-          </w:tcPr>
-          <w:p>
-            <w:pPr>
-              <w:rPr>
-                <w:rFonts w:ascii="Times New Roman" w:hAnsi="Times New Roman" w:cs="Times New Roman"/>
-              </w:rPr>
-            </w:pPr>
-            <w:r>
-              <w:rPr>
-                <w:rFonts w:ascii="Times New Roman" w:hAnsi="Times New Roman" w:cs="Times New Roman"/>
-              </w:rPr>
-              <w:t>W</w:t>
-            </w:r>
-            <w:r>
-              <w:rPr>
-                <w:rFonts w:ascii="Times New Roman" w:hAnsi="Times New Roman" w:cs="Times New Roman"/>
-              </w:rPr>
-              <w:t>ord</w:t>
-            </w:r>
-          </w:p>
-        </w:tc>
-        <w:tc>
-          <w:tcPr>
-            <w:tcW w:w="6611" w:type="dxa"/>
-          </w:tcPr>
-          <w:p>
-            <w:pPr>
-              <w:rPr>
-                <w:rFonts w:ascii="Times New Roman" w:hAnsi="Times New Roman" w:cs="Times New Roman"/>
-              </w:rPr>
-            </w:pPr>
-            <w:r>
-              <w:rPr>
-                <w:rFonts w:ascii="Times New Roman" w:hAnsi="Times New Roman" w:cs="Times New Roman"/>
-              </w:rPr>
-              <w:t>The word</w:t>
-            </w:r>
-          </w:p>
-        </w:tc>
-      </w:tr>
-      <w:tr>
-        <w:tc>
-          <w:tcPr>
-            <w:tcW w:w="2405" w:type="dxa"/>
-          </w:tcPr>
-          <w:p>
-            <w:pPr>
-              <w:rPr>
-                <w:rFonts w:ascii="Times New Roman" w:hAnsi="Times New Roman" w:cs="Times New Roman"/>
-              </w:rPr>
-            </w:pPr>
-            <w:r>
-              <w:rPr>
-                <w:rFonts w:ascii="Times New Roman" w:hAnsi="Times New Roman" w:cs="Times New Roman"/>
-              </w:rPr>
-              <w:t>C</w:t>
-            </w:r>
-            <w:r>
-              <w:rPr>
-                <w:rFonts w:ascii="Times New Roman" w:hAnsi="Times New Roman" w:cs="Times New Roman"/>
-              </w:rPr>
-              <w:t>ount</w:t>
-            </w:r>
-          </w:p>
-        </w:tc>
-        <w:tc>
-          <w:tcPr>
-            <w:tcW w:w="6611" w:type="dxa"/>
-          </w:tcPr>
-          <w:p>
-            <w:pPr>
-              <w:rPr>
-                <w:rFonts w:ascii="Times New Roman" w:hAnsi="Times New Roman" w:cs="Times New Roman"/>
-              </w:rPr>
-            </w:pPr>
-            <w:r>
-              <w:rPr>
-                <w:rFonts w:ascii="Times New Roman" w:hAnsi="Times New Roman" w:cs="Times New Roman"/>
-              </w:rPr>
-              <w:t>Amount of times the word appear in the entire dataset</w:t>
-            </w:r>
-          </w:p>
-        </w:tc>
-      </w:tr>
-    </w:tbl>
     <w:p>
       <w:pPr>
-        <w:pStyle w:val="Caption"/>
-        <w:rPr>
-          <w:rFonts w:ascii="Times New Roman" w:hAnsi="Times New Roman" w:cs="Times New Roman"/>
-        </w:rPr>
-      </w:pPr>
-      <w:r>
-        <w:rPr>
-          <w:rFonts w:ascii="Times New Roman" w:hAnsi="Times New Roman" w:cs="Times New Roman"/>
-        </w:rPr>
-        <w:t xml:space="preserve">Figure </w:t>
-      </w:r>
-      <w:r>
-        <w:rPr>
-          <w:rFonts w:ascii="Times New Roman" w:hAnsi="Times New Roman" w:cs="Times New Roman"/>
-        </w:rPr>
-        <w:fldChar w:fldCharType="begin"/>
-      </w:r>
-      <w:r>
-        <w:rPr>
-          <w:rFonts w:ascii="Times New Roman" w:hAnsi="Times New Roman" w:cs="Times New Roman"/>
-        </w:rPr>
-        <w:instrText xml:space="preserve"> SEQ Figure \* ARABIC </w:instrText>
-      </w:r>
-      <w:r>
-        <w:rPr>
-          <w:rFonts w:ascii="Times New Roman" w:hAnsi="Times New Roman" w:cs="Times New Roman"/>
-        </w:rPr>
-        <w:fldChar w:fldCharType="separate"/>
-      </w:r>
-      <w:r>
-        <w:rPr>
-          <w:rFonts w:ascii="Times New Roman" w:hAnsi="Times New Roman" w:cs="Times New Roman"/>
-          <w:noProof/>
-        </w:rPr>
-        <w:t>16</w:t>
-      </w:r>
-      <w:r>
-        <w:rPr>
-          <w:rFonts w:ascii="Times New Roman" w:hAnsi="Times New Roman" w:cs="Times New Roman"/>
-        </w:rPr>
-        <w:fldChar w:fldCharType="end"/>
-      </w:r>
-      <w:r>
-        <w:rPr>
-          <w:rFonts w:ascii="Times New Roman" w:hAnsi="Times New Roman" w:cs="Times New Roman"/>
-        </w:rPr>
-        <w:t xml:space="preserve"> – Field Description</w:t>
-      </w:r>
+        <w:rPr>
+          <w:rFonts w:ascii="Times New Roman" w:hAnsi="Times New Roman" w:cs="Times New Roman"/>
+        </w:rPr>
+      </w:pPr>
+      <w:r>
+        <w:rPr>
+          <w:rFonts w:ascii="Times New Roman" w:hAnsi="Times New Roman" w:cs="Times New Roman"/>
+        </w:rPr>
+        <w:t>Figure 17 is an example of a Data Controller Method.</w:t>
+      </w:r>
+    </w:p>
+    <w:p>
+      <w:pPr>
+        <w:rPr>
+          <w:rFonts w:ascii="Times New Roman" w:hAnsi="Times New Roman" w:cs="Times New Roman"/>
+        </w:rPr>
+      </w:pPr>
     </w:p>
     <w:p>
       <w:pPr>
@@ -8404,165 +8856,7 @@
           <w:rFonts w:ascii="Times New Roman" w:hAnsi="Times New Roman" w:cs="Times New Roman"/>
         </w:rPr>
       </w:pPr>
-      <w:bookmarkStart w:id="29" w:name="_Toc455166263"/>
-      <w:r>
-        <w:rPr>
-          <w:rFonts w:ascii="Times New Roman" w:hAnsi="Times New Roman" w:cs="Times New Roman"/>
-        </w:rPr>
-        <w:t>Controller</w:t>
-      </w:r>
-      <w:r>
-        <w:rPr>
-          <w:rFonts w:ascii="Times New Roman" w:hAnsi="Times New Roman" w:cs="Times New Roman"/>
-        </w:rPr>
-        <w:t>s</w:t>
-      </w:r>
-      <w:bookmarkEnd w:id="29"/>
-    </w:p>
-    <w:p>
-      <w:pPr>
-        <w:rPr>
-          <w:rFonts w:ascii="Times New Roman" w:hAnsi="Times New Roman" w:cs="Times New Roman"/>
-        </w:rPr>
-      </w:pPr>
-      <w:r>
-        <w:rPr>
-          <w:rFonts w:ascii="Times New Roman" w:hAnsi="Times New Roman" w:cs="Times New Roman"/>
-        </w:rPr>
-        <w:t>As the function of the Framework is covered in section 5.4, this section will focus on the Data Controller.</w:t>
-      </w:r>
-    </w:p>
-    <w:p>
-      <w:pPr>
-        <w:rPr>
-          <w:rFonts w:ascii="Times New Roman" w:hAnsi="Times New Roman" w:cs="Times New Roman"/>
-        </w:rPr>
-      </w:pPr>
-      <w:r>
-        <w:rPr>
-          <w:rFonts w:ascii="Times New Roman" w:hAnsi="Times New Roman" w:cs="Times New Roman"/>
-        </w:rPr>
-        <w:t>The Data Controller is responsible to provide the Graph Views with the requested Data Models. Each of the controller methods follow exactly the same implementation with only the route and JSON file name that differs.</w:t>
-      </w:r>
-    </w:p>
-    <w:tbl>
-      <w:tblPr>
-        <w:tblStyle w:val="TableGrid"/>
-        <w:tblW w:w="0" w:type="auto"/>
-        <w:tblLook w:val="04A0" w:firstRow="1" w:lastRow="0" w:firstColumn="1" w:lastColumn="0" w:noHBand="0" w:noVBand="1"/>
-      </w:tblPr>
-      <w:tblGrid>
-        <w:gridCol w:w="9016"/>
-      </w:tblGrid>
-      <w:tr>
-        <w:tc>
-          <w:tcPr>
-            <w:tcW w:w="9016" w:type="dxa"/>
-          </w:tcPr>
-          <w:p>
-            <w:pPr>
-              <w:rPr>
-                <w:rFonts w:ascii="Times New Roman" w:hAnsi="Times New Roman" w:cs="Times New Roman"/>
-              </w:rPr>
-            </w:pPr>
-            <w:r>
-              <w:rPr>
-                <w:rFonts w:ascii="Times New Roman" w:hAnsi="Times New Roman" w:cs="Times New Roman"/>
-              </w:rPr>
-              <w:object w:dxaOrig="9885" w:dyaOrig="2295">
-                <v:shape id="_x0000_i1033" type="#_x0000_t75" style="width:438pt;height:102pt" o:ole="">
-                  <v:imagedata r:id="rId32" o:title=""/>
-                </v:shape>
-                <o:OLEObject Type="Embed" ProgID="PBrush" ShapeID="_x0000_i1033" DrawAspect="Content" ObjectID="_1528908803" r:id="rId33"/>
-              </w:object>
-            </w:r>
-          </w:p>
-        </w:tc>
-      </w:tr>
-    </w:tbl>
-    <w:p>
-      <w:pPr>
-        <w:pStyle w:val="Caption"/>
-        <w:rPr>
-          <w:rFonts w:ascii="Times New Roman" w:hAnsi="Times New Roman" w:cs="Times New Roman"/>
-        </w:rPr>
-      </w:pPr>
-      <w:r>
-        <w:rPr>
-          <w:rFonts w:ascii="Times New Roman" w:hAnsi="Times New Roman" w:cs="Times New Roman"/>
-        </w:rPr>
-        <w:t xml:space="preserve">Figure </w:t>
-      </w:r>
-      <w:r>
-        <w:rPr>
-          <w:rFonts w:ascii="Times New Roman" w:hAnsi="Times New Roman" w:cs="Times New Roman"/>
-        </w:rPr>
-        <w:fldChar w:fldCharType="begin"/>
-      </w:r>
-      <w:r>
-        <w:rPr>
-          <w:rFonts w:ascii="Times New Roman" w:hAnsi="Times New Roman" w:cs="Times New Roman"/>
-        </w:rPr>
-        <w:instrText xml:space="preserve"> SEQ Figure \* ARABIC </w:instrText>
-      </w:r>
-      <w:r>
-        <w:rPr>
-          <w:rFonts w:ascii="Times New Roman" w:hAnsi="Times New Roman" w:cs="Times New Roman"/>
-        </w:rPr>
-        <w:fldChar w:fldCharType="separate"/>
-      </w:r>
-      <w:r>
-        <w:rPr>
-          <w:rFonts w:ascii="Times New Roman" w:hAnsi="Times New Roman" w:cs="Times New Roman"/>
-          <w:noProof/>
-        </w:rPr>
-        <w:t>17</w:t>
-      </w:r>
-      <w:r>
-        <w:rPr>
-          <w:rFonts w:ascii="Times New Roman" w:hAnsi="Times New Roman" w:cs="Times New Roman"/>
-        </w:rPr>
-        <w:fldChar w:fldCharType="end"/>
-      </w:r>
-      <w:r>
-        <w:rPr>
-          <w:rFonts w:ascii="Times New Roman" w:hAnsi="Times New Roman" w:cs="Times New Roman"/>
-        </w:rPr>
-        <w:t xml:space="preserve"> - Snippet from the data.js Controller</w:t>
-      </w:r>
-    </w:p>
-    <w:p>
-      <w:pPr>
-        <w:rPr>
-          <w:rFonts w:ascii="Times New Roman" w:hAnsi="Times New Roman" w:cs="Times New Roman"/>
-        </w:rPr>
-      </w:pPr>
-      <w:r>
-        <w:rPr>
-          <w:rFonts w:ascii="Times New Roman" w:hAnsi="Times New Roman" w:cs="Times New Roman"/>
-        </w:rPr>
-        <w:t>Figure 17 is an example of a Data Controller Method.</w:t>
-      </w:r>
-    </w:p>
-    <w:p>
-      <w:pPr>
-        <w:rPr>
-          <w:rFonts w:ascii="Times New Roman" w:hAnsi="Times New Roman" w:cs="Times New Roman"/>
-        </w:rPr>
-      </w:pPr>
-    </w:p>
-    <w:p>
-      <w:pPr>
-        <w:pStyle w:val="Heading2"/>
-        <w:numPr>
-          <w:ilvl w:val="1"/>
-          <w:numId w:val="20"/>
-        </w:numPr>
-        <w:rPr>
-          <w:rFonts w:ascii="Times New Roman" w:hAnsi="Times New Roman" w:cs="Times New Roman"/>
-        </w:rPr>
-      </w:pPr>
-      <w:bookmarkStart w:id="30" w:name="_Toc455166264"/>
+      <w:bookmarkStart w:id="29" w:name="_Toc455166264"/>
       <w:r>
         <w:rPr>
           <w:rFonts w:ascii="Times New Roman" w:hAnsi="Times New Roman" w:cs="Times New Roman"/>
@@ -8576,7 +8870,7 @@
         </w:rPr>
         <w:t xml:space="preserve"> Diagram</w:t>
       </w:r>
-      <w:bookmarkEnd w:id="30"/>
+      <w:bookmarkEnd w:id="29"/>
     </w:p>
     <w:p>
       <w:pPr>
@@ -8702,7 +8996,7 @@
           <w:rFonts w:ascii="Times New Roman" w:hAnsi="Times New Roman" w:cs="Times New Roman"/>
         </w:rPr>
       </w:pPr>
-      <w:bookmarkStart w:id="31" w:name="_Toc455166265"/>
+      <w:bookmarkStart w:id="30" w:name="_Toc455166265"/>
       <w:r>
         <w:rPr>
           <w:rFonts w:ascii="Times New Roman" w:hAnsi="Times New Roman" w:cs="Times New Roman"/>
@@ -8721,7 +9015,7 @@
         </w:rPr>
         <w:t>Views</w:t>
       </w:r>
-      <w:bookmarkEnd w:id="31"/>
+      <w:bookmarkEnd w:id="30"/>
     </w:p>
     <w:p>
       <w:pPr>
@@ -8733,7 +9027,21 @@
         <w:rPr>
           <w:rFonts w:ascii="Times New Roman" w:hAnsi="Times New Roman" w:cs="Times New Roman"/>
         </w:rPr>
-        <w:t xml:space="preserve">Each Graph View consists of a CSS, HTML and JavaScript component. For simplicity, all three components were placed in a single twig template. Shared JavaScript resources were combined and placed in a static JavaScript file located in the ‘web/js/charts/common.js’ file. </w:t>
+        <w:t>Each Graph View consists of a CSS, HTML and JavaScript component. For simplicity, all three components were placed in a single twig template. Shared JavaScript resources were combined and placed in a static JavaScript file located in the ‘web/</w:t>
+      </w:r>
+      <w:proofErr w:type="spellStart"/>
+      <w:r>
+        <w:rPr>
+          <w:rFonts w:ascii="Times New Roman" w:hAnsi="Times New Roman" w:cs="Times New Roman"/>
+        </w:rPr>
+        <w:t>js</w:t>
+      </w:r>
+      <w:proofErr w:type="spellEnd"/>
+      <w:r>
+        <w:rPr>
+          <w:rFonts w:ascii="Times New Roman" w:hAnsi="Times New Roman" w:cs="Times New Roman"/>
+        </w:rPr>
+        <w:t xml:space="preserve">/charts/common.js’ file. </w:t>
       </w:r>
     </w:p>
     <w:p>
@@ -8799,10 +9107,10 @@
                 <w:rFonts w:ascii="Times New Roman" w:hAnsi="Times New Roman" w:cs="Times New Roman"/>
               </w:rPr>
               <w:object w:dxaOrig="6120" w:dyaOrig="1005">
-                <v:shape id="_x0000_i1035" type="#_x0000_t75" style="width:306pt;height:50.25pt" o:ole="">
+                <v:shape id="_x0000_i1035" type="#_x0000_t75" style="width:306.35pt;height:50.25pt" o:ole="">
                   <v:imagedata r:id="rId35" o:title=""/>
                 </v:shape>
-                <o:OLEObject Type="Embed" ProgID="PBrush" ShapeID="_x0000_i1035" DrawAspect="Content" ObjectID="_1528908804" r:id="rId36"/>
+                <o:OLEObject Type="Embed" ProgID="PBrush" ShapeID="_x0000_i1035" DrawAspect="Content" ObjectID="_1528977324" r:id="rId36"/>
               </w:object>
             </w:r>
           </w:p>
@@ -8857,7 +9165,21 @@
         <w:rPr>
           <w:rFonts w:ascii="Times New Roman" w:hAnsi="Times New Roman" w:cs="Times New Roman"/>
         </w:rPr>
-        <w:t xml:space="preserve"> - Snippet from topicCategorySummaryV.html.twig View template showing how the Controller Method is injected into the view</w:t>
+        <w:t xml:space="preserve"> - Snippet from </w:t>
+      </w:r>
+      <w:proofErr w:type="spellStart"/>
+      <w:r>
+        <w:rPr>
+          <w:rFonts w:ascii="Times New Roman" w:hAnsi="Times New Roman" w:cs="Times New Roman"/>
+        </w:rPr>
+        <w:t>topicCategorySummaryV.html.twig</w:t>
+      </w:r>
+      <w:proofErr w:type="spellEnd"/>
+      <w:r>
+        <w:rPr>
+          <w:rFonts w:ascii="Times New Roman" w:hAnsi="Times New Roman" w:cs="Times New Roman"/>
+        </w:rPr>
+        <w:t xml:space="preserve"> View template showing how the Controller Method is injected into the view</w:t>
       </w:r>
     </w:p>
     <w:p>
@@ -8959,10 +9281,10 @@
                 <w:rFonts w:ascii="Times New Roman" w:hAnsi="Times New Roman" w:cs="Times New Roman"/>
               </w:rPr>
               <w:object w:dxaOrig="9585" w:dyaOrig="3525">
-                <v:shape id="_x0000_i1036" type="#_x0000_t75" style="width:436.5pt;height:165.75pt" o:ole="">
+                <v:shape id="_x0000_i1036" type="#_x0000_t75" style="width:436.75pt;height:165.75pt" o:ole="">
                   <v:imagedata r:id="rId37" o:title=""/>
                 </v:shape>
-                <o:OLEObject Type="Embed" ProgID="PBrush" ShapeID="_x0000_i1036" DrawAspect="Content" ObjectID="_1528908805" r:id="rId38"/>
+                <o:OLEObject Type="Embed" ProgID="PBrush" ShapeID="_x0000_i1036" DrawAspect="Content" ObjectID="_1528977325" r:id="rId38"/>
               </w:object>
             </w:r>
           </w:p>
@@ -9017,7 +9339,21 @@
         <w:rPr>
           <w:rFonts w:ascii="Times New Roman" w:hAnsi="Times New Roman" w:cs="Times New Roman"/>
         </w:rPr>
-        <w:t xml:space="preserve"> - Snippet from topicCategorySummaryV.html.twig View showing how the queue D3 queue component is used to asynchronously load two Data Models.</w:t>
+        <w:t xml:space="preserve"> - Snippet from </w:t>
+      </w:r>
+      <w:proofErr w:type="spellStart"/>
+      <w:r>
+        <w:rPr>
+          <w:rFonts w:ascii="Times New Roman" w:hAnsi="Times New Roman" w:cs="Times New Roman"/>
+        </w:rPr>
+        <w:t>topicCategorySummaryV.html.twig</w:t>
+      </w:r>
+      <w:proofErr w:type="spellEnd"/>
+      <w:r>
+        <w:rPr>
+          <w:rFonts w:ascii="Times New Roman" w:hAnsi="Times New Roman" w:cs="Times New Roman"/>
+        </w:rPr>
+        <w:t xml:space="preserve"> View showing how the queue D3 queue component is used to asynchronously load two Data Models.</w:t>
       </w:r>
     </w:p>
     <w:p>
@@ -9105,14 +9441,14 @@
           <w:rFonts w:ascii="Times New Roman" w:hAnsi="Times New Roman" w:cs="Times New Roman"/>
         </w:rPr>
       </w:pPr>
-      <w:bookmarkStart w:id="32" w:name="_Toc455166268"/>
+      <w:bookmarkStart w:id="31" w:name="_Toc455166268"/>
       <w:r>
         <w:rPr>
           <w:rFonts w:ascii="Times New Roman" w:hAnsi="Times New Roman" w:cs="Times New Roman"/>
         </w:rPr>
         <w:t>Testing</w:t>
       </w:r>
-      <w:bookmarkEnd w:id="32"/>
+      <w:bookmarkEnd w:id="31"/>
     </w:p>
     <w:p>
       <w:pPr>
@@ -9194,14 +9530,14 @@
           <w:rFonts w:ascii="Times New Roman" w:hAnsi="Times New Roman" w:cs="Times New Roman"/>
         </w:rPr>
       </w:pPr>
-      <w:bookmarkStart w:id="33" w:name="_Toc455166269"/>
+      <w:bookmarkStart w:id="32" w:name="_Toc455166269"/>
       <w:r>
         <w:rPr>
           <w:rFonts w:ascii="Times New Roman" w:hAnsi="Times New Roman" w:cs="Times New Roman"/>
         </w:rPr>
         <w:t>Recommendations</w:t>
       </w:r>
-      <w:bookmarkEnd w:id="33"/>
+      <w:bookmarkEnd w:id="32"/>
     </w:p>
     <w:p>
       <w:pPr>
@@ -9239,7 +9575,21 @@
         <w:rPr>
           <w:rFonts w:ascii="Times New Roman" w:hAnsi="Times New Roman" w:cs="Times New Roman"/>
         </w:rPr>
-        <w:t xml:space="preserve">As the Graph Views are compiled into the Index View they share the DOM with each other. For this purpose each Graph View contained a HTML &lt;DIV&gt; or &lt;SVG&gt; element with a unique id. This approached worked to a large extent however is not scalable. A better implementation would have been a widget based concept, using JQueryUI Widget Factory. </w:t>
+        <w:t xml:space="preserve">As the Graph Views are compiled into the Index View they share the DOM with each other. For this purpose each Graph View contained a HTML &lt;DIV&gt; or &lt;SVG&gt; element with a unique id. This approached worked to a large extent however is not scalable. A better implementation would have been a widget based concept, using </w:t>
+      </w:r>
+      <w:proofErr w:type="spellStart"/>
+      <w:r>
+        <w:rPr>
+          <w:rFonts w:ascii="Times New Roman" w:hAnsi="Times New Roman" w:cs="Times New Roman"/>
+        </w:rPr>
+        <w:t>JQueryUI</w:t>
+      </w:r>
+      <w:proofErr w:type="spellEnd"/>
+      <w:r>
+        <w:rPr>
+          <w:rFonts w:ascii="Times New Roman" w:hAnsi="Times New Roman" w:cs="Times New Roman"/>
+        </w:rPr>
+        <w:t xml:space="preserve"> Widget Factory. </w:t>
       </w:r>
     </w:p>
     <w:p>
@@ -9267,14 +9617,14 @@
           <w:rFonts w:ascii="Times New Roman" w:hAnsi="Times New Roman" w:cs="Times New Roman"/>
         </w:rPr>
       </w:pPr>
-      <w:bookmarkStart w:id="34" w:name="_Toc455166270"/>
+      <w:bookmarkStart w:id="33" w:name="_Toc455166270"/>
       <w:r>
         <w:rPr>
           <w:rFonts w:ascii="Times New Roman" w:hAnsi="Times New Roman" w:cs="Times New Roman"/>
         </w:rPr>
         <w:t>Conclusion</w:t>
       </w:r>
-      <w:bookmarkEnd w:id="34"/>
+      <w:bookmarkEnd w:id="33"/>
     </w:p>
     <w:p>
       <w:pPr>
@@ -9282,12 +9632,16 @@
           <w:rFonts w:ascii="Times New Roman" w:hAnsi="Times New Roman" w:cs="Times New Roman"/>
         </w:rPr>
       </w:pPr>
+      <w:proofErr w:type="spellStart"/>
+      <w:proofErr w:type="gramStart"/>
       <w:r>
         <w:rPr>
           <w:rFonts w:ascii="Times New Roman" w:hAnsi="Times New Roman" w:cs="Times New Roman"/>
         </w:rPr>
         <w:t>todo</w:t>
       </w:r>
+      <w:proofErr w:type="spellEnd"/>
+      <w:proofErr w:type="gramEnd"/>
       <w:r>
         <w:rPr>
           <w:rFonts w:ascii="Times New Roman" w:hAnsi="Times New Roman" w:cs="Times New Roman"/>
@@ -9325,14 +9679,14 @@
           <w:rFonts w:ascii="Times New Roman" w:hAnsi="Times New Roman" w:cs="Times New Roman"/>
         </w:rPr>
       </w:pPr>
-      <w:bookmarkStart w:id="35" w:name="_Toc455166271"/>
+      <w:bookmarkStart w:id="34" w:name="_Toc455166271"/>
       <w:r>
         <w:rPr>
           <w:rFonts w:ascii="Times New Roman" w:hAnsi="Times New Roman" w:cs="Times New Roman"/>
         </w:rPr>
         <w:t>References</w:t>
       </w:r>
-      <w:bookmarkEnd w:id="35"/>
+      <w:bookmarkEnd w:id="34"/>
     </w:p>
     <w:sdt>
       <w:sdtPr>
@@ -9727,13 +10081,89 @@
     </w:sdt>
     <w:p>
       <w:pPr>
-        <w:rPr>
-          <w:rFonts w:ascii="Times New Roman" w:hAnsi="Times New Roman" w:cs="Times New Roman"/>
-        </w:rPr>
-      </w:pPr>
+        <w:pStyle w:val="Heading1"/>
+      </w:pPr>
+      <w:r>
+        <w:t xml:space="preserve">Appendix </w:t>
+      </w:r>
+      <w:proofErr w:type="gramStart"/>
+      <w:r>
+        <w:t>A</w:t>
+      </w:r>
+      <w:bookmarkStart w:id="35" w:name="_GoBack"/>
+      <w:bookmarkEnd w:id="35"/>
+      <w:proofErr w:type="gramEnd"/>
+      <w:r>
+        <w:t xml:space="preserve"> – Timesheets</w:t>
+      </w:r>
     </w:p>
+    <w:p>
+      <w:r>
+        <w:rPr>
+          <w:noProof/>
+          <w:lang w:eastAsia="en-ZA"/>
+        </w:rPr>
+        <w:drawing>
+          <wp:inline distT="0" distB="0" distL="0" distR="0">
+            <wp:extent cx="5727700" cy="3648710"/>
+            <wp:effectExtent l="0" t="0" r="6350" b="8890"/>
+            <wp:docPr id="6" name="Picture 6"/>
+            <wp:cNvGraphicFramePr>
+              <a:graphicFrameLocks xmlns:a="http://schemas.openxmlformats.org/drawingml/2006/main" noChangeAspect="1"/>
+            </wp:cNvGraphicFramePr>
+            <a:graphic xmlns:a="http://schemas.openxmlformats.org/drawingml/2006/main">
+              <a:graphicData uri="http://schemas.openxmlformats.org/drawingml/2006/picture">
+                <pic:pic xmlns:pic="http://schemas.openxmlformats.org/drawingml/2006/picture">
+                  <pic:nvPicPr>
+                    <pic:cNvPr id="0" name="Picture 13"/>
+                    <pic:cNvPicPr>
+                      <a:picLocks noChangeAspect="1" noChangeArrowheads="1"/>
+                    </pic:cNvPicPr>
+                  </pic:nvPicPr>
+                  <pic:blipFill>
+                    <a:blip r:embed="rId39">
+                      <a:extLst>
+                        <a:ext uri="{28A0092B-C50C-407E-A947-70E740481C1C}">
+                          <a14:useLocalDpi xmlns:a14="http://schemas.microsoft.com/office/drawing/2010/main" val="0"/>
+                        </a:ext>
+                      </a:extLst>
+                    </a:blip>
+                    <a:srcRect/>
+                    <a:stretch>
+                      <a:fillRect/>
+                    </a:stretch>
+                  </pic:blipFill>
+                  <pic:spPr bwMode="auto">
+                    <a:xfrm>
+                      <a:off x="0" y="0"/>
+                      <a:ext cx="5727700" cy="3648710"/>
+                    </a:xfrm>
+                    <a:prstGeom prst="rect">
+                      <a:avLst/>
+                    </a:prstGeom>
+                    <a:noFill/>
+                    <a:ln>
+                      <a:noFill/>
+                    </a:ln>
+                  </pic:spPr>
+                </pic:pic>
+              </a:graphicData>
+            </a:graphic>
+          </wp:inline>
+        </w:drawing>
+      </w:r>
+    </w:p>
+    <w:p>
+      <w:pPr>
+        <w:pStyle w:val="Heading1"/>
+      </w:pPr>
+      <w:r>
+        <w:t>Appendix B – Installation Instruction</w:t>
+      </w:r>
+    </w:p>
+    <w:p/>
     <w:sectPr>
-      <w:footerReference w:type="default" r:id="rId39"/>
+      <w:footerReference w:type="default" r:id="rId40"/>
       <w:pgSz w:w="11906" w:h="16838"/>
       <w:pgMar w:top="1440" w:right="1440" w:bottom="1440" w:left="1440" w:header="708" w:footer="708" w:gutter="0"/>
       <w:pgNumType w:start="0"/>
@@ -9829,7 +10259,7 @@
                 <w:bCs/>
                 <w:noProof/>
               </w:rPr>
-              <w:t>16</w:t>
+              <w:t>15</w:t>
             </w:r>
             <w:r>
               <w:rPr>
@@ -15232,6 +15662,7 @@
     <w:rsid w:val="00293B67"/>
     <w:rsid w:val="002F74CE"/>
     <w:rsid w:val="00300144"/>
+    <w:rsid w:val="00311C21"/>
     <w:rsid w:val="003941F8"/>
     <w:rsid w:val="003A104A"/>
     <w:rsid w:val="0049752D"/>
@@ -16139,7 +16570,7 @@
 </file>
 
 <file path=customXml/itemProps2.xml><?xml version="1.0" encoding="utf-8"?>
-<ds:datastoreItem xmlns:ds="http://schemas.openxmlformats.org/officeDocument/2006/customXml" ds:itemID="{C3D95D6F-63A8-4759-8E2A-28ECB97262B7}">
+<ds:datastoreItem xmlns:ds="http://schemas.openxmlformats.org/officeDocument/2006/customXml" ds:itemID="{139575F2-5F80-496F-A890-E7FE39068DD3}">
   <ds:schemaRefs>
     <ds:schemaRef ds:uri="http://schemas.openxmlformats.org/officeDocument/2006/bibliography"/>
   </ds:schemaRefs>

</xml_diff>

<commit_message>
DC : Updated Individual Report
</commit_message>
<xml_diff>
--- a/documentation/Individual Reports/Individual Report - Dave Cloete.docx
+++ b/documentation/Individual Reports/Individual Report - Dave Cloete.docx
@@ -391,8 +391,6 @@
             </w:rPr>
             <w:t>Contents</w:t>
           </w:r>
-          <w:bookmarkStart w:id="13" w:name="_GoBack"/>
-          <w:bookmarkEnd w:id="13"/>
         </w:p>
         <w:p>
           <w:pPr>
@@ -2819,7 +2817,7 @@
           <w:color w:val="auto"/>
         </w:rPr>
       </w:pPr>
-      <w:bookmarkStart w:id="14" w:name="_Toc455257308"/>
+      <w:bookmarkStart w:id="13" w:name="_Toc455257308"/>
       <w:r>
         <w:rPr>
           <w:rFonts w:ascii="Times New Roman" w:hAnsi="Times New Roman" w:cs="Times New Roman"/>
@@ -2829,7 +2827,7 @@
         <w:lastRenderedPageBreak/>
         <w:t>Introduction</w:t>
       </w:r>
-      <w:bookmarkEnd w:id="14"/>
+      <w:bookmarkEnd w:id="13"/>
     </w:p>
     <w:p>
       <w:pPr>
@@ -3039,7 +3037,7 @@
           <w:color w:val="auto"/>
         </w:rPr>
       </w:pPr>
-      <w:bookmarkStart w:id="15" w:name="_Toc455257309"/>
+      <w:bookmarkStart w:id="14" w:name="_Toc455257309"/>
       <w:r>
         <w:rPr>
           <w:rFonts w:ascii="Times New Roman" w:hAnsi="Times New Roman" w:cs="Times New Roman"/>
@@ -3048,7 +3046,7 @@
         </w:rPr>
         <w:t>Background</w:t>
       </w:r>
-      <w:bookmarkEnd w:id="15"/>
+      <w:bookmarkEnd w:id="14"/>
     </w:p>
     <w:p>
       <w:pPr>
@@ -3142,7 +3140,7 @@
           <w:color w:val="auto"/>
         </w:rPr>
       </w:pPr>
-      <w:bookmarkStart w:id="16" w:name="_Toc455257310"/>
+      <w:bookmarkStart w:id="15" w:name="_Toc455257310"/>
       <w:r>
         <w:rPr>
           <w:rFonts w:ascii="Times New Roman" w:hAnsi="Times New Roman" w:cs="Times New Roman"/>
@@ -3151,7 +3149,7 @@
         </w:rPr>
         <w:t>Requirements</w:t>
       </w:r>
-      <w:bookmarkEnd w:id="16"/>
+      <w:bookmarkEnd w:id="15"/>
     </w:p>
     <w:p>
       <w:pPr>
@@ -3185,7 +3183,7 @@
           <w:color w:val="auto"/>
         </w:rPr>
       </w:pPr>
-      <w:bookmarkStart w:id="17" w:name="_Toc455257311"/>
+      <w:bookmarkStart w:id="16" w:name="_Toc455257311"/>
       <w:r>
         <w:rPr>
           <w:rFonts w:ascii="Times New Roman" w:hAnsi="Times New Roman" w:cs="Times New Roman"/>
@@ -3194,7 +3192,7 @@
         </w:rPr>
         <w:t>Functional</w:t>
       </w:r>
-      <w:bookmarkEnd w:id="17"/>
+      <w:bookmarkEnd w:id="16"/>
     </w:p>
     <w:p>
       <w:pPr>
@@ -3263,7 +3261,7 @@
           <w:color w:val="auto"/>
         </w:rPr>
       </w:pPr>
-      <w:bookmarkStart w:id="18" w:name="_Toc455257312"/>
+      <w:bookmarkStart w:id="17" w:name="_Toc455257312"/>
       <w:r>
         <w:rPr>
           <w:rFonts w:ascii="Times New Roman" w:hAnsi="Times New Roman" w:cs="Times New Roman"/>
@@ -3272,7 +3270,7 @@
         </w:rPr>
         <w:t>Non-functional</w:t>
       </w:r>
-      <w:bookmarkEnd w:id="18"/>
+      <w:bookmarkEnd w:id="17"/>
     </w:p>
     <w:p>
       <w:pPr>
@@ -3392,7 +3390,7 @@
           <w:color w:val="auto"/>
         </w:rPr>
       </w:pPr>
-      <w:bookmarkStart w:id="19" w:name="_Toc455257313"/>
+      <w:bookmarkStart w:id="18" w:name="_Toc455257313"/>
       <w:r>
         <w:rPr>
           <w:rFonts w:ascii="Times New Roman" w:hAnsi="Times New Roman" w:cs="Times New Roman"/>
@@ -3402,25 +3400,25 @@
         <w:lastRenderedPageBreak/>
         <w:t>Approach</w:t>
       </w:r>
-      <w:bookmarkEnd w:id="19"/>
-    </w:p>
-    <w:p>
-      <w:pPr>
-        <w:rPr>
-          <w:rFonts w:ascii="Times New Roman" w:hAnsi="Times New Roman" w:cs="Times New Roman"/>
-        </w:rPr>
-      </w:pPr>
-      <w:r>
-        <w:rPr>
-          <w:rFonts w:ascii="Times New Roman" w:hAnsi="Times New Roman" w:cs="Times New Roman"/>
-        </w:rPr>
-        <w:t xml:space="preserve">As mentioned in section 2. Background, </w:t>
-      </w:r>
-      <w:r>
-        <w:rPr>
-          <w:rFonts w:ascii="Times New Roman" w:hAnsi="Times New Roman" w:cs="Times New Roman"/>
-        </w:rPr>
-        <w:t xml:space="preserve">various POCs were developed </w:t>
+      <w:bookmarkEnd w:id="18"/>
+    </w:p>
+    <w:p>
+      <w:pPr>
+        <w:rPr>
+          <w:rFonts w:ascii="Times New Roman" w:hAnsi="Times New Roman" w:cs="Times New Roman"/>
+        </w:rPr>
+      </w:pPr>
+      <w:r>
+        <w:rPr>
+          <w:rFonts w:ascii="Times New Roman" w:hAnsi="Times New Roman" w:cs="Times New Roman"/>
+        </w:rPr>
+        <w:t>V</w:t>
+      </w:r>
+      <w:r>
+        <w:rPr>
+          <w:rFonts w:ascii="Times New Roman" w:hAnsi="Times New Roman" w:cs="Times New Roman"/>
+        </w:rPr>
+        <w:t xml:space="preserve">arious POCs were developed </w:t>
       </w:r>
       <w:r>
         <w:rPr>
@@ -3550,7 +3548,7 @@
           <w:color w:val="auto"/>
         </w:rPr>
       </w:pPr>
-      <w:bookmarkStart w:id="20" w:name="_Toc455257314"/>
+      <w:bookmarkStart w:id="19" w:name="_Toc455257314"/>
       <w:r>
         <w:rPr>
           <w:rFonts w:ascii="Times New Roman" w:hAnsi="Times New Roman" w:cs="Times New Roman"/>
@@ -3559,7 +3557,7 @@
         </w:rPr>
         <w:t>Challenges</w:t>
       </w:r>
-      <w:bookmarkEnd w:id="20"/>
+      <w:bookmarkEnd w:id="19"/>
     </w:p>
     <w:p>
       <w:pPr>
@@ -3678,7 +3676,7 @@
           <w:color w:val="auto"/>
         </w:rPr>
       </w:pPr>
-      <w:bookmarkStart w:id="21" w:name="_Toc455257315"/>
+      <w:bookmarkStart w:id="20" w:name="_Toc455257315"/>
       <w:r>
         <w:rPr>
           <w:rFonts w:ascii="Times New Roman" w:hAnsi="Times New Roman" w:cs="Times New Roman"/>
@@ -3687,7 +3685,7 @@
         </w:rPr>
         <w:t>Design Overview</w:t>
       </w:r>
-      <w:bookmarkEnd w:id="21"/>
+      <w:bookmarkEnd w:id="20"/>
     </w:p>
     <w:p>
       <w:pPr>
@@ -3715,7 +3713,7 @@
           <w:color w:val="auto"/>
         </w:rPr>
       </w:pPr>
-      <w:bookmarkStart w:id="22" w:name="_Toc455257316"/>
+      <w:bookmarkStart w:id="21" w:name="_Toc455257316"/>
       <w:r>
         <w:rPr>
           <w:rFonts w:ascii="Times New Roman" w:hAnsi="Times New Roman" w:cs="Times New Roman"/>
@@ -3724,7 +3722,7 @@
         </w:rPr>
         <w:t>Conceptual</w:t>
       </w:r>
-      <w:bookmarkEnd w:id="22"/>
+      <w:bookmarkEnd w:id="21"/>
     </w:p>
     <w:p>
       <w:pPr>
@@ -4029,7 +4027,7 @@
           <w:color w:val="auto"/>
         </w:rPr>
       </w:pPr>
-      <w:bookmarkStart w:id="23" w:name="_Toc455257317"/>
+      <w:bookmarkStart w:id="22" w:name="_Toc455257317"/>
       <w:r>
         <w:rPr>
           <w:rFonts w:ascii="Times New Roman" w:hAnsi="Times New Roman" w:cs="Times New Roman"/>
@@ -4038,7 +4036,7 @@
         </w:rPr>
         <w:t>Technologies Used</w:t>
       </w:r>
-      <w:bookmarkEnd w:id="23"/>
+      <w:bookmarkEnd w:id="22"/>
     </w:p>
     <w:p>
       <w:pPr>
@@ -4125,7 +4123,14 @@
               <w:rFonts w:ascii="Times New Roman" w:hAnsi="Times New Roman" w:cs="Times New Roman"/>
               <w:noProof/>
             </w:rPr>
-            <w:t xml:space="preserve"> (1)</w:t>
+            <w:t xml:space="preserve"> </w:t>
+          </w:r>
+          <w:r>
+            <w:rPr>
+              <w:rFonts w:ascii="Times New Roman" w:hAnsi="Times New Roman" w:cs="Times New Roman"/>
+              <w:noProof/>
+            </w:rPr>
+            <w:t>(1)</w:t>
           </w:r>
           <w:r>
             <w:rPr>
@@ -4173,7 +4178,14 @@
               <w:rFonts w:ascii="Times New Roman" w:hAnsi="Times New Roman" w:cs="Times New Roman"/>
               <w:noProof/>
             </w:rPr>
-            <w:t xml:space="preserve"> (2)</w:t>
+            <w:t xml:space="preserve"> </w:t>
+          </w:r>
+          <w:r>
+            <w:rPr>
+              <w:rFonts w:ascii="Times New Roman" w:hAnsi="Times New Roman" w:cs="Times New Roman"/>
+              <w:noProof/>
+            </w:rPr>
+            <w:t>(2)</w:t>
           </w:r>
           <w:r>
             <w:rPr>
@@ -4617,7 +4629,14 @@
               <w:rFonts w:ascii="Times New Roman" w:hAnsi="Times New Roman" w:cs="Times New Roman"/>
               <w:noProof/>
             </w:rPr>
-            <w:t xml:space="preserve"> (3)</w:t>
+            <w:t xml:space="preserve"> </w:t>
+          </w:r>
+          <w:r>
+            <w:rPr>
+              <w:rFonts w:ascii="Times New Roman" w:hAnsi="Times New Roman" w:cs="Times New Roman"/>
+              <w:noProof/>
+            </w:rPr>
+            <w:t>(3)</w:t>
           </w:r>
           <w:r>
             <w:rPr>
@@ -4738,7 +4757,14 @@
               <w:rFonts w:ascii="Times New Roman" w:hAnsi="Times New Roman" w:cs="Times New Roman"/>
               <w:noProof/>
             </w:rPr>
-            <w:t xml:space="preserve"> (4)</w:t>
+            <w:t xml:space="preserve"> </w:t>
+          </w:r>
+          <w:r>
+            <w:rPr>
+              <w:rFonts w:ascii="Times New Roman" w:hAnsi="Times New Roman" w:cs="Times New Roman"/>
+              <w:noProof/>
+            </w:rPr>
+            <w:t>(4)</w:t>
           </w:r>
           <w:r>
             <w:rPr>
@@ -4863,7 +4889,14 @@
               <w:rFonts w:ascii="Times New Roman" w:hAnsi="Times New Roman" w:cs="Times New Roman"/>
               <w:noProof/>
             </w:rPr>
-            <w:t xml:space="preserve"> (5)</w:t>
+            <w:t xml:space="preserve"> </w:t>
+          </w:r>
+          <w:r>
+            <w:rPr>
+              <w:rFonts w:ascii="Times New Roman" w:hAnsi="Times New Roman" w:cs="Times New Roman"/>
+              <w:noProof/>
+            </w:rPr>
+            <w:t>(5)</w:t>
           </w:r>
           <w:r>
             <w:rPr>
@@ -5094,7 +5127,7 @@
           <w:color w:val="auto"/>
         </w:rPr>
       </w:pPr>
-      <w:bookmarkStart w:id="24" w:name="_Toc455257318"/>
+      <w:bookmarkStart w:id="23" w:name="_Toc455257318"/>
       <w:r>
         <w:rPr>
           <w:rFonts w:ascii="Times New Roman" w:hAnsi="Times New Roman" w:cs="Times New Roman"/>
@@ -5111,7 +5144,7 @@
         </w:rPr>
         <w:t>Project Structure</w:t>
       </w:r>
-      <w:bookmarkEnd w:id="24"/>
+      <w:bookmarkEnd w:id="23"/>
     </w:p>
     <w:p>
       <w:pPr>
@@ -5417,7 +5450,7 @@
           <w:color w:val="auto"/>
         </w:rPr>
       </w:pPr>
-      <w:bookmarkStart w:id="25" w:name="_Toc455257319"/>
+      <w:bookmarkStart w:id="24" w:name="_Toc455257319"/>
       <w:r>
         <w:rPr>
           <w:rFonts w:ascii="Times New Roman" w:hAnsi="Times New Roman" w:cs="Times New Roman"/>
@@ -5426,7 +5459,7 @@
         </w:rPr>
         <w:t>The Framework</w:t>
       </w:r>
-      <w:bookmarkEnd w:id="25"/>
+      <w:bookmarkEnd w:id="24"/>
     </w:p>
     <w:p>
       <w:pPr>
@@ -5559,7 +5592,7 @@
                 <v:shape id="_x0000_i1025" type="#_x0000_t75" style="width:293.45pt;height:93.75pt" o:ole="">
                   <v:imagedata r:id="rId13" o:title=""/>
                 </v:shape>
-                <o:OLEObject Type="Embed" ProgID="PBrush" ShapeID="_x0000_i1025" DrawAspect="Content" ObjectID="_1528999363" r:id="rId14"/>
+                <o:OLEObject Type="Embed" ProgID="PBrush" ShapeID="_x0000_i1025" DrawAspect="Content" ObjectID="_1528999564" r:id="rId14"/>
               </w:object>
             </w:r>
           </w:p>
@@ -5741,7 +5774,7 @@
                 <v:shape id="_x0000_i1026" type="#_x0000_t75" style="width:437.45pt;height:222.1pt" o:ole="">
                   <v:imagedata r:id="rId15" o:title=""/>
                 </v:shape>
-                <o:OLEObject Type="Embed" ProgID="PBrush" ShapeID="_x0000_i1026" DrawAspect="Content" ObjectID="_1528999364" r:id="rId16"/>
+                <o:OLEObject Type="Embed" ProgID="PBrush" ShapeID="_x0000_i1026" DrawAspect="Content" ObjectID="_1528999565" r:id="rId16"/>
               </w:object>
             </w:r>
           </w:p>
@@ -6058,7 +6091,7 @@
                 <v:shape id="_x0000_i1027" type="#_x0000_t75" style="width:439.45pt;height:192.25pt" o:ole="">
                   <v:imagedata r:id="rId19" o:title=""/>
                 </v:shape>
-                <o:OLEObject Type="Embed" ProgID="PBrush" ShapeID="_x0000_i1027" DrawAspect="Content" ObjectID="_1528999365" r:id="rId20"/>
+                <o:OLEObject Type="Embed" ProgID="PBrush" ShapeID="_x0000_i1027" DrawAspect="Content" ObjectID="_1528999566" r:id="rId20"/>
               </w:object>
             </w:r>
           </w:p>
@@ -6150,7 +6183,7 @@
           <w:color w:val="auto"/>
         </w:rPr>
       </w:pPr>
-      <w:bookmarkStart w:id="26" w:name="_Toc455257320"/>
+      <w:bookmarkStart w:id="25" w:name="_Toc455257320"/>
       <w:r>
         <w:rPr>
           <w:rFonts w:ascii="Times New Roman" w:hAnsi="Times New Roman" w:cs="Times New Roman"/>
@@ -6159,7 +6192,7 @@
         </w:rPr>
         <w:t>Data Models</w:t>
       </w:r>
-      <w:bookmarkEnd w:id="26"/>
+      <w:bookmarkEnd w:id="25"/>
     </w:p>
     <w:p>
       <w:pPr>
@@ -6250,7 +6283,7 @@
                 <v:shape id="_x0000_i1028" type="#_x0000_t75" style="width:192.9pt;height:55pt" o:ole="">
                   <v:imagedata r:id="rId21" o:title=""/>
                 </v:shape>
-                <o:OLEObject Type="Embed" ProgID="PBrush" ShapeID="_x0000_i1028" DrawAspect="Content" ObjectID="_1528999366" r:id="rId22"/>
+                <o:OLEObject Type="Embed" ProgID="PBrush" ShapeID="_x0000_i1028" DrawAspect="Content" ObjectID="_1528999567" r:id="rId22"/>
               </w:object>
             </w:r>
           </w:p>
@@ -6593,7 +6626,7 @@
           <w:color w:val="auto"/>
         </w:rPr>
       </w:pPr>
-      <w:bookmarkStart w:id="27" w:name="_Toc455257321"/>
+      <w:bookmarkStart w:id="26" w:name="_Toc455257321"/>
       <w:r>
         <w:rPr>
           <w:rFonts w:ascii="Times New Roman" w:hAnsi="Times New Roman" w:cs="Times New Roman"/>
@@ -6623,7 +6656,7 @@
         </w:rPr>
         <w:t xml:space="preserve"> and Category Count per Hour</w:t>
       </w:r>
-      <w:bookmarkEnd w:id="27"/>
+      <w:bookmarkEnd w:id="26"/>
     </w:p>
     <w:tbl>
       <w:tblPr>
@@ -6653,7 +6686,7 @@
                 <v:shape id="_x0000_i1029" type="#_x0000_t75" style="width:236.4pt;height:221.45pt" o:ole="">
                   <v:imagedata r:id="rId23" o:title=""/>
                 </v:shape>
-                <o:OLEObject Type="Embed" ProgID="PBrush" ShapeID="_x0000_i1029" DrawAspect="Content" ObjectID="_1528999367" r:id="rId24"/>
+                <o:OLEObject Type="Embed" ProgID="PBrush" ShapeID="_x0000_i1029" DrawAspect="Content" ObjectID="_1528999568" r:id="rId24"/>
               </w:object>
             </w:r>
           </w:p>
@@ -7074,7 +7107,7 @@
                 <v:shape id="_x0000_i1030" type="#_x0000_t75" style="width:190.2pt;height:72.7pt" o:ole="">
                   <v:imagedata r:id="rId25" o:title=""/>
                 </v:shape>
-                <o:OLEObject Type="Embed" ProgID="PBrush" ShapeID="_x0000_i1030" DrawAspect="Content" ObjectID="_1528999368" r:id="rId26"/>
+                <o:OLEObject Type="Embed" ProgID="PBrush" ShapeID="_x0000_i1030" DrawAspect="Content" ObjectID="_1528999569" r:id="rId26"/>
               </w:object>
             </w:r>
           </w:p>
@@ -7485,7 +7518,7 @@
                 <v:shape id="_x0000_i1031" type="#_x0000_t75" style="width:253.35pt;height:126.35pt" o:ole="">
                   <v:imagedata r:id="rId27" o:title=""/>
                 </v:shape>
-                <o:OLEObject Type="Embed" ProgID="PBrush" ShapeID="_x0000_i1031" DrawAspect="Content" ObjectID="_1528999369" r:id="rId28"/>
+                <o:OLEObject Type="Embed" ProgID="PBrush" ShapeID="_x0000_i1031" DrawAspect="Content" ObjectID="_1528999570" r:id="rId28"/>
               </w:object>
             </w:r>
           </w:p>
@@ -7945,7 +7978,7 @@
                 <v:shape id="_x0000_i1032" type="#_x0000_t75" style="width:148.1pt;height:110.7pt" o:ole="">
                   <v:imagedata r:id="rId29" o:title=""/>
                 </v:shape>
-                <o:OLEObject Type="Embed" ProgID="PBrush" ShapeID="_x0000_i1032" DrawAspect="Content" ObjectID="_1528999370" r:id="rId30"/>
+                <o:OLEObject Type="Embed" ProgID="PBrush" ShapeID="_x0000_i1032" DrawAspect="Content" ObjectID="_1528999571" r:id="rId30"/>
               </w:object>
             </w:r>
           </w:p>
@@ -8241,7 +8274,7 @@
           <w:color w:val="auto"/>
         </w:rPr>
       </w:pPr>
-      <w:bookmarkStart w:id="28" w:name="_Toc455257322"/>
+      <w:bookmarkStart w:id="27" w:name="_Toc455257322"/>
       <w:r>
         <w:rPr>
           <w:rFonts w:ascii="Times New Roman" w:hAnsi="Times New Roman" w:cs="Times New Roman"/>
@@ -8258,7 +8291,7 @@
         </w:rPr>
         <w:t>s</w:t>
       </w:r>
-      <w:bookmarkEnd w:id="28"/>
+      <w:bookmarkEnd w:id="27"/>
     </w:p>
     <w:p>
       <w:pPr>
@@ -8314,7 +8347,7 @@
                 <v:shape id="_x0000_i1033" type="#_x0000_t75" style="width:438.1pt;height:101.9pt" o:ole="">
                   <v:imagedata r:id="rId31" o:title=""/>
                 </v:shape>
-                <o:OLEObject Type="Embed" ProgID="PBrush" ShapeID="_x0000_i1033" DrawAspect="Content" ObjectID="_1528999371" r:id="rId32"/>
+                <o:OLEObject Type="Embed" ProgID="PBrush" ShapeID="_x0000_i1033" DrawAspect="Content" ObjectID="_1528999572" r:id="rId32"/>
               </w:object>
             </w:r>
           </w:p>
@@ -8413,7 +8446,7 @@
           <w:color w:val="auto"/>
         </w:rPr>
       </w:pPr>
-      <w:bookmarkStart w:id="29" w:name="_Toc455257323"/>
+      <w:bookmarkStart w:id="28" w:name="_Toc455257323"/>
       <w:r>
         <w:rPr>
           <w:rFonts w:ascii="Times New Roman" w:hAnsi="Times New Roman" w:cs="Times New Roman"/>
@@ -8431,7 +8464,7 @@
         </w:rPr>
         <w:t xml:space="preserve"> Diagram</w:t>
       </w:r>
-      <w:bookmarkEnd w:id="29"/>
+      <w:bookmarkEnd w:id="28"/>
     </w:p>
     <w:p>
       <w:pPr>
@@ -8567,7 +8600,7 @@
           <w:color w:val="auto"/>
         </w:rPr>
       </w:pPr>
-      <w:bookmarkStart w:id="30" w:name="_Toc455257324"/>
+      <w:bookmarkStart w:id="29" w:name="_Toc455257324"/>
       <w:r>
         <w:rPr>
           <w:rFonts w:ascii="Times New Roman" w:hAnsi="Times New Roman" w:cs="Times New Roman"/>
@@ -8592,7 +8625,7 @@
         </w:rPr>
         <w:t>Views</w:t>
       </w:r>
-      <w:bookmarkEnd w:id="30"/>
+      <w:bookmarkEnd w:id="29"/>
     </w:p>
     <w:p>
       <w:pPr>
@@ -8687,7 +8720,7 @@
                 <v:shape id="_x0000_i1034" type="#_x0000_t75" style="width:306.35pt;height:50.25pt" o:ole="">
                   <v:imagedata r:id="rId34" o:title=""/>
                 </v:shape>
-                <o:OLEObject Type="Embed" ProgID="PBrush" ShapeID="_x0000_i1034" DrawAspect="Content" ObjectID="_1528999372" r:id="rId35"/>
+                <o:OLEObject Type="Embed" ProgID="PBrush" ShapeID="_x0000_i1034" DrawAspect="Content" ObjectID="_1528999573" r:id="rId35"/>
               </w:object>
             </w:r>
           </w:p>
@@ -8813,7 +8846,14 @@
               <w:rFonts w:ascii="Times New Roman" w:hAnsi="Times New Roman" w:cs="Times New Roman"/>
               <w:noProof/>
             </w:rPr>
-            <w:t xml:space="preserve"> (6)</w:t>
+            <w:t xml:space="preserve"> </w:t>
+          </w:r>
+          <w:r>
+            <w:rPr>
+              <w:rFonts w:ascii="Times New Roman" w:hAnsi="Times New Roman" w:cs="Times New Roman"/>
+              <w:noProof/>
+            </w:rPr>
+            <w:t>(6)</w:t>
           </w:r>
           <w:r>
             <w:rPr>
@@ -8864,7 +8904,7 @@
                 <v:shape id="_x0000_i1035" type="#_x0000_t75" style="width:436.75pt;height:165.75pt" o:ole="">
                   <v:imagedata r:id="rId36" o:title=""/>
                 </v:shape>
-                <o:OLEObject Type="Embed" ProgID="PBrush" ShapeID="_x0000_i1035" DrawAspect="Content" ObjectID="_1528999373" r:id="rId37"/>
+                <o:OLEObject Type="Embed" ProgID="PBrush" ShapeID="_x0000_i1035" DrawAspect="Content" ObjectID="_1528999574" r:id="rId37"/>
               </w:object>
             </w:r>
           </w:p>
@@ -9033,7 +9073,7 @@
           <w:color w:val="auto"/>
         </w:rPr>
       </w:pPr>
-      <w:bookmarkStart w:id="31" w:name="_Toc455257325"/>
+      <w:bookmarkStart w:id="30" w:name="_Toc455257325"/>
       <w:r>
         <w:rPr>
           <w:rFonts w:ascii="Times New Roman" w:hAnsi="Times New Roman" w:cs="Times New Roman"/>
@@ -9042,7 +9082,7 @@
         </w:rPr>
         <w:t>Testing</w:t>
       </w:r>
-      <w:bookmarkEnd w:id="31"/>
+      <w:bookmarkEnd w:id="30"/>
     </w:p>
     <w:p>
       <w:pPr>
@@ -9126,7 +9166,7 @@
           <w:color w:val="auto"/>
         </w:rPr>
       </w:pPr>
-      <w:bookmarkStart w:id="32" w:name="_Toc455257326"/>
+      <w:bookmarkStart w:id="31" w:name="_Toc455257326"/>
       <w:r>
         <w:rPr>
           <w:rFonts w:ascii="Times New Roman" w:hAnsi="Times New Roman" w:cs="Times New Roman"/>
@@ -9135,7 +9175,7 @@
         </w:rPr>
         <w:t>Recommendations</w:t>
       </w:r>
-      <w:bookmarkEnd w:id="32"/>
+      <w:bookmarkEnd w:id="31"/>
     </w:p>
     <w:p>
       <w:pPr>
@@ -9217,7 +9257,7 @@
           <w:color w:val="auto"/>
         </w:rPr>
       </w:pPr>
-      <w:bookmarkStart w:id="33" w:name="_Toc455257327"/>
+      <w:bookmarkStart w:id="32" w:name="_Toc455257327"/>
       <w:r>
         <w:rPr>
           <w:rFonts w:ascii="Times New Roman" w:hAnsi="Times New Roman" w:cs="Times New Roman"/>
@@ -9226,53 +9266,53 @@
         </w:rPr>
         <w:t>Conclusion</w:t>
       </w:r>
+      <w:bookmarkEnd w:id="32"/>
+    </w:p>
+    <w:p>
+      <w:pPr>
+        <w:rPr>
+          <w:rFonts w:ascii="Times New Roman" w:hAnsi="Times New Roman" w:cs="Times New Roman"/>
+        </w:rPr>
+      </w:pPr>
+      <w:r>
+        <w:rPr>
+          <w:rFonts w:ascii="Times New Roman" w:hAnsi="Times New Roman" w:cs="Times New Roman"/>
+        </w:rPr>
+        <w:t>Big Data Processing and Visualisation can be done commodity hardware. T</w:t>
+      </w:r>
+      <w:r>
+        <w:rPr>
+          <w:rFonts w:ascii="Times New Roman" w:hAnsi="Times New Roman" w:cs="Times New Roman"/>
+        </w:rPr>
+        <w:t>he Data Visualisation Component.</w:t>
+      </w:r>
+    </w:p>
+    <w:p>
+      <w:pPr>
+        <w:rPr>
+          <w:rFonts w:ascii="Times New Roman" w:hAnsi="Times New Roman" w:cs="Times New Roman"/>
+        </w:rPr>
+      </w:pPr>
+    </w:p>
+    <w:p>
+      <w:pPr>
+        <w:pStyle w:val="Heading1"/>
+        <w:rPr>
+          <w:rFonts w:ascii="Times New Roman" w:hAnsi="Times New Roman" w:cs="Times New Roman"/>
+          <w:b/>
+          <w:color w:val="auto"/>
+        </w:rPr>
+      </w:pPr>
+      <w:bookmarkStart w:id="33" w:name="_Toc455257328"/>
+      <w:r>
+        <w:rPr>
+          <w:rFonts w:ascii="Times New Roman" w:hAnsi="Times New Roman" w:cs="Times New Roman"/>
+          <w:b/>
+          <w:color w:val="auto"/>
+        </w:rPr>
+        <w:t>References</w:t>
+      </w:r>
       <w:bookmarkEnd w:id="33"/>
-    </w:p>
-    <w:p>
-      <w:pPr>
-        <w:rPr>
-          <w:rFonts w:ascii="Times New Roman" w:hAnsi="Times New Roman" w:cs="Times New Roman"/>
-        </w:rPr>
-      </w:pPr>
-      <w:r>
-        <w:rPr>
-          <w:rFonts w:ascii="Times New Roman" w:hAnsi="Times New Roman" w:cs="Times New Roman"/>
-        </w:rPr>
-        <w:t>Big Data Processing and Visualisation can be done commodity hardware. T</w:t>
-      </w:r>
-      <w:r>
-        <w:rPr>
-          <w:rFonts w:ascii="Times New Roman" w:hAnsi="Times New Roman" w:cs="Times New Roman"/>
-        </w:rPr>
-        <w:t>he Data Visualisation Component.</w:t>
-      </w:r>
-    </w:p>
-    <w:p>
-      <w:pPr>
-        <w:rPr>
-          <w:rFonts w:ascii="Times New Roman" w:hAnsi="Times New Roman" w:cs="Times New Roman"/>
-        </w:rPr>
-      </w:pPr>
-    </w:p>
-    <w:p>
-      <w:pPr>
-        <w:pStyle w:val="Heading1"/>
-        <w:rPr>
-          <w:rFonts w:ascii="Times New Roman" w:hAnsi="Times New Roman" w:cs="Times New Roman"/>
-          <w:b/>
-          <w:color w:val="auto"/>
-        </w:rPr>
-      </w:pPr>
-      <w:bookmarkStart w:id="34" w:name="_Toc455257328"/>
-      <w:r>
-        <w:rPr>
-          <w:rFonts w:ascii="Times New Roman" w:hAnsi="Times New Roman" w:cs="Times New Roman"/>
-          <w:b/>
-          <w:color w:val="auto"/>
-        </w:rPr>
-        <w:t>References</w:t>
-      </w:r>
-      <w:bookmarkEnd w:id="34"/>
     </w:p>
     <w:sdt>
       <w:sdtPr>
@@ -9299,7 +9339,6 @@
               <w:pPr>
                 <w:pStyle w:val="Bibliography"/>
                 <w:rPr>
-                  <w:rFonts w:ascii="Times New Roman" w:hAnsi="Times New Roman" w:cs="Times New Roman"/>
                   <w:noProof/>
                   <w:sz w:val="24"/>
                   <w:szCs w:val="24"/>
@@ -9331,14 +9370,12 @@
               </w:r>
               <w:r>
                 <w:rPr>
-                  <w:rFonts w:ascii="Times New Roman" w:hAnsi="Times New Roman" w:cs="Times New Roman"/>
                   <w:noProof/>
                 </w:rPr>
                 <w:t xml:space="preserve">1. </w:t>
               </w:r>
               <w:r>
                 <w:rPr>
-                  <w:rFonts w:ascii="Times New Roman" w:hAnsi="Times New Roman" w:cs="Times New Roman"/>
                   <w:b/>
                   <w:bCs/>
                   <w:noProof/>
@@ -9347,14 +9384,12 @@
               </w:r>
               <w:r>
                 <w:rPr>
-                  <w:rFonts w:ascii="Times New Roman" w:hAnsi="Times New Roman" w:cs="Times New Roman"/>
                   <w:noProof/>
                 </w:rPr>
                 <w:t xml:space="preserve"> Home. </w:t>
               </w:r>
               <w:r>
                 <w:rPr>
-                  <w:rFonts w:ascii="Times New Roman" w:hAnsi="Times New Roman" w:cs="Times New Roman"/>
                   <w:i/>
                   <w:iCs/>
                   <w:noProof/>
@@ -9363,7 +9398,6 @@
               </w:r>
               <w:r>
                 <w:rPr>
-                  <w:rFonts w:ascii="Times New Roman" w:hAnsi="Times New Roman" w:cs="Times New Roman"/>
                   <w:noProof/>
                 </w:rPr>
                 <w:t>[Online] https://nodejs.org/en/.</w:t>
@@ -9373,20 +9407,17 @@
               <w:pPr>
                 <w:pStyle w:val="Bibliography"/>
                 <w:rPr>
-                  <w:rFonts w:ascii="Times New Roman" w:hAnsi="Times New Roman" w:cs="Times New Roman"/>
                   <w:noProof/>
                 </w:rPr>
               </w:pPr>
               <w:r>
                 <w:rPr>
-                  <w:rFonts w:ascii="Times New Roman" w:hAnsi="Times New Roman" w:cs="Times New Roman"/>
                   <w:noProof/>
                 </w:rPr>
                 <w:t xml:space="preserve">2. </w:t>
               </w:r>
               <w:r>
                 <w:rPr>
-                  <w:rFonts w:ascii="Times New Roman" w:hAnsi="Times New Roman" w:cs="Times New Roman"/>
                   <w:b/>
                   <w:bCs/>
                   <w:noProof/>
@@ -9395,14 +9426,12 @@
               </w:r>
               <w:r>
                 <w:rPr>
-                  <w:rFonts w:ascii="Times New Roman" w:hAnsi="Times New Roman" w:cs="Times New Roman"/>
                   <w:noProof/>
                 </w:rPr>
                 <w:t xml:space="preserve"> Chrome V8. </w:t>
               </w:r>
               <w:r>
                 <w:rPr>
-                  <w:rFonts w:ascii="Times New Roman" w:hAnsi="Times New Roman" w:cs="Times New Roman"/>
                   <w:i/>
                   <w:iCs/>
                   <w:noProof/>
@@ -9411,7 +9440,6 @@
               </w:r>
               <w:r>
                 <w:rPr>
-                  <w:rFonts w:ascii="Times New Roman" w:hAnsi="Times New Roman" w:cs="Times New Roman"/>
                   <w:noProof/>
                 </w:rPr>
                 <w:t>[Online] https://developers.google.com/v8/.</w:t>
@@ -9421,20 +9449,17 @@
               <w:pPr>
                 <w:pStyle w:val="Bibliography"/>
                 <w:rPr>
-                  <w:rFonts w:ascii="Times New Roman" w:hAnsi="Times New Roman" w:cs="Times New Roman"/>
                   <w:noProof/>
                 </w:rPr>
               </w:pPr>
               <w:r>
                 <w:rPr>
-                  <w:rFonts w:ascii="Times New Roman" w:hAnsi="Times New Roman" w:cs="Times New Roman"/>
                   <w:noProof/>
                 </w:rPr>
                 <w:t xml:space="preserve">3. </w:t>
               </w:r>
               <w:r>
                 <w:rPr>
-                  <w:rFonts w:ascii="Times New Roman" w:hAnsi="Times New Roman" w:cs="Times New Roman"/>
                   <w:b/>
                   <w:bCs/>
                   <w:noProof/>
@@ -9443,14 +9468,12 @@
               </w:r>
               <w:r>
                 <w:rPr>
-                  <w:rFonts w:ascii="Times New Roman" w:hAnsi="Times New Roman" w:cs="Times New Roman"/>
                   <w:noProof/>
                 </w:rPr>
                 <w:t xml:space="preserve"> Twig. </w:t>
               </w:r>
               <w:r>
                 <w:rPr>
-                  <w:rFonts w:ascii="Times New Roman" w:hAnsi="Times New Roman" w:cs="Times New Roman"/>
                   <w:i/>
                   <w:iCs/>
                   <w:noProof/>
@@ -9459,7 +9482,6 @@
               </w:r>
               <w:r>
                 <w:rPr>
-                  <w:rFonts w:ascii="Times New Roman" w:hAnsi="Times New Roman" w:cs="Times New Roman"/>
                   <w:noProof/>
                 </w:rPr>
                 <w:t>[Online] http://twig.sensiolabs.org/.</w:t>
@@ -9469,20 +9491,17 @@
               <w:pPr>
                 <w:pStyle w:val="Bibliography"/>
                 <w:rPr>
-                  <w:rFonts w:ascii="Times New Roman" w:hAnsi="Times New Roman" w:cs="Times New Roman"/>
                   <w:noProof/>
                 </w:rPr>
               </w:pPr>
               <w:r>
                 <w:rPr>
-                  <w:rFonts w:ascii="Times New Roman" w:hAnsi="Times New Roman" w:cs="Times New Roman"/>
                   <w:noProof/>
                 </w:rPr>
                 <w:t xml:space="preserve">4. </w:t>
               </w:r>
               <w:r>
                 <w:rPr>
-                  <w:rFonts w:ascii="Times New Roman" w:hAnsi="Times New Roman" w:cs="Times New Roman"/>
                   <w:b/>
                   <w:bCs/>
                   <w:noProof/>
@@ -9491,14 +9510,12 @@
               </w:r>
               <w:r>
                 <w:rPr>
-                  <w:rFonts w:ascii="Times New Roman" w:hAnsi="Times New Roman" w:cs="Times New Roman"/>
                   <w:noProof/>
                 </w:rPr>
                 <w:t xml:space="preserve"> </w:t>
               </w:r>
               <w:r>
                 <w:rPr>
-                  <w:rFonts w:ascii="Times New Roman" w:hAnsi="Times New Roman" w:cs="Times New Roman"/>
                   <w:i/>
                   <w:iCs/>
                   <w:noProof/>
@@ -9507,7 +9524,6 @@
               </w:r>
               <w:r>
                 <w:rPr>
-                  <w:rFonts w:ascii="Times New Roman" w:hAnsi="Times New Roman" w:cs="Times New Roman"/>
                   <w:noProof/>
                 </w:rPr>
                 <w:t>[Online] http://getbootstrap.com/.</w:t>
@@ -9517,20 +9533,17 @@
               <w:pPr>
                 <w:pStyle w:val="Bibliography"/>
                 <w:rPr>
-                  <w:rFonts w:ascii="Times New Roman" w:hAnsi="Times New Roman" w:cs="Times New Roman"/>
                   <w:noProof/>
                 </w:rPr>
               </w:pPr>
               <w:r>
                 <w:rPr>
-                  <w:rFonts w:ascii="Times New Roman" w:hAnsi="Times New Roman" w:cs="Times New Roman"/>
                   <w:noProof/>
                 </w:rPr>
                 <w:t xml:space="preserve">5. </w:t>
               </w:r>
               <w:r>
                 <w:rPr>
-                  <w:rFonts w:ascii="Times New Roman" w:hAnsi="Times New Roman" w:cs="Times New Roman"/>
                   <w:b/>
                   <w:bCs/>
                   <w:noProof/>
@@ -9539,14 +9552,12 @@
               </w:r>
               <w:r>
                 <w:rPr>
-                  <w:rFonts w:ascii="Times New Roman" w:hAnsi="Times New Roman" w:cs="Times New Roman"/>
                   <w:noProof/>
                 </w:rPr>
                 <w:t xml:space="preserve"> Overview. </w:t>
               </w:r>
               <w:r>
                 <w:rPr>
-                  <w:rFonts w:ascii="Times New Roman" w:hAnsi="Times New Roman" w:cs="Times New Roman"/>
                   <w:i/>
                   <w:iCs/>
                   <w:noProof/>
@@ -9555,7 +9566,6 @@
               </w:r>
               <w:r>
                 <w:rPr>
-                  <w:rFonts w:ascii="Times New Roman" w:hAnsi="Times New Roman" w:cs="Times New Roman"/>
                   <w:noProof/>
                 </w:rPr>
                 <w:t>[Online] https://d3js.org/.</w:t>
@@ -9565,20 +9575,17 @@
               <w:pPr>
                 <w:pStyle w:val="Bibliography"/>
                 <w:rPr>
-                  <w:rFonts w:ascii="Times New Roman" w:hAnsi="Times New Roman" w:cs="Times New Roman"/>
                   <w:noProof/>
                 </w:rPr>
               </w:pPr>
               <w:r>
                 <w:rPr>
-                  <w:rFonts w:ascii="Times New Roman" w:hAnsi="Times New Roman" w:cs="Times New Roman"/>
                   <w:noProof/>
                 </w:rPr>
                 <w:t xml:space="preserve">6. </w:t>
               </w:r>
               <w:r>
                 <w:rPr>
-                  <w:rFonts w:ascii="Times New Roman" w:hAnsi="Times New Roman" w:cs="Times New Roman"/>
                   <w:b/>
                   <w:bCs/>
                   <w:noProof/>
@@ -9587,14 +9594,12 @@
               </w:r>
               <w:r>
                 <w:rPr>
-                  <w:rFonts w:ascii="Times New Roman" w:hAnsi="Times New Roman" w:cs="Times New Roman"/>
                   <w:noProof/>
                 </w:rPr>
                 <w:t xml:space="preserve"> Asynchronous Queue. </w:t>
               </w:r>
               <w:r>
                 <w:rPr>
-                  <w:rFonts w:ascii="Times New Roman" w:hAnsi="Times New Roman" w:cs="Times New Roman"/>
                   <w:i/>
                   <w:iCs/>
                   <w:noProof/>
@@ -9603,7 +9608,6 @@
               </w:r>
               <w:r>
                 <w:rPr>
-                  <w:rFonts w:ascii="Times New Roman" w:hAnsi="Times New Roman" w:cs="Times New Roman"/>
                   <w:noProof/>
                 </w:rPr>
                 <w:t>[Online] http://bl.ocks.org/mbostock/1696080.</w:t>
@@ -9613,20 +9617,73 @@
               <w:pPr>
                 <w:pStyle w:val="Bibliography"/>
                 <w:rPr>
-                  <w:rFonts w:ascii="Times New Roman" w:hAnsi="Times New Roman" w:cs="Times New Roman"/>
                   <w:noProof/>
                 </w:rPr>
               </w:pPr>
               <w:r>
                 <w:rPr>
-                  <w:rFonts w:ascii="Times New Roman" w:hAnsi="Times New Roman" w:cs="Times New Roman"/>
                   <w:noProof/>
                 </w:rPr>
-                <w:t xml:space="preserve">7. —. Let’s Make a Bar Chart. </w:t>
+                <w:t xml:space="preserve">7. </w:t>
               </w:r>
               <w:r>
                 <w:rPr>
-                  <w:rFonts w:ascii="Times New Roman" w:hAnsi="Times New Roman" w:cs="Times New Roman"/>
+                  <w:b/>
+                  <w:bCs/>
+                  <w:noProof/>
+                </w:rPr>
+                <w:t>NPM.</w:t>
+              </w:r>
+              <w:r>
+                <w:rPr>
+                  <w:noProof/>
+                </w:rPr>
+                <w:t xml:space="preserve"> Packages - twig. </w:t>
+              </w:r>
+              <w:r>
+                <w:rPr>
+                  <w:i/>
+                  <w:iCs/>
+                  <w:noProof/>
+                </w:rPr>
+                <w:t xml:space="preserve">NPM. </w:t>
+              </w:r>
+              <w:r>
+                <w:rPr>
+                  <w:noProof/>
+                </w:rPr>
+                <w:t>[Online] https://www.npmjs.com/package/twig.</w:t>
+              </w:r>
+            </w:p>
+            <w:p>
+              <w:pPr>
+                <w:pStyle w:val="Bibliography"/>
+                <w:rPr>
+                  <w:noProof/>
+                </w:rPr>
+              </w:pPr>
+              <w:r>
+                <w:rPr>
+                  <w:noProof/>
+                </w:rPr>
+                <w:t xml:space="preserve">8. </w:t>
+              </w:r>
+              <w:r>
+                <w:rPr>
+                  <w:b/>
+                  <w:bCs/>
+                  <w:noProof/>
+                </w:rPr>
+                <w:t>Bostock, Mike.</w:t>
+              </w:r>
+              <w:r>
+                <w:rPr>
+                  <w:noProof/>
+                </w:rPr>
+                <w:t xml:space="preserve"> Let’s Make a Bar Chart. </w:t>
+              </w:r>
+              <w:r>
+                <w:rPr>
                   <w:i/>
                   <w:iCs/>
                   <w:noProof/>
@@ -9635,60 +9692,13 @@
               </w:r>
               <w:r>
                 <w:rPr>
-                  <w:rFonts w:ascii="Times New Roman" w:hAnsi="Times New Roman" w:cs="Times New Roman"/>
                   <w:noProof/>
                 </w:rPr>
                 <w:t>[Online] https://bost.ocks.org/mike/bar/.</w:t>
               </w:r>
             </w:p>
-            <w:p>
-              <w:pPr>
-                <w:pStyle w:val="Bibliography"/>
-                <w:rPr>
-                  <w:rFonts w:ascii="Times New Roman" w:hAnsi="Times New Roman" w:cs="Times New Roman"/>
-                  <w:noProof/>
-                </w:rPr>
-              </w:pPr>
-              <w:r>
-                <w:rPr>
-                  <w:rFonts w:ascii="Times New Roman" w:hAnsi="Times New Roman" w:cs="Times New Roman"/>
-                  <w:noProof/>
-                </w:rPr>
-                <w:t xml:space="preserve">8. </w:t>
-              </w:r>
-              <w:r>
-                <w:rPr>
-                  <w:rFonts w:ascii="Times New Roman" w:hAnsi="Times New Roman" w:cs="Times New Roman"/>
-                  <w:b/>
-                  <w:bCs/>
-                  <w:noProof/>
-                </w:rPr>
-                <w:t>NPM.</w:t>
-              </w:r>
-              <w:r>
-                <w:rPr>
-                  <w:rFonts w:ascii="Times New Roman" w:hAnsi="Times New Roman" w:cs="Times New Roman"/>
-                  <w:noProof/>
-                </w:rPr>
-                <w:t xml:space="preserve"> Packages - twig. </w:t>
-              </w:r>
-              <w:r>
-                <w:rPr>
-                  <w:rFonts w:ascii="Times New Roman" w:hAnsi="Times New Roman" w:cs="Times New Roman"/>
-                  <w:i/>
-                  <w:iCs/>
-                  <w:noProof/>
-                </w:rPr>
-                <w:t xml:space="preserve">NPM. </w:t>
-              </w:r>
-              <w:r>
-                <w:rPr>
-                  <w:rFonts w:ascii="Times New Roman" w:hAnsi="Times New Roman" w:cs="Times New Roman"/>
-                  <w:noProof/>
-                </w:rPr>
-                <w:t>[Online] https://www.npmjs.com/package/twig.</w:t>
-              </w:r>
-            </w:p>
+            <w:bookmarkStart w:id="34" w:name="_GoBack"/>
+            <w:bookmarkEnd w:id="34"/>
             <w:p>
               <w:pPr>
                 <w:rPr>
@@ -10178,7 +10188,7 @@
                 <v:shape id="_x0000_i1036" type="#_x0000_t75" style="width:437.45pt;height:298.85pt" o:ole="">
                   <v:imagedata r:id="rId42" o:title=""/>
                 </v:shape>
-                <o:OLEObject Type="Embed" ProgID="PBrush" ShapeID="_x0000_i1036" DrawAspect="Content" ObjectID="_1528999374" r:id="rId43"/>
+                <o:OLEObject Type="Embed" ProgID="PBrush" ShapeID="_x0000_i1036" DrawAspect="Content" ObjectID="_1528999575" r:id="rId43"/>
               </w:object>
             </w:r>
           </w:p>
@@ -10341,7 +10351,7 @@
                 <w:bCs/>
                 <w:noProof/>
               </w:rPr>
-              <w:t>1</w:t>
+              <w:t>14</w:t>
             </w:r>
             <w:r>
               <w:rPr>
@@ -16703,25 +16713,6 @@
 <file path=customXml/item2.xml><?xml version="1.0" encoding="utf-8"?>
 <b:Sources xmlns:b="http://schemas.openxmlformats.org/officeDocument/2006/bibliography" xmlns="http://schemas.openxmlformats.org/officeDocument/2006/bibliography" SelectedStyle="\ISO690Nmerical.XSL" StyleName="ISO 690 - Numerical Reference" Version="1987">
   <b:Source>
-    <b:Tag>Mik</b:Tag>
-    <b:SourceType>DocumentFromInternetSite</b:SourceType>
-    <b:Guid>{722D4931-CDE0-4091-9FFB-B39742785B9A}</b:Guid>
-    <b:Author>
-      <b:Author>
-        <b:NameList>
-          <b:Person>
-            <b:Last>Bostock</b:Last>
-            <b:First>Mike</b:First>
-          </b:Person>
-        </b:NameList>
-      </b:Author>
-    </b:Author>
-    <b:Title>Let’s Make a Bar Chart</b:Title>
-    <b:InternetSiteTitle>Mike Bostock</b:InternetSiteTitle>
-    <b:URL>https://bost.ocks.org/mike/bar/</b:URL>
-    <b:RefOrder>7</b:RefOrder>
-  </b:Source>
-  <b:Source>
     <b:Tag>Sen</b:Tag>
     <b:SourceType>DocumentFromInternetSite</b:SourceType>
     <b:Guid>{3A2DCA21-6990-4F45-9F9E-3AFEB7CC18F9}</b:Guid>
@@ -16760,7 +16751,7 @@
         <b:Corporate>NPM</b:Corporate>
       </b:Author>
     </b:Author>
-    <b:RefOrder>8</b:RefOrder>
+    <b:RefOrder>7</b:RefOrder>
   </b:Source>
   <b:Source>
     <b:Tag>D3</b:Tag>
@@ -16823,6 +16814,25 @@
     <b:URL>http://bl.ocks.org/mbostock/1696080</b:URL>
     <b:RefOrder>6</b:RefOrder>
   </b:Source>
+  <b:Source>
+    <b:Tag>Mik</b:Tag>
+    <b:SourceType>DocumentFromInternetSite</b:SourceType>
+    <b:Guid>{8C6F5A1B-F32D-4DBA-9816-F01B45EBB422}</b:Guid>
+    <b:Author>
+      <b:Author>
+        <b:NameList>
+          <b:Person>
+            <b:Last>Bostock</b:Last>
+            <b:First>Mike</b:First>
+          </b:Person>
+        </b:NameList>
+      </b:Author>
+    </b:Author>
+    <b:Title>Let’s Make a Bar Chart</b:Title>
+    <b:InternetSiteTitle>Mike Bostock</b:InternetSiteTitle>
+    <b:URL>https://bost.ocks.org/mike/bar/</b:URL>
+    <b:RefOrder>8</b:RefOrder>
+  </b:Source>
 </b:Sources>
 </file>
 
@@ -16835,7 +16845,7 @@
 </file>
 
 <file path=customXml/itemProps2.xml><?xml version="1.0" encoding="utf-8"?>
-<ds:datastoreItem xmlns:ds="http://schemas.openxmlformats.org/officeDocument/2006/customXml" ds:itemID="{206D1398-6CDE-43A1-AA7A-B1535F768858}">
+<ds:datastoreItem xmlns:ds="http://schemas.openxmlformats.org/officeDocument/2006/customXml" ds:itemID="{E778CFC9-FD9B-4A1C-A2D1-DF454E47E438}">
   <ds:schemaRefs>
     <ds:schemaRef ds:uri="http://schemas.openxmlformats.org/officeDocument/2006/bibliography"/>
   </ds:schemaRefs>

</xml_diff>

<commit_message>
DC : Updated individual docs
</commit_message>
<xml_diff>
--- a/documentation/Individual Reports/Individual Report - Dave Cloete.docx
+++ b/documentation/Individual Reports/Individual Report - Dave Cloete.docx
@@ -13,6 +13,7 @@
           <w:docPartUnique/>
         </w:docPartObj>
       </w:sdtPr>
+      <w:sdtEndPr/>
       <w:sdtContent>
         <w:p>
           <w:pPr>
@@ -135,8 +136,6 @@
             </w:drawing>
           </w:r>
         </w:p>
-        <w:bookmarkStart w:id="4" w:name="_Toc455270114" w:displacedByCustomXml="next"/>
-        <w:bookmarkStart w:id="5" w:name="_Toc455269093" w:displacedByCustomXml="next"/>
         <w:sdt>
           <w:sdtPr>
             <w:rPr>
@@ -152,6 +151,11 @@
             <w:dataBinding w:prefixMappings="xmlns:ns0='http://purl.org/dc/elements/1.1/' xmlns:ns1='http://schemas.openxmlformats.org/package/2006/metadata/core-properties' " w:xpath="/ns1:coreProperties[1]/ns0:title[1]" w:storeItemID="{6C3C8BC8-F283-45AE-878A-BAB7291924A1}"/>
             <w:text/>
           </w:sdtPr>
+          <w:sdtEndPr>
+            <w:rPr>
+              <w:rStyle w:val="TitleChar"/>
+            </w:rPr>
+          </w:sdtEndPr>
           <w:sdtContent>
             <w:p>
               <w:pPr>
@@ -175,8 +179,6 @@
             </w:p>
           </w:sdtContent>
         </w:sdt>
-        <w:bookmarkEnd w:id="4" w:displacedByCustomXml="prev"/>
-        <w:bookmarkEnd w:id="5" w:displacedByCustomXml="prev"/>
         <w:p>
           <w:pPr>
             <w:jc w:val="center"/>
@@ -279,8 +281,8 @@
               <w:color w:val="auto"/>
             </w:rPr>
           </w:pPr>
-          <w:bookmarkStart w:id="6" w:name="_Toc455257140"/>
-          <w:bookmarkStart w:id="7" w:name="_Toc455270115"/>
+          <w:bookmarkStart w:id="4" w:name="_Toc455257140"/>
+          <w:bookmarkStart w:id="5" w:name="_Toc455270115"/>
           <w:r>
             <w:rPr>
               <w:rFonts w:ascii="Times New Roman" w:hAnsi="Times New Roman" w:cs="Times New Roman"/>
@@ -289,8 +291,8 @@
             </w:rPr>
             <w:t>Abstract</w:t>
           </w:r>
-          <w:bookmarkEnd w:id="6"/>
-          <w:bookmarkEnd w:id="7"/>
+          <w:bookmarkEnd w:id="4"/>
+          <w:bookmarkEnd w:id="5"/>
         </w:p>
         <w:p>
           <w:pPr>
@@ -302,7 +304,13 @@
             <w:rPr>
               <w:rFonts w:ascii="Times New Roman" w:hAnsi="Times New Roman" w:cs="Times New Roman"/>
             </w:rPr>
-            <w:t xml:space="preserve">This report focus on the design and development of the Twit-Con-Pro Data Visualisation Component. </w:t>
+            <w:t xml:space="preserve">This report focuses </w:t>
+          </w:r>
+          <w:r>
+            <w:rPr>
+              <w:rFonts w:ascii="Times New Roman" w:hAnsi="Times New Roman" w:cs="Times New Roman"/>
+            </w:rPr>
+            <w:t xml:space="preserve">on the design and development of the Twit-Con-Pro Data Visualisation Component. </w:t>
           </w:r>
         </w:p>
         <w:p>
@@ -381,8 +389,6 @@
             <w:t>Contents</w:t>
           </w:r>
         </w:p>
-        <w:bookmarkStart w:id="8" w:name="_GoBack"/>
-        <w:bookmarkEnd w:id="8"/>
         <w:p>
           <w:pPr>
             <w:pStyle w:val="TOC1"/>
@@ -2770,7 +2776,7 @@
           <w:color w:val="auto"/>
         </w:rPr>
       </w:pPr>
-      <w:bookmarkStart w:id="9" w:name="_Toc455270116"/>
+      <w:bookmarkStart w:id="6" w:name="_Toc455270116"/>
       <w:r>
         <w:rPr>
           <w:rFonts w:ascii="Times New Roman" w:hAnsi="Times New Roman" w:cs="Times New Roman"/>
@@ -2780,19 +2786,31 @@
         <w:lastRenderedPageBreak/>
         <w:t>Introduction</w:t>
       </w:r>
-      <w:bookmarkEnd w:id="9"/>
-    </w:p>
-    <w:p>
-      <w:pPr>
-        <w:rPr>
-          <w:rFonts w:ascii="Times New Roman" w:hAnsi="Times New Roman" w:cs="Times New Roman"/>
-        </w:rPr>
-      </w:pPr>
-      <w:r>
-        <w:rPr>
-          <w:rFonts w:ascii="Times New Roman" w:hAnsi="Times New Roman" w:cs="Times New Roman"/>
-        </w:rPr>
-        <w:t xml:space="preserve">Data Visualisation is key to understanding large sets of data. Graphically representing data allows the human mind to better comprehend abstracted views and makes it easier to identify trends, patterns and anomalies not easily </w:t>
+      <w:bookmarkEnd w:id="6"/>
+    </w:p>
+    <w:p>
+      <w:pPr>
+        <w:rPr>
+          <w:rFonts w:ascii="Times New Roman" w:hAnsi="Times New Roman" w:cs="Times New Roman"/>
+        </w:rPr>
+      </w:pPr>
+      <w:r>
+        <w:rPr>
+          <w:rFonts w:ascii="Times New Roman" w:hAnsi="Times New Roman" w:cs="Times New Roman"/>
+        </w:rPr>
+        <w:t>Data Visualisation is key to understanding large sets of data. Graphically representing data allows the human mind</w:t>
+      </w:r>
+      <w:r>
+        <w:rPr>
+          <w:rFonts w:ascii="Times New Roman" w:hAnsi="Times New Roman" w:cs="Times New Roman"/>
+        </w:rPr>
+        <w:t xml:space="preserve"> to better comprehend abstract views and make</w:t>
+      </w:r>
+      <w:r>
+        <w:rPr>
+          <w:rFonts w:ascii="Times New Roman" w:hAnsi="Times New Roman" w:cs="Times New Roman"/>
+        </w:rPr>
+        <w:t xml:space="preserve"> it easier to identify trends, patterns and anomalies not easily </w:t>
       </w:r>
       <w:r>
         <w:rPr>
@@ -2829,7 +2847,19 @@
         <w:rPr>
           <w:rFonts w:ascii="Times New Roman" w:hAnsi="Times New Roman" w:cs="Times New Roman"/>
         </w:rPr>
-        <w:t xml:space="preserve">It essentially translate data </w:t>
+        <w:t>It essentially translate</w:t>
+      </w:r>
+      <w:r>
+        <w:rPr>
+          <w:rFonts w:ascii="Times New Roman" w:hAnsi="Times New Roman" w:cs="Times New Roman"/>
+        </w:rPr>
+        <w:t>s</w:t>
+      </w:r>
+      <w:r>
+        <w:rPr>
+          <w:rFonts w:ascii="Times New Roman" w:hAnsi="Times New Roman" w:cs="Times New Roman"/>
+        </w:rPr>
+        <w:t xml:space="preserve"> data </w:t>
       </w:r>
       <w:r>
         <w:rPr>
@@ -2891,6 +2921,12 @@
         </w:rPr>
         <w:t>Word Cloud</w:t>
       </w:r>
+      <w:r>
+        <w:rPr>
+          <w:rFonts w:ascii="Times New Roman" w:hAnsi="Times New Roman" w:cs="Times New Roman"/>
+        </w:rPr>
+        <w:t>;</w:t>
+      </w:r>
     </w:p>
     <w:p>
       <w:pPr>
@@ -2909,6 +2945,12 @@
         </w:rPr>
         <w:t>Bar Charts</w:t>
       </w:r>
+      <w:r>
+        <w:rPr>
+          <w:rFonts w:ascii="Times New Roman" w:hAnsi="Times New Roman" w:cs="Times New Roman"/>
+        </w:rPr>
+        <w:t>;</w:t>
+      </w:r>
     </w:p>
     <w:p>
       <w:pPr>
@@ -2927,6 +2969,12 @@
         </w:rPr>
         <w:t>Streamgraphs</w:t>
       </w:r>
+      <w:r>
+        <w:rPr>
+          <w:rFonts w:ascii="Times New Roman" w:hAnsi="Times New Roman" w:cs="Times New Roman"/>
+        </w:rPr>
+        <w:t>; and</w:t>
+      </w:r>
     </w:p>
     <w:p>
       <w:pPr>
@@ -2945,6 +2993,12 @@
         </w:rPr>
         <w:t>Heat Maps</w:t>
       </w:r>
+      <w:r>
+        <w:rPr>
+          <w:rFonts w:ascii="Times New Roman" w:hAnsi="Times New Roman" w:cs="Times New Roman"/>
+        </w:rPr>
+        <w:t>.</w:t>
+      </w:r>
     </w:p>
     <w:p>
       <w:pPr>
@@ -2990,7 +3044,7 @@
           <w:color w:val="auto"/>
         </w:rPr>
       </w:pPr>
-      <w:bookmarkStart w:id="10" w:name="_Toc455270117"/>
+      <w:bookmarkStart w:id="7" w:name="_Toc455270117"/>
       <w:r>
         <w:rPr>
           <w:rFonts w:ascii="Times New Roman" w:hAnsi="Times New Roman" w:cs="Times New Roman"/>
@@ -2999,7 +3053,7 @@
         </w:rPr>
         <w:t>Background</w:t>
       </w:r>
-      <w:bookmarkEnd w:id="10"/>
+      <w:bookmarkEnd w:id="7"/>
     </w:p>
     <w:p>
       <w:pPr>
@@ -3049,7 +3103,61 @@
         <w:rPr>
           <w:rFonts w:ascii="Times New Roman" w:hAnsi="Times New Roman" w:cs="Times New Roman"/>
         </w:rPr>
-        <w:t xml:space="preserve"> to do small POCs (Proof of Concepts) to understand which technologies can be used to develop a data visualisation solution on the Raspberry-PI hardware. Investigation shown various options existed on the latest Raspberry-PI 3 using the </w:t>
+        <w:t xml:space="preserve"> to do small </w:t>
+      </w:r>
+      <w:r>
+        <w:rPr>
+          <w:rFonts w:ascii="Times New Roman" w:hAnsi="Times New Roman" w:cs="Times New Roman"/>
+        </w:rPr>
+        <w:t>Proof of Concepts</w:t>
+      </w:r>
+      <w:r>
+        <w:rPr>
+          <w:rFonts w:ascii="Times New Roman" w:hAnsi="Times New Roman" w:cs="Times New Roman"/>
+        </w:rPr>
+        <w:t xml:space="preserve"> </w:t>
+      </w:r>
+      <w:r>
+        <w:rPr>
+          <w:rFonts w:ascii="Times New Roman" w:hAnsi="Times New Roman" w:cs="Times New Roman"/>
+        </w:rPr>
+        <w:t>(</w:t>
+      </w:r>
+      <w:r>
+        <w:rPr>
+          <w:rFonts w:ascii="Times New Roman" w:hAnsi="Times New Roman" w:cs="Times New Roman"/>
+        </w:rPr>
+        <w:t>POCs</w:t>
+      </w:r>
+      <w:r>
+        <w:rPr>
+          <w:rFonts w:ascii="Times New Roman" w:hAnsi="Times New Roman" w:cs="Times New Roman"/>
+        </w:rPr>
+        <w:t xml:space="preserve">) to understand which technologies can be used to develop a data visualisation solution on the Raspberry-PI hardware. Investigation </w:t>
+      </w:r>
+      <w:r>
+        <w:rPr>
+          <w:rFonts w:ascii="Times New Roman" w:hAnsi="Times New Roman" w:cs="Times New Roman"/>
+        </w:rPr>
+        <w:t xml:space="preserve">has </w:t>
+      </w:r>
+      <w:r>
+        <w:rPr>
+          <w:rFonts w:ascii="Times New Roman" w:hAnsi="Times New Roman" w:cs="Times New Roman"/>
+        </w:rPr>
+        <w:t xml:space="preserve">shown </w:t>
+      </w:r>
+      <w:r>
+        <w:rPr>
+          <w:rFonts w:ascii="Times New Roman" w:hAnsi="Times New Roman" w:cs="Times New Roman"/>
+        </w:rPr>
+        <w:t>that various options exist</w:t>
+      </w:r>
+      <w:r>
+        <w:rPr>
+          <w:rFonts w:ascii="Times New Roman" w:hAnsi="Times New Roman" w:cs="Times New Roman"/>
+        </w:rPr>
+        <w:t xml:space="preserve"> on the latest Raspberry-PI 3 using the </w:t>
       </w:r>
       <w:proofErr w:type="spellStart"/>
       <w:r>
@@ -3093,7 +3201,7 @@
           <w:color w:val="auto"/>
         </w:rPr>
       </w:pPr>
-      <w:bookmarkStart w:id="11" w:name="_Toc455270118"/>
+      <w:bookmarkStart w:id="8" w:name="_Toc455270118"/>
       <w:r>
         <w:rPr>
           <w:rFonts w:ascii="Times New Roman" w:hAnsi="Times New Roman" w:cs="Times New Roman"/>
@@ -3102,7 +3210,7 @@
         </w:rPr>
         <w:t>Requirements</w:t>
       </w:r>
-      <w:bookmarkEnd w:id="11"/>
+      <w:bookmarkEnd w:id="8"/>
     </w:p>
     <w:p>
       <w:pPr>
@@ -3136,7 +3244,7 @@
           <w:color w:val="auto"/>
         </w:rPr>
       </w:pPr>
-      <w:bookmarkStart w:id="12" w:name="_Toc455270119"/>
+      <w:bookmarkStart w:id="9" w:name="_Toc455270119"/>
       <w:r>
         <w:rPr>
           <w:rFonts w:ascii="Times New Roman" w:hAnsi="Times New Roman" w:cs="Times New Roman"/>
@@ -3145,7 +3253,7 @@
         </w:rPr>
         <w:t>Functional</w:t>
       </w:r>
-      <w:bookmarkEnd w:id="12"/>
+      <w:bookmarkEnd w:id="9"/>
     </w:p>
     <w:p>
       <w:pPr>
@@ -3164,6 +3272,12 @@
         </w:rPr>
         <w:t>Represent the total amount of tweets mentioning a category in comparison</w:t>
       </w:r>
+      <w:r>
+        <w:rPr>
+          <w:rFonts w:ascii="Times New Roman" w:hAnsi="Times New Roman" w:cs="Times New Roman"/>
+        </w:rPr>
+        <w:t>;</w:t>
+      </w:r>
     </w:p>
     <w:p>
       <w:pPr>
@@ -3182,6 +3296,12 @@
         </w:rPr>
         <w:t>Represent data over time in daily and hourly increments</w:t>
       </w:r>
+      <w:r>
+        <w:rPr>
+          <w:rFonts w:ascii="Times New Roman" w:hAnsi="Times New Roman" w:cs="Times New Roman"/>
+        </w:rPr>
+        <w:t>; and</w:t>
+      </w:r>
     </w:p>
     <w:p>
       <w:pPr>
@@ -3200,6 +3320,12 @@
         </w:rPr>
         <w:t>Represent the sentiment for a category in a positive and negative light (Con-Pro)</w:t>
       </w:r>
+      <w:r>
+        <w:rPr>
+          <w:rFonts w:ascii="Times New Roman" w:hAnsi="Times New Roman" w:cs="Times New Roman"/>
+        </w:rPr>
+        <w:t>.</w:t>
+      </w:r>
     </w:p>
     <w:p>
       <w:pPr>
@@ -3214,7 +3340,7 @@
           <w:color w:val="auto"/>
         </w:rPr>
       </w:pPr>
-      <w:bookmarkStart w:id="13" w:name="_Toc455270120"/>
+      <w:bookmarkStart w:id="10" w:name="_Toc455270120"/>
       <w:r>
         <w:rPr>
           <w:rFonts w:ascii="Times New Roman" w:hAnsi="Times New Roman" w:cs="Times New Roman"/>
@@ -3223,7 +3349,7 @@
         </w:rPr>
         <w:t>Non-functional</w:t>
       </w:r>
-      <w:bookmarkEnd w:id="13"/>
+      <w:bookmarkEnd w:id="10"/>
     </w:p>
     <w:p>
       <w:pPr>
@@ -3242,6 +3368,12 @@
         </w:rPr>
         <w:t>The concept of representing sentiment should be generic, in other words, the solution should be able to represent topics other than the US and SA Elections</w:t>
       </w:r>
+      <w:r>
+        <w:rPr>
+          <w:rFonts w:ascii="Times New Roman" w:hAnsi="Times New Roman" w:cs="Times New Roman"/>
+        </w:rPr>
+        <w:t>;</w:t>
+      </w:r>
     </w:p>
     <w:p>
       <w:pPr>
@@ -3258,7 +3390,13 @@
         <w:rPr>
           <w:rFonts w:ascii="Times New Roman" w:hAnsi="Times New Roman" w:cs="Times New Roman"/>
         </w:rPr>
-        <w:t>The charts should be scalable / responsive</w:t>
+        <w:t>The charts should be responsive</w:t>
+      </w:r>
+      <w:r>
+        <w:rPr>
+          <w:rFonts w:ascii="Times New Roman" w:hAnsi="Times New Roman" w:cs="Times New Roman"/>
+        </w:rPr>
+        <w:t>;</w:t>
       </w:r>
     </w:p>
     <w:p>
@@ -3276,7 +3414,37 @@
         <w:rPr>
           <w:rFonts w:ascii="Times New Roman" w:hAnsi="Times New Roman" w:cs="Times New Roman"/>
         </w:rPr>
-        <w:t>The charts should be represented side by side so that comparisons can be drawn across charts</w:t>
+        <w:t xml:space="preserve">The charts should be represented side by side </w:t>
+      </w:r>
+      <w:r>
+        <w:rPr>
+          <w:rFonts w:ascii="Times New Roman" w:hAnsi="Times New Roman" w:cs="Times New Roman"/>
+        </w:rPr>
+        <w:t>in order for</w:t>
+      </w:r>
+      <w:r>
+        <w:rPr>
+          <w:rFonts w:ascii="Times New Roman" w:hAnsi="Times New Roman" w:cs="Times New Roman"/>
+        </w:rPr>
+        <w:t xml:space="preserve"> comparisons </w:t>
+      </w:r>
+      <w:r>
+        <w:rPr>
+          <w:rFonts w:ascii="Times New Roman" w:hAnsi="Times New Roman" w:cs="Times New Roman"/>
+        </w:rPr>
+        <w:t>to</w:t>
+      </w:r>
+      <w:r>
+        <w:rPr>
+          <w:rFonts w:ascii="Times New Roman" w:hAnsi="Times New Roman" w:cs="Times New Roman"/>
+        </w:rPr>
+        <w:t xml:space="preserve"> be drawn</w:t>
+      </w:r>
+      <w:r>
+        <w:rPr>
+          <w:rFonts w:ascii="Times New Roman" w:hAnsi="Times New Roman" w:cs="Times New Roman"/>
+        </w:rPr>
+        <w:t>;</w:t>
       </w:r>
     </w:p>
     <w:p>
@@ -3294,7 +3462,25 @@
         <w:rPr>
           <w:rFonts w:ascii="Times New Roman" w:hAnsi="Times New Roman" w:cs="Times New Roman"/>
         </w:rPr>
-        <w:t>The solution had to run on commodity hardware such as the Raspberry-PI</w:t>
+        <w:t>The solution ha</w:t>
+      </w:r>
+      <w:r>
+        <w:rPr>
+          <w:rFonts w:ascii="Times New Roman" w:hAnsi="Times New Roman" w:cs="Times New Roman"/>
+        </w:rPr>
+        <w:t>s</w:t>
+      </w:r>
+      <w:r>
+        <w:rPr>
+          <w:rFonts w:ascii="Times New Roman" w:hAnsi="Times New Roman" w:cs="Times New Roman"/>
+        </w:rPr>
+        <w:t xml:space="preserve"> to run on commodity hardware such as the Raspberry-PI</w:t>
+      </w:r>
+      <w:r>
+        <w:rPr>
+          <w:rFonts w:ascii="Times New Roman" w:hAnsi="Times New Roman" w:cs="Times New Roman"/>
+        </w:rPr>
+        <w:t>; and</w:t>
       </w:r>
     </w:p>
     <w:p>
@@ -3312,7 +3498,13 @@
         <w:rPr>
           <w:rFonts w:ascii="Times New Roman" w:hAnsi="Times New Roman" w:cs="Times New Roman"/>
         </w:rPr>
-        <w:t>Data was to be present in such a way that comparisons can be drawn</w:t>
+        <w:t>Data to be present in such a way that comparisons can be drawn</w:t>
+      </w:r>
+      <w:r>
+        <w:rPr>
+          <w:rFonts w:ascii="Times New Roman" w:hAnsi="Times New Roman" w:cs="Times New Roman"/>
+        </w:rPr>
+        <w:t>.</w:t>
       </w:r>
     </w:p>
     <w:p>
@@ -3343,7 +3535,7 @@
           <w:color w:val="auto"/>
         </w:rPr>
       </w:pPr>
-      <w:bookmarkStart w:id="14" w:name="_Toc455270121"/>
+      <w:bookmarkStart w:id="11" w:name="_Toc455270121"/>
       <w:r>
         <w:rPr>
           <w:rFonts w:ascii="Times New Roman" w:hAnsi="Times New Roman" w:cs="Times New Roman"/>
@@ -3353,7 +3545,7 @@
         <w:lastRenderedPageBreak/>
         <w:t>Approach</w:t>
       </w:r>
-      <w:bookmarkEnd w:id="14"/>
+      <w:bookmarkEnd w:id="11"/>
     </w:p>
     <w:p>
       <w:pPr>
@@ -3475,7 +3667,31 @@
         <w:rPr>
           <w:rFonts w:ascii="Times New Roman" w:hAnsi="Times New Roman" w:cs="Times New Roman"/>
         </w:rPr>
-        <w:t xml:space="preserve"> Each graph view was tested on 3 different viewpoints ranging from a resolution of 550x760pixels up to 1920x1080pixels including</w:t>
+        <w:t xml:space="preserve"> Each graph view</w:t>
+      </w:r>
+      <w:r>
+        <w:rPr>
+          <w:rFonts w:ascii="Times New Roman" w:hAnsi="Times New Roman" w:cs="Times New Roman"/>
+        </w:rPr>
+        <w:t>ed</w:t>
+      </w:r>
+      <w:r>
+        <w:rPr>
+          <w:rFonts w:ascii="Times New Roman" w:hAnsi="Times New Roman" w:cs="Times New Roman"/>
+        </w:rPr>
+        <w:t xml:space="preserve"> was tested on </w:t>
+      </w:r>
+      <w:r>
+        <w:rPr>
+          <w:rFonts w:ascii="Times New Roman" w:hAnsi="Times New Roman" w:cs="Times New Roman"/>
+        </w:rPr>
+        <w:t>three</w:t>
+      </w:r>
+      <w:r>
+        <w:rPr>
+          <w:rFonts w:ascii="Times New Roman" w:hAnsi="Times New Roman" w:cs="Times New Roman"/>
+        </w:rPr>
+        <w:t xml:space="preserve"> different viewpoints ranging from a resolution of 550x760pixels up to 1920x1080pixels including</w:t>
       </w:r>
       <w:r>
         <w:rPr>
@@ -3497,7 +3713,7 @@
           <w:color w:val="auto"/>
         </w:rPr>
       </w:pPr>
-      <w:bookmarkStart w:id="15" w:name="_Toc455270122"/>
+      <w:bookmarkStart w:id="12" w:name="_Toc455270122"/>
       <w:r>
         <w:rPr>
           <w:rFonts w:ascii="Times New Roman" w:hAnsi="Times New Roman" w:cs="Times New Roman"/>
@@ -3506,7 +3722,7 @@
         </w:rPr>
         <w:t>Challenges</w:t>
       </w:r>
-      <w:bookmarkEnd w:id="15"/>
+      <w:bookmarkEnd w:id="12"/>
     </w:p>
     <w:p>
       <w:pPr>
@@ -3531,7 +3747,19 @@
         <w:rPr>
           <w:rFonts w:ascii="Times New Roman" w:hAnsi="Times New Roman" w:cs="Times New Roman"/>
         </w:rPr>
-        <w:t xml:space="preserve">By far the greatest </w:t>
+        <w:t>By far</w:t>
+      </w:r>
+      <w:r>
+        <w:rPr>
+          <w:rFonts w:ascii="Times New Roman" w:hAnsi="Times New Roman" w:cs="Times New Roman"/>
+        </w:rPr>
+        <w:t>,</w:t>
+      </w:r>
+      <w:r>
+        <w:rPr>
+          <w:rFonts w:ascii="Times New Roman" w:hAnsi="Times New Roman" w:cs="Times New Roman"/>
+        </w:rPr>
+        <w:t xml:space="preserve"> the greatest </w:t>
       </w:r>
       <w:r>
         <w:rPr>
@@ -3637,7 +3865,7 @@
           <w:color w:val="auto"/>
         </w:rPr>
       </w:pPr>
-      <w:bookmarkStart w:id="16" w:name="_Toc455270123"/>
+      <w:bookmarkStart w:id="13" w:name="_Toc455270123"/>
       <w:r>
         <w:rPr>
           <w:rFonts w:ascii="Times New Roman" w:hAnsi="Times New Roman" w:cs="Times New Roman"/>
@@ -3646,19 +3874,31 @@
         </w:rPr>
         <w:t>Design Overview</w:t>
       </w:r>
-      <w:bookmarkEnd w:id="16"/>
-    </w:p>
-    <w:p>
-      <w:pPr>
-        <w:rPr>
-          <w:rFonts w:ascii="Times New Roman" w:hAnsi="Times New Roman" w:cs="Times New Roman"/>
-        </w:rPr>
-      </w:pPr>
-      <w:r>
-        <w:rPr>
-          <w:rFonts w:ascii="Times New Roman" w:hAnsi="Times New Roman" w:cs="Times New Roman"/>
-        </w:rPr>
-        <w:t>This section describes how the Data Visualisation Component was designed starting with a conceptual view, technologies used followed by describing each of the sub components.</w:t>
+      <w:bookmarkEnd w:id="13"/>
+    </w:p>
+    <w:p>
+      <w:pPr>
+        <w:rPr>
+          <w:rFonts w:ascii="Times New Roman" w:hAnsi="Times New Roman" w:cs="Times New Roman"/>
+        </w:rPr>
+      </w:pPr>
+      <w:r>
+        <w:rPr>
+          <w:rFonts w:ascii="Times New Roman" w:hAnsi="Times New Roman" w:cs="Times New Roman"/>
+        </w:rPr>
+        <w:t>This section describes how the Data Visualisation Component was designed starting with a conceptual view</w:t>
+      </w:r>
+      <w:r>
+        <w:rPr>
+          <w:rFonts w:ascii="Times New Roman" w:hAnsi="Times New Roman" w:cs="Times New Roman"/>
+        </w:rPr>
+        <w:t xml:space="preserve"> and</w:t>
+      </w:r>
+      <w:r>
+        <w:rPr>
+          <w:rFonts w:ascii="Times New Roman" w:hAnsi="Times New Roman" w:cs="Times New Roman"/>
+        </w:rPr>
+        <w:t xml:space="preserve"> technologies used followed by describing each of the sub components.</w:t>
       </w:r>
     </w:p>
     <w:p>
@@ -3674,7 +3914,7 @@
           <w:color w:val="auto"/>
         </w:rPr>
       </w:pPr>
-      <w:bookmarkStart w:id="17" w:name="_Toc455270124"/>
+      <w:bookmarkStart w:id="14" w:name="_Toc455270124"/>
       <w:r>
         <w:rPr>
           <w:rFonts w:ascii="Times New Roman" w:hAnsi="Times New Roman" w:cs="Times New Roman"/>
@@ -3683,7 +3923,7 @@
         </w:rPr>
         <w:t>Conceptual</w:t>
       </w:r>
-      <w:bookmarkEnd w:id="17"/>
+      <w:bookmarkEnd w:id="14"/>
     </w:p>
     <w:p>
       <w:pPr>
@@ -3713,7 +3953,13 @@
         <w:rPr>
           <w:rFonts w:ascii="Times New Roman" w:hAnsi="Times New Roman" w:cs="Times New Roman"/>
         </w:rPr>
-        <w:t>The Framework – Responsible for hosting the Graph Views based on a set of configuration Models.</w:t>
+        <w:t>The Framework – Responsible for hosting the Graph Views based o</w:t>
+      </w:r>
+      <w:r>
+        <w:rPr>
+          <w:rFonts w:ascii="Times New Roman" w:hAnsi="Times New Roman" w:cs="Times New Roman"/>
+        </w:rPr>
+        <w:t>n a set of configuration Models; and</w:t>
       </w:r>
     </w:p>
     <w:p>
@@ -3731,20 +3977,62 @@
         <w:rPr>
           <w:rFonts w:ascii="Times New Roman" w:hAnsi="Times New Roman" w:cs="Times New Roman"/>
         </w:rPr>
-        <w:t>The Graph Views – Responsibly for representing the data provided by the Data Processing Component given the configuration defined by the Framework.</w:t>
-      </w:r>
-    </w:p>
-    <w:p>
-      <w:pPr>
-        <w:rPr>
-          <w:rFonts w:ascii="Times New Roman" w:hAnsi="Times New Roman" w:cs="Times New Roman"/>
-        </w:rPr>
-      </w:pPr>
-      <w:r>
-        <w:rPr>
-          <w:rFonts w:ascii="Times New Roman" w:hAnsi="Times New Roman" w:cs="Times New Roman"/>
-        </w:rPr>
-        <w:t>Both the Framework and Graph views are strutted similarly in an MVC implementation.</w:t>
+        <w:t>The Graph Views – Responsibly for representing the data provided by the Data Processing Component given the configu</w:t>
+      </w:r>
+      <w:r>
+        <w:rPr>
+          <w:rFonts w:ascii="Times New Roman" w:hAnsi="Times New Roman" w:cs="Times New Roman"/>
+        </w:rPr>
+        <w:t>ration defined by the Framework.</w:t>
+      </w:r>
+    </w:p>
+    <w:p>
+      <w:pPr>
+        <w:rPr>
+          <w:rFonts w:ascii="Times New Roman" w:hAnsi="Times New Roman" w:cs="Times New Roman"/>
+        </w:rPr>
+      </w:pPr>
+      <w:r>
+        <w:rPr>
+          <w:rFonts w:ascii="Times New Roman" w:hAnsi="Times New Roman" w:cs="Times New Roman"/>
+        </w:rPr>
+        <w:t>Both the Framework and Graph vi</w:t>
+      </w:r>
+      <w:r>
+        <w:rPr>
+          <w:rFonts w:ascii="Times New Roman" w:hAnsi="Times New Roman" w:cs="Times New Roman"/>
+        </w:rPr>
+        <w:t>ews are strutted similarly in a</w:t>
+      </w:r>
+      <w:r>
+        <w:rPr>
+          <w:rFonts w:ascii="Times New Roman" w:hAnsi="Times New Roman" w:cs="Times New Roman"/>
+        </w:rPr>
+        <w:t xml:space="preserve"> </w:t>
+      </w:r>
+      <w:r>
+        <w:rPr>
+          <w:rFonts w:ascii="Times New Roman" w:hAnsi="Times New Roman" w:cs="Times New Roman"/>
+        </w:rPr>
+        <w:t>Model-View-Controller (</w:t>
+      </w:r>
+      <w:r>
+        <w:rPr>
+          <w:rFonts w:ascii="Times New Roman" w:hAnsi="Times New Roman" w:cs="Times New Roman"/>
+        </w:rPr>
+        <w:t>MVC</w:t>
+      </w:r>
+      <w:r>
+        <w:rPr>
+          <w:rFonts w:ascii="Times New Roman" w:hAnsi="Times New Roman" w:cs="Times New Roman"/>
+        </w:rPr>
+        <w:t>)</w:t>
+      </w:r>
+      <w:r>
+        <w:rPr>
+          <w:rFonts w:ascii="Times New Roman" w:hAnsi="Times New Roman" w:cs="Times New Roman"/>
+        </w:rPr>
+        <w:t xml:space="preserve"> implementation.</w:t>
       </w:r>
     </w:p>
     <w:p>
@@ -3958,14 +4246,8 @@
         <w:rPr>
           <w:rFonts w:ascii="Times New Roman" w:hAnsi="Times New Roman" w:cs="Times New Roman"/>
         </w:rPr>
-        <w:t xml:space="preserve">Applying the MVC pattern also allowed for one controller method to be utilised by many views and one view to utilise many controller methods thus maximising reusability and portability of </w:t>
-      </w:r>
-      <w:r>
-        <w:rPr>
-          <w:rFonts w:ascii="Times New Roman" w:hAnsi="Times New Roman" w:cs="Times New Roman"/>
-        </w:rPr>
         <w:lastRenderedPageBreak/>
-        <w:t>components. The separated concerns means that the views component was not dependant on how the controller logic acquired data, only that the controller logic can acquire data of a consumable format. This further supported Software engineering principals like Coupling and Cohesion.</w:t>
+        <w:t>Applying the MVC pattern also allowed for one controller method to be utilised by many views and one view to utilise many controller methods thus maximising reusability and portability of components. The separated concerns means that the views component was not dependant on how the controller logic acquired data, only that the controller logic can acquire data of a consumable format. This further supported Software engineering principals like Coupling and Cohesion.</w:t>
       </w:r>
     </w:p>
     <w:p>
@@ -3994,7 +4276,7 @@
           <w:color w:val="auto"/>
         </w:rPr>
       </w:pPr>
-      <w:bookmarkStart w:id="18" w:name="_Toc455270125"/>
+      <w:bookmarkStart w:id="15" w:name="_Toc455270125"/>
       <w:r>
         <w:rPr>
           <w:rFonts w:ascii="Times New Roman" w:hAnsi="Times New Roman" w:cs="Times New Roman"/>
@@ -4003,7 +4285,7 @@
         </w:rPr>
         <w:t>Technologies Used</w:t>
       </w:r>
-      <w:bookmarkEnd w:id="18"/>
+      <w:bookmarkEnd w:id="15"/>
     </w:p>
     <w:p>
       <w:pPr>
@@ -4056,7 +4338,13 @@
         <w:rPr>
           <w:rFonts w:ascii="Times New Roman" w:hAnsi="Times New Roman" w:cs="Times New Roman"/>
         </w:rPr>
-        <w:t>quite old. Node.js</w:t>
+        <w:t>out-of-date</w:t>
+      </w:r>
+      <w:r>
+        <w:rPr>
+          <w:rFonts w:ascii="Times New Roman" w:hAnsi="Times New Roman" w:cs="Times New Roman"/>
+        </w:rPr>
+        <w:t>. Node.js</w:t>
       </w:r>
       <w:sdt>
         <w:sdtPr>
@@ -4066,6 +4354,7 @@
           <w:id w:val="1368729378"/>
           <w:citation/>
         </w:sdtPr>
+        <w:sdtEndPr/>
         <w:sdtContent>
           <w:r>
             <w:rPr>
@@ -4121,6 +4410,7 @@
           <w:id w:val="-1202403268"/>
           <w:citation/>
         </w:sdtPr>
+        <w:sdtEndPr/>
         <w:sdtContent>
           <w:r>
             <w:rPr>
@@ -4166,20 +4456,32 @@
         <w:rPr>
           <w:rFonts w:ascii="Times New Roman" w:hAnsi="Times New Roman" w:cs="Times New Roman"/>
         </w:rPr>
-        <w:t xml:space="preserve"> engine allows for powerful JavaScript stand-alone applications to be host locally or on a server.</w:t>
-      </w:r>
-    </w:p>
-    <w:p>
-      <w:pPr>
-        <w:rPr>
-          <w:rFonts w:ascii="Times New Roman" w:hAnsi="Times New Roman" w:cs="Times New Roman"/>
-        </w:rPr>
-      </w:pPr>
-      <w:r>
-        <w:rPr>
-          <w:rFonts w:ascii="Times New Roman" w:hAnsi="Times New Roman" w:cs="Times New Roman"/>
-        </w:rPr>
-        <w:t xml:space="preserve">Node.js was also chosen as this meant the entire Data Visualisation Component (browser and server-side components) could be written </w:t>
+        <w:t xml:space="preserve"> engine allows for powerful JavaScript stand-alone applications to be host</w:t>
+      </w:r>
+      <w:r>
+        <w:rPr>
+          <w:rFonts w:ascii="Times New Roman" w:hAnsi="Times New Roman" w:cs="Times New Roman"/>
+        </w:rPr>
+        <w:t>ed</w:t>
+      </w:r>
+      <w:r>
+        <w:rPr>
+          <w:rFonts w:ascii="Times New Roman" w:hAnsi="Times New Roman" w:cs="Times New Roman"/>
+        </w:rPr>
+        <w:t xml:space="preserve"> locally or on a server.</w:t>
+      </w:r>
+    </w:p>
+    <w:p>
+      <w:pPr>
+        <w:rPr>
+          <w:rFonts w:ascii="Times New Roman" w:hAnsi="Times New Roman" w:cs="Times New Roman"/>
+        </w:rPr>
+      </w:pPr>
+      <w:r>
+        <w:rPr>
+          <w:rFonts w:ascii="Times New Roman" w:hAnsi="Times New Roman" w:cs="Times New Roman"/>
+        </w:rPr>
+        <w:t xml:space="preserve">Node.js was also chosen as the entire Data Visualisation Component (browser and server-side components) could be written </w:t>
       </w:r>
       <w:r>
         <w:rPr>
@@ -4279,6 +4581,7 @@
           <w:id w:val="1680844073"/>
           <w:citation/>
         </w:sdtPr>
+        <w:sdtEndPr/>
         <w:sdtContent>
           <w:r>
             <w:rPr>
@@ -4324,7 +4627,19 @@
         <w:rPr>
           <w:rFonts w:ascii="Times New Roman" w:hAnsi="Times New Roman" w:cs="Times New Roman"/>
         </w:rPr>
-        <w:t xml:space="preserve"> was chosen as the server-side technology as it allows for serving both static and dynamic content with little coding necessary.</w:t>
+        <w:t xml:space="preserve"> was chosen as the server-side technology</w:t>
+      </w:r>
+      <w:r>
+        <w:rPr>
+          <w:rFonts w:ascii="Times New Roman" w:hAnsi="Times New Roman" w:cs="Times New Roman"/>
+        </w:rPr>
+        <w:t>. I</w:t>
+      </w:r>
+      <w:r>
+        <w:rPr>
+          <w:rFonts w:ascii="Times New Roman" w:hAnsi="Times New Roman" w:cs="Times New Roman"/>
+        </w:rPr>
+        <w:t>t allows for serving both static and dynamic content with little coding necessary.</w:t>
       </w:r>
     </w:p>
     <w:p>
@@ -4416,7 +4731,19 @@
         <w:rPr>
           <w:rFonts w:ascii="Times New Roman" w:hAnsi="Times New Roman" w:cs="Times New Roman"/>
         </w:rPr>
-        <w:t xml:space="preserve">supports a MVC implementation. One of the supporting components in the Express Framework is the Router component allowing the HTTP requests to be handled </w:t>
+        <w:t>supports a MVC implementation. One of the supporting components in the Express Framework is the Router component</w:t>
+      </w:r>
+      <w:r>
+        <w:rPr>
+          <w:rFonts w:ascii="Times New Roman" w:hAnsi="Times New Roman" w:cs="Times New Roman"/>
+        </w:rPr>
+        <w:t>,</w:t>
+      </w:r>
+      <w:r>
+        <w:rPr>
+          <w:rFonts w:ascii="Times New Roman" w:hAnsi="Times New Roman" w:cs="Times New Roman"/>
+        </w:rPr>
+        <w:t xml:space="preserve"> allowing the HTTP requests to be handled </w:t>
       </w:r>
       <w:r>
         <w:rPr>
@@ -4627,6 +4954,7 @@
           <w:id w:val="1542018821"/>
           <w:citation/>
         </w:sdtPr>
+        <w:sdtEndPr/>
         <w:sdtContent>
           <w:r>
             <w:rPr>
@@ -4755,6 +5083,7 @@
           <w:id w:val="-453863882"/>
           <w:citation/>
         </w:sdtPr>
+        <w:sdtEndPr/>
         <w:sdtContent>
           <w:r>
             <w:rPr>
@@ -4877,7 +5206,19 @@
         <w:rPr>
           <w:rFonts w:ascii="Times New Roman" w:hAnsi="Times New Roman" w:cs="Times New Roman"/>
         </w:rPr>
-        <w:t>D3 (Data Driven Documents) was chosen for its versatility and ability to handle complex datasets. D3 works with standard web technologies such as HTML, SVG, CSS and JavaScript allowing for powerful, interactive data visualisations</w:t>
+        <w:t>Data Driven Documents</w:t>
+      </w:r>
+      <w:r>
+        <w:rPr>
+          <w:rFonts w:ascii="Times New Roman" w:hAnsi="Times New Roman" w:cs="Times New Roman"/>
+        </w:rPr>
+        <w:t xml:space="preserve"> (D3</w:t>
+      </w:r>
+      <w:r>
+        <w:rPr>
+          <w:rFonts w:ascii="Times New Roman" w:hAnsi="Times New Roman" w:cs="Times New Roman"/>
+        </w:rPr>
+        <w:t>) was chosen for its versatility and ability to handle complex datasets. D3 works with standard web technologies such as HTML, SVG, CSS and JavaScript allowing for powerful, interactive data visualisations</w:t>
       </w:r>
       <w:sdt>
         <w:sdtPr>
@@ -4887,6 +5228,7 @@
           <w:id w:val="-1127459191"/>
           <w:citation/>
         </w:sdtPr>
+        <w:sdtEndPr/>
         <w:sdtContent>
           <w:r>
             <w:rPr>
@@ -4964,21 +5306,19 @@
         <w:rPr>
           <w:rFonts w:ascii="Times New Roman" w:hAnsi="Times New Roman" w:cs="Times New Roman"/>
         </w:rPr>
-        <w:t xml:space="preserve">All charts except for the Word </w:t>
-      </w:r>
-      <w:proofErr w:type="spellStart"/>
-      <w:r>
-        <w:rPr>
-          <w:rFonts w:ascii="Times New Roman" w:hAnsi="Times New Roman" w:cs="Times New Roman"/>
-        </w:rPr>
-        <w:t>Cload</w:t>
-      </w:r>
-      <w:proofErr w:type="spellEnd"/>
-      <w:r>
-        <w:rPr>
-          <w:rFonts w:ascii="Times New Roman" w:hAnsi="Times New Roman" w:cs="Times New Roman"/>
-        </w:rPr>
-        <w:t xml:space="preserve"> were generated using the D3 component. Common functions includes ‘</w:t>
+        <w:t>All charts except for the Word Cl</w:t>
+      </w:r>
+      <w:r>
+        <w:rPr>
+          <w:rFonts w:ascii="Times New Roman" w:hAnsi="Times New Roman" w:cs="Times New Roman"/>
+        </w:rPr>
+        <w:t>ou</w:t>
+      </w:r>
+      <w:r>
+        <w:rPr>
+          <w:rFonts w:ascii="Times New Roman" w:hAnsi="Times New Roman" w:cs="Times New Roman"/>
+        </w:rPr>
+        <w:t>d were generated using the D3 component. Common functions includes ‘</w:t>
       </w:r>
       <w:proofErr w:type="spellStart"/>
       <w:r>
@@ -5112,6 +5452,7 @@
           <w:id w:val="-1351866072"/>
           <w:citation/>
         </w:sdtPr>
+        <w:sdtEndPr/>
         <w:sdtContent>
           <w:r>
             <w:rPr>
@@ -5163,13 +5504,37 @@
         <w:rPr>
           <w:rFonts w:ascii="Times New Roman" w:hAnsi="Times New Roman" w:cs="Times New Roman"/>
         </w:rPr>
-        <w:t xml:space="preserve">was chosen due to its simplicity. </w:t>
-      </w:r>
-      <w:r>
-        <w:rPr>
-          <w:rFonts w:ascii="Times New Roman" w:hAnsi="Times New Roman" w:cs="Times New Roman"/>
-        </w:rPr>
-        <w:t xml:space="preserve">Wordcloud2.js produces a 2 dimensional </w:t>
+        <w:t xml:space="preserve">was chosen </w:t>
+      </w:r>
+      <w:r>
+        <w:rPr>
+          <w:rFonts w:ascii="Times New Roman" w:hAnsi="Times New Roman" w:cs="Times New Roman"/>
+        </w:rPr>
+        <w:t>for</w:t>
+      </w:r>
+      <w:r>
+        <w:rPr>
+          <w:rFonts w:ascii="Times New Roman" w:hAnsi="Times New Roman" w:cs="Times New Roman"/>
+        </w:rPr>
+        <w:t xml:space="preserve"> to its simplicity. </w:t>
+      </w:r>
+      <w:r>
+        <w:rPr>
+          <w:rFonts w:ascii="Times New Roman" w:hAnsi="Times New Roman" w:cs="Times New Roman"/>
+        </w:rPr>
+        <w:t xml:space="preserve">Wordcloud2.js produces a </w:t>
+      </w:r>
+      <w:r>
+        <w:rPr>
+          <w:rFonts w:ascii="Times New Roman" w:hAnsi="Times New Roman" w:cs="Times New Roman"/>
+        </w:rPr>
+        <w:t>two</w:t>
+      </w:r>
+      <w:r>
+        <w:rPr>
+          <w:rFonts w:ascii="Times New Roman" w:hAnsi="Times New Roman" w:cs="Times New Roman"/>
+        </w:rPr>
+        <w:t xml:space="preserve"> dimensional </w:t>
       </w:r>
       <w:r>
         <w:rPr>
@@ -5221,7 +5586,7 @@
           <w:color w:val="auto"/>
         </w:rPr>
       </w:pPr>
-      <w:bookmarkStart w:id="19" w:name="_Toc455270126"/>
+      <w:bookmarkStart w:id="16" w:name="_Toc455270126"/>
       <w:r>
         <w:rPr>
           <w:rFonts w:ascii="Times New Roman" w:hAnsi="Times New Roman" w:cs="Times New Roman"/>
@@ -5239,19 +5604,27 @@
         </w:rPr>
         <w:t>Project Structure</w:t>
       </w:r>
-      <w:bookmarkEnd w:id="19"/>
-    </w:p>
-    <w:p>
-      <w:pPr>
-        <w:rPr>
-          <w:rFonts w:ascii="Times New Roman" w:hAnsi="Times New Roman" w:cs="Times New Roman"/>
-        </w:rPr>
-      </w:pPr>
-      <w:r>
-        <w:rPr>
-          <w:rFonts w:ascii="Times New Roman" w:hAnsi="Times New Roman" w:cs="Times New Roman"/>
-        </w:rPr>
-        <w:t xml:space="preserve">The Data Visualisation Component is a stand-alone web application. To best describe the physical structure </w:t>
+      <w:bookmarkEnd w:id="16"/>
+    </w:p>
+    <w:p>
+      <w:pPr>
+        <w:rPr>
+          <w:rFonts w:ascii="Times New Roman" w:hAnsi="Times New Roman" w:cs="Times New Roman"/>
+        </w:rPr>
+      </w:pPr>
+      <w:r>
+        <w:rPr>
+          <w:rFonts w:ascii="Times New Roman" w:hAnsi="Times New Roman" w:cs="Times New Roman"/>
+        </w:rPr>
+        <w:t xml:space="preserve">The Data Visualisation Component is a stand-alone web application. To best describe the physical </w:t>
+      </w:r>
+      <w:bookmarkStart w:id="17" w:name="_GoBack"/>
+      <w:bookmarkEnd w:id="17"/>
+      <w:r>
+        <w:rPr>
+          <w:rFonts w:ascii="Times New Roman" w:hAnsi="Times New Roman" w:cs="Times New Roman"/>
+        </w:rPr>
+        <w:t xml:space="preserve">structure </w:t>
       </w:r>
       <w:r>
         <w:rPr>
@@ -5289,7 +5662,7 @@
               </w:rPr>
               <w:drawing>
                 <wp:inline distT="0" distB="0" distL="0" distR="0" wp14:anchorId="4D83671C" wp14:editId="451778CF">
-                  <wp:extent cx="3200400" cy="4317474"/>
+                  <wp:extent cx="3282950" cy="4317365"/>
                   <wp:effectExtent l="0" t="0" r="0" b="6985"/>
                   <wp:docPr id="2" name="Picture 2"/>
                   <wp:cNvGraphicFramePr>
@@ -5320,7 +5693,7 @@
                         <pic:spPr bwMode="auto">
                           <a:xfrm>
                             <a:off x="0" y="0"/>
-                            <a:ext cx="3222943" cy="4347886"/>
+                            <a:ext cx="3306159" cy="4347887"/>
                           </a:xfrm>
                           <a:prstGeom prst="rect">
                             <a:avLst/>
@@ -5437,7 +5810,31 @@
         <w:rPr>
           <w:rFonts w:ascii="Times New Roman" w:hAnsi="Times New Roman" w:cs="Times New Roman"/>
         </w:rPr>
-        <w:t xml:space="preserve">The main.js file contained in the root of the application is the script executed at start up. This script instantiates the project, loading the Express Framework and then listens on the specified port for HTTP request. </w:t>
+        <w:t xml:space="preserve">The main.js file contained in the root of the application is the script </w:t>
+      </w:r>
+      <w:r>
+        <w:rPr>
+          <w:rFonts w:ascii="Times New Roman" w:hAnsi="Times New Roman" w:cs="Times New Roman"/>
+        </w:rPr>
+        <w:t xml:space="preserve">is </w:t>
+      </w:r>
+      <w:r>
+        <w:rPr>
+          <w:rFonts w:ascii="Times New Roman" w:hAnsi="Times New Roman" w:cs="Times New Roman"/>
+        </w:rPr>
+        <w:t>executed at start up. This script instantiates the project, loading the Express Framework and then listens on the specified port for</w:t>
+      </w:r>
+      <w:r>
+        <w:rPr>
+          <w:rFonts w:ascii="Times New Roman" w:hAnsi="Times New Roman" w:cs="Times New Roman"/>
+        </w:rPr>
+        <w:t xml:space="preserve"> an</w:t>
+      </w:r>
+      <w:r>
+        <w:rPr>
+          <w:rFonts w:ascii="Times New Roman" w:hAnsi="Times New Roman" w:cs="Times New Roman"/>
+        </w:rPr>
+        <w:t xml:space="preserve"> HTTP request. </w:t>
       </w:r>
     </w:p>
     <w:p>
@@ -5502,7 +5899,19 @@
         <w:rPr>
           <w:rFonts w:ascii="Times New Roman" w:hAnsi="Times New Roman" w:cs="Times New Roman"/>
         </w:rPr>
-        <w:t>One exception is the Framework’s Data Model is not contained in the ‘data’ folder and rather placed in the ‘</w:t>
+        <w:t xml:space="preserve">One exception is </w:t>
+      </w:r>
+      <w:r>
+        <w:rPr>
+          <w:rFonts w:ascii="Times New Roman" w:hAnsi="Times New Roman" w:cs="Times New Roman"/>
+        </w:rPr>
+        <w:t xml:space="preserve">that </w:t>
+      </w:r>
+      <w:r>
+        <w:rPr>
+          <w:rFonts w:ascii="Times New Roman" w:hAnsi="Times New Roman" w:cs="Times New Roman"/>
+        </w:rPr>
+        <w:t>the Framework’s Data Model is not contained in the ‘data’ folder and rather placed in the ‘</w:t>
       </w:r>
       <w:proofErr w:type="spellStart"/>
       <w:r>
@@ -5544,7 +5953,7 @@
           <w:color w:val="auto"/>
         </w:rPr>
       </w:pPr>
-      <w:bookmarkStart w:id="20" w:name="_Toc455270127"/>
+      <w:bookmarkStart w:id="18" w:name="_Toc455270127"/>
       <w:r>
         <w:rPr>
           <w:rFonts w:ascii="Times New Roman" w:hAnsi="Times New Roman" w:cs="Times New Roman"/>
@@ -5553,7 +5962,7 @@
         </w:rPr>
         <w:t>The Framework</w:t>
       </w:r>
-      <w:bookmarkEnd w:id="20"/>
+      <w:bookmarkEnd w:id="18"/>
     </w:p>
     <w:p>
       <w:pPr>
@@ -5636,7 +6045,55 @@
         <w:rPr>
           <w:rFonts w:ascii="Times New Roman" w:hAnsi="Times New Roman" w:cs="Times New Roman"/>
         </w:rPr>
-        <w:t>An entry in the Panel configuration represented a graph view and its properties including which controller method it should use to retrieve its data from.</w:t>
+        <w:t>An entry in the</w:t>
+      </w:r>
+      <w:r>
+        <w:rPr>
+          <w:rFonts w:ascii="Times New Roman" w:hAnsi="Times New Roman" w:cs="Times New Roman"/>
+        </w:rPr>
+        <w:t xml:space="preserve"> Panel configuration represents</w:t>
+      </w:r>
+      <w:r>
+        <w:rPr>
+          <w:rFonts w:ascii="Times New Roman" w:hAnsi="Times New Roman" w:cs="Times New Roman"/>
+        </w:rPr>
+        <w:t xml:space="preserve"> a graph view and its properties inclu</w:t>
+      </w:r>
+      <w:r>
+        <w:rPr>
+          <w:rFonts w:ascii="Times New Roman" w:hAnsi="Times New Roman" w:cs="Times New Roman"/>
+        </w:rPr>
+        <w:t xml:space="preserve">ding which controller method </w:t>
+      </w:r>
+      <w:r>
+        <w:rPr>
+          <w:rFonts w:ascii="Times New Roman" w:hAnsi="Times New Roman" w:cs="Times New Roman"/>
+        </w:rPr>
+        <w:t xml:space="preserve">should </w:t>
+      </w:r>
+      <w:r>
+        <w:rPr>
+          <w:rFonts w:ascii="Times New Roman" w:hAnsi="Times New Roman" w:cs="Times New Roman"/>
+        </w:rPr>
+        <w:t xml:space="preserve">be </w:t>
+      </w:r>
+      <w:r>
+        <w:rPr>
+          <w:rFonts w:ascii="Times New Roman" w:hAnsi="Times New Roman" w:cs="Times New Roman"/>
+        </w:rPr>
+        <w:t>use</w:t>
+      </w:r>
+      <w:r>
+        <w:rPr>
+          <w:rFonts w:ascii="Times New Roman" w:hAnsi="Times New Roman" w:cs="Times New Roman"/>
+        </w:rPr>
+        <w:t>d</w:t>
+      </w:r>
+      <w:r>
+        <w:rPr>
+          <w:rFonts w:ascii="Times New Roman" w:hAnsi="Times New Roman" w:cs="Times New Roman"/>
+        </w:rPr>
+        <w:t xml:space="preserve"> to retrieve its data from.</w:t>
       </w:r>
     </w:p>
     <w:tbl>
@@ -5683,10 +6140,10 @@
                   <v:path o:extrusionok="f" gradientshapeok="t" o:connecttype="rect"/>
                   <o:lock v:ext="edit" aspectratio="t"/>
                 </v:shapetype>
-                <v:shape id="_x0000_i1025" type="#_x0000_t75" style="width:293.25pt;height:93.75pt" o:ole="">
+                <v:shape id="_x0000_i1025" type="#_x0000_t75" style="width:293.5pt;height:93.5pt" o:ole="">
                   <v:imagedata r:id="rId13" o:title=""/>
                 </v:shape>
-                <o:OLEObject Type="Embed" ProgID="PBrush" ShapeID="_x0000_i1025" DrawAspect="Content" ObjectID="_1529012173" r:id="rId14"/>
+                <o:OLEObject Type="Embed" ProgID="PBrush" ShapeID="_x0000_i1025" DrawAspect="Content" ObjectID="_1529101549" r:id="rId14"/>
               </w:object>
             </w:r>
           </w:p>
@@ -5865,10 +6322,10 @@
                 <w:rFonts w:ascii="Times New Roman" w:hAnsi="Times New Roman" w:cs="Times New Roman"/>
               </w:rPr>
               <w:object w:dxaOrig="12855" w:dyaOrig="6510">
-                <v:shape id="_x0000_i1026" type="#_x0000_t75" style="width:438pt;height:222pt" o:ole="">
+                <v:shape id="_x0000_i1026" type="#_x0000_t75" style="width:437.5pt;height:222pt" o:ole="">
                   <v:imagedata r:id="rId15" o:title=""/>
                 </v:shape>
-                <o:OLEObject Type="Embed" ProgID="PBrush" ShapeID="_x0000_i1026" DrawAspect="Content" ObjectID="_1529012174" r:id="rId16"/>
+                <o:OLEObject Type="Embed" ProgID="PBrush" ShapeID="_x0000_i1026" DrawAspect="Content" ObjectID="_1529101550" r:id="rId16"/>
               </w:object>
             </w:r>
           </w:p>
@@ -5985,7 +6442,31 @@
         <w:rPr>
           <w:rFonts w:ascii="Times New Roman" w:hAnsi="Times New Roman" w:cs="Times New Roman"/>
         </w:rPr>
-        <w:t xml:space="preserve">This allowed for other components to be included into the dashboard in such a way they these components can be reused in other views. An example of such reuse can be found in the ‘Info’ view when selecting the Info option </w:t>
+        <w:t>This allow</w:t>
+      </w:r>
+      <w:r>
+        <w:rPr>
+          <w:rFonts w:ascii="Times New Roman" w:hAnsi="Times New Roman" w:cs="Times New Roman"/>
+        </w:rPr>
+        <w:t>s</w:t>
+      </w:r>
+      <w:r>
+        <w:rPr>
+          <w:rFonts w:ascii="Times New Roman" w:hAnsi="Times New Roman" w:cs="Times New Roman"/>
+        </w:rPr>
+        <w:t xml:space="preserve"> for other components to be included into the dashboard in such a way they these components can be reused </w:t>
+      </w:r>
+      <w:r>
+        <w:rPr>
+          <w:rFonts w:ascii="Times New Roman" w:hAnsi="Times New Roman" w:cs="Times New Roman"/>
+        </w:rPr>
+        <w:t>for</w:t>
+      </w:r>
+      <w:r>
+        <w:rPr>
+          <w:rFonts w:ascii="Times New Roman" w:hAnsi="Times New Roman" w:cs="Times New Roman"/>
+        </w:rPr>
+        <w:t xml:space="preserve"> other views. An example of such reuse can be found in the ‘Info’ view when selecting the Info option </w:t>
       </w:r>
       <w:r>
         <w:rPr>
@@ -6201,7 +6682,7 @@
                 <v:shape id="_x0000_i1027" type="#_x0000_t75" style="width:439.5pt;height:192pt" o:ole="">
                   <v:imagedata r:id="rId19" o:title=""/>
                 </v:shape>
-                <o:OLEObject Type="Embed" ProgID="PBrush" ShapeID="_x0000_i1027" DrawAspect="Content" ObjectID="_1529012175" r:id="rId20"/>
+                <o:OLEObject Type="Embed" ProgID="PBrush" ShapeID="_x0000_i1027" DrawAspect="Content" ObjectID="_1529101551" r:id="rId20"/>
               </w:object>
             </w:r>
           </w:p>
@@ -6277,7 +6758,31 @@
         <w:rPr>
           <w:rFonts w:ascii="Times New Roman" w:hAnsi="Times New Roman" w:cs="Times New Roman"/>
         </w:rPr>
-        <w:t>As seen above, there ‘data’ folder location is also configurable as the Data Visualisation Component was designed to be agnostic of the content, it can show sentiment of topics other than the specified Election based topics.</w:t>
+        <w:t>As seen above, there ‘data’ folder location is also configurable as the Data Visualisation Component was designed to be</w:t>
+      </w:r>
+      <w:r>
+        <w:rPr>
+          <w:rFonts w:ascii="Times New Roman" w:hAnsi="Times New Roman" w:cs="Times New Roman"/>
+        </w:rPr>
+        <w:t xml:space="preserve"> agnostic of the content.</w:t>
+      </w:r>
+      <w:r>
+        <w:rPr>
+          <w:rFonts w:ascii="Times New Roman" w:hAnsi="Times New Roman" w:cs="Times New Roman"/>
+        </w:rPr>
+        <w:t xml:space="preserve"> </w:t>
+      </w:r>
+      <w:r>
+        <w:rPr>
+          <w:rFonts w:ascii="Times New Roman" w:hAnsi="Times New Roman" w:cs="Times New Roman"/>
+        </w:rPr>
+        <w:t>I</w:t>
+      </w:r>
+      <w:r>
+        <w:rPr>
+          <w:rFonts w:ascii="Times New Roman" w:hAnsi="Times New Roman" w:cs="Times New Roman"/>
+        </w:rPr>
+        <w:t>t can show sentiment of topics other than the specified Election based topics.</w:t>
       </w:r>
     </w:p>
     <w:p>
@@ -6293,7 +6798,7 @@
           <w:color w:val="auto"/>
         </w:rPr>
       </w:pPr>
-      <w:bookmarkStart w:id="21" w:name="_Toc455270128"/>
+      <w:bookmarkStart w:id="19" w:name="_Toc455270128"/>
       <w:r>
         <w:rPr>
           <w:rFonts w:ascii="Times New Roman" w:hAnsi="Times New Roman" w:cs="Times New Roman"/>
@@ -6302,7 +6807,7 @@
         </w:rPr>
         <w:t>Data Models</w:t>
       </w:r>
-      <w:bookmarkEnd w:id="21"/>
+      <w:bookmarkEnd w:id="19"/>
     </w:p>
     <w:p>
       <w:pPr>
@@ -6390,10 +6895,10 @@
                 <w:rFonts w:ascii="Times New Roman" w:hAnsi="Times New Roman" w:cs="Times New Roman"/>
               </w:rPr>
               <w:object w:dxaOrig="3855" w:dyaOrig="1095">
-                <v:shape id="_x0000_i1028" type="#_x0000_t75" style="width:192.75pt;height:54.75pt" o:ole="">
+                <v:shape id="_x0000_i1028" type="#_x0000_t75" style="width:193pt;height:55pt" o:ole="">
                   <v:imagedata r:id="rId21" o:title=""/>
                 </v:shape>
-                <o:OLEObject Type="Embed" ProgID="PBrush" ShapeID="_x0000_i1028" DrawAspect="Content" ObjectID="_1529012176" r:id="rId22"/>
+                <o:OLEObject Type="Embed" ProgID="PBrush" ShapeID="_x0000_i1028" DrawAspect="Content" ObjectID="_1529101552" r:id="rId22"/>
               </w:object>
             </w:r>
           </w:p>
@@ -6805,10 +7310,10 @@
                 <w:rFonts w:ascii="Times New Roman" w:hAnsi="Times New Roman" w:cs="Times New Roman"/>
               </w:rPr>
               <w:object w:dxaOrig="4725" w:dyaOrig="4425">
-                <v:shape id="_x0000_i1029" type="#_x0000_t75" style="width:236.25pt;height:221.25pt" o:ole="">
+                <v:shape id="_x0000_i1029" type="#_x0000_t75" style="width:236.5pt;height:221.5pt" o:ole="">
                   <v:imagedata r:id="rId23" o:title=""/>
                 </v:shape>
-                <o:OLEObject Type="Embed" ProgID="PBrush" ShapeID="_x0000_i1029" DrawAspect="Content" ObjectID="_1529012177" r:id="rId24"/>
+                <o:OLEObject Type="Embed" ProgID="PBrush" ShapeID="_x0000_i1029" DrawAspect="Content" ObjectID="_1529101553" r:id="rId24"/>
               </w:object>
             </w:r>
           </w:p>
@@ -7226,10 +7731,10 @@
                 <w:rFonts w:ascii="Times New Roman" w:hAnsi="Times New Roman" w:cs="Times New Roman"/>
               </w:rPr>
               <w:object w:dxaOrig="3810" w:dyaOrig="1455">
-                <v:shape id="_x0000_i1030" type="#_x0000_t75" style="width:189.75pt;height:72.75pt" o:ole="">
+                <v:shape id="_x0000_i1030" type="#_x0000_t75" style="width:189.5pt;height:73pt" o:ole="">
                   <v:imagedata r:id="rId25" o:title=""/>
                 </v:shape>
-                <o:OLEObject Type="Embed" ProgID="PBrush" ShapeID="_x0000_i1030" DrawAspect="Content" ObjectID="_1529012178" r:id="rId26"/>
+                <o:OLEObject Type="Embed" ProgID="PBrush" ShapeID="_x0000_i1030" DrawAspect="Content" ObjectID="_1529101554" r:id="rId26"/>
               </w:object>
             </w:r>
           </w:p>
@@ -7653,10 +8158,10 @@
                 <w:rFonts w:ascii="Times New Roman" w:hAnsi="Times New Roman" w:cs="Times New Roman"/>
               </w:rPr>
               <w:object w:dxaOrig="5070" w:dyaOrig="2520">
-                <v:shape id="_x0000_i1031" type="#_x0000_t75" style="width:253.5pt;height:126.75pt" o:ole="">
+                <v:shape id="_x0000_i1031" type="#_x0000_t75" style="width:253.5pt;height:127pt" o:ole="">
                   <v:imagedata r:id="rId27" o:title=""/>
                 </v:shape>
-                <o:OLEObject Type="Embed" ProgID="PBrush" ShapeID="_x0000_i1031" DrawAspect="Content" ObjectID="_1529012179" r:id="rId28"/>
+                <o:OLEObject Type="Embed" ProgID="PBrush" ShapeID="_x0000_i1031" DrawAspect="Content" ObjectID="_1529101555" r:id="rId28"/>
               </w:object>
             </w:r>
           </w:p>
@@ -8112,10 +8617,10 @@
                 <w:rFonts w:ascii="Times New Roman" w:hAnsi="Times New Roman" w:cs="Times New Roman"/>
               </w:rPr>
               <w:object w:dxaOrig="2955" w:dyaOrig="2220">
-                <v:shape id="_x0000_i1032" type="#_x0000_t75" style="width:147.75pt;height:111pt" o:ole="">
+                <v:shape id="_x0000_i1032" type="#_x0000_t75" style="width:148pt;height:111pt" o:ole="">
                   <v:imagedata r:id="rId29" o:title=""/>
                 </v:shape>
-                <o:OLEObject Type="Embed" ProgID="PBrush" ShapeID="_x0000_i1032" DrawAspect="Content" ObjectID="_1529012180" r:id="rId30"/>
+                <o:OLEObject Type="Embed" ProgID="PBrush" ShapeID="_x0000_i1032" DrawAspect="Content" ObjectID="_1529101556" r:id="rId30"/>
               </w:object>
             </w:r>
           </w:p>
@@ -8411,7 +8916,7 @@
           <w:color w:val="auto"/>
         </w:rPr>
       </w:pPr>
-      <w:bookmarkStart w:id="22" w:name="_Toc455270129"/>
+      <w:bookmarkStart w:id="20" w:name="_Toc455270129"/>
       <w:r>
         <w:rPr>
           <w:rFonts w:ascii="Times New Roman" w:hAnsi="Times New Roman" w:cs="Times New Roman"/>
@@ -8428,7 +8933,7 @@
         </w:rPr>
         <w:t>s</w:t>
       </w:r>
-      <w:bookmarkEnd w:id="22"/>
+      <w:bookmarkEnd w:id="20"/>
     </w:p>
     <w:p>
       <w:pPr>
@@ -8453,7 +8958,19 @@
         <w:rPr>
           <w:rFonts w:ascii="Times New Roman" w:hAnsi="Times New Roman" w:cs="Times New Roman"/>
         </w:rPr>
-        <w:t>The Data Controller is responsible to provide the Graph Views with the requested Data Models. Each of the controller methods follow exactly the same implementation with only the route and JSON file name that differs.</w:t>
+        <w:t xml:space="preserve">The Data Controller is responsible </w:t>
+      </w:r>
+      <w:r>
+        <w:rPr>
+          <w:rFonts w:ascii="Times New Roman" w:hAnsi="Times New Roman" w:cs="Times New Roman"/>
+        </w:rPr>
+        <w:t>for providing</w:t>
+      </w:r>
+      <w:r>
+        <w:rPr>
+          <w:rFonts w:ascii="Times New Roman" w:hAnsi="Times New Roman" w:cs="Times New Roman"/>
+        </w:rPr>
+        <w:t xml:space="preserve"> the Graph Views with the requested Data Models. Each of the controller methods follow exactly the same implementation with only the route and JSON file name that differs.</w:t>
       </w:r>
     </w:p>
     <w:tbl>
@@ -8484,7 +9001,7 @@
                 <v:shape id="_x0000_i1033" type="#_x0000_t75" style="width:438pt;height:102pt" o:ole="">
                   <v:imagedata r:id="rId31" o:title=""/>
                 </v:shape>
-                <o:OLEObject Type="Embed" ProgID="PBrush" ShapeID="_x0000_i1033" DrawAspect="Content" ObjectID="_1529012181" r:id="rId32"/>
+                <o:OLEObject Type="Embed" ProgID="PBrush" ShapeID="_x0000_i1033" DrawAspect="Content" ObjectID="_1529101557" r:id="rId32"/>
               </w:object>
             </w:r>
           </w:p>
@@ -8583,7 +9100,7 @@
           <w:color w:val="auto"/>
         </w:rPr>
       </w:pPr>
-      <w:bookmarkStart w:id="23" w:name="_Toc455270130"/>
+      <w:bookmarkStart w:id="21" w:name="_Toc455270130"/>
       <w:r>
         <w:rPr>
           <w:rFonts w:ascii="Times New Roman" w:hAnsi="Times New Roman" w:cs="Times New Roman"/>
@@ -8600,7 +9117,7 @@
         </w:rPr>
         <w:t xml:space="preserve"> Diagram</w:t>
       </w:r>
-      <w:bookmarkEnd w:id="23"/>
+      <w:bookmarkEnd w:id="21"/>
     </w:p>
     <w:p>
       <w:pPr>
@@ -8736,7 +9253,7 @@
           <w:color w:val="auto"/>
         </w:rPr>
       </w:pPr>
-      <w:bookmarkStart w:id="24" w:name="_Toc455270131"/>
+      <w:bookmarkStart w:id="22" w:name="_Toc455270131"/>
       <w:r>
         <w:rPr>
           <w:rFonts w:ascii="Times New Roman" w:hAnsi="Times New Roman" w:cs="Times New Roman"/>
@@ -8761,7 +9278,7 @@
         </w:rPr>
         <w:t>Views</w:t>
       </w:r>
-      <w:bookmarkEnd w:id="24"/>
+      <w:bookmarkEnd w:id="22"/>
     </w:p>
     <w:p>
       <w:pPr>
@@ -8853,10 +9370,10 @@
                 <w:rFonts w:ascii="Times New Roman" w:hAnsi="Times New Roman" w:cs="Times New Roman"/>
               </w:rPr>
               <w:object w:dxaOrig="6120" w:dyaOrig="1005">
-                <v:shape id="_x0000_i1034" type="#_x0000_t75" style="width:306pt;height:50.25pt" o:ole="">
+                <v:shape id="_x0000_i1034" type="#_x0000_t75" style="width:306pt;height:50.5pt" o:ole="">
                   <v:imagedata r:id="rId34" o:title=""/>
                 </v:shape>
-                <o:OLEObject Type="Embed" ProgID="PBrush" ShapeID="_x0000_i1034" DrawAspect="Content" ObjectID="_1529012182" r:id="rId35"/>
+                <o:OLEObject Type="Embed" ProgID="PBrush" ShapeID="_x0000_i1034" DrawAspect="Content" ObjectID="_1529101558" r:id="rId35"/>
               </w:object>
             </w:r>
           </w:p>
@@ -8958,6 +9475,7 @@
           <w:id w:val="-1185124946"/>
           <w:citation/>
         </w:sdtPr>
+        <w:sdtEndPr/>
         <w:sdtContent>
           <w:r>
             <w:rPr>
@@ -9037,10 +9555,10 @@
                 <w:rFonts w:ascii="Times New Roman" w:hAnsi="Times New Roman" w:cs="Times New Roman"/>
               </w:rPr>
               <w:object w:dxaOrig="9585" w:dyaOrig="3525">
-                <v:shape id="_x0000_i1035" type="#_x0000_t75" style="width:436.5pt;height:165.75pt" o:ole="">
+                <v:shape id="_x0000_i1035" type="#_x0000_t75" style="width:436.5pt;height:165.5pt" o:ole="">
                   <v:imagedata r:id="rId36" o:title=""/>
                 </v:shape>
-                <o:OLEObject Type="Embed" ProgID="PBrush" ShapeID="_x0000_i1035" DrawAspect="Content" ObjectID="_1529012183" r:id="rId37"/>
+                <o:OLEObject Type="Embed" ProgID="PBrush" ShapeID="_x0000_i1035" DrawAspect="Content" ObjectID="_1529101559" r:id="rId37"/>
               </w:object>
             </w:r>
           </w:p>
@@ -9132,7 +9650,13 @@
         <w:rPr>
           <w:rFonts w:ascii="Times New Roman" w:hAnsi="Times New Roman" w:cs="Times New Roman"/>
         </w:rPr>
-        <w:t xml:space="preserve">After all the data has been loaded the chart will be initialised by calling the chart object’s initialise method. </w:t>
+        <w:t>Once</w:t>
+      </w:r>
+      <w:r>
+        <w:rPr>
+          <w:rFonts w:ascii="Times New Roman" w:hAnsi="Times New Roman" w:cs="Times New Roman"/>
+        </w:rPr>
+        <w:t xml:space="preserve"> all the data has been loaded the chart will be initialised by calling the chart object’s initialise method. </w:t>
       </w:r>
     </w:p>
     <w:p>
@@ -9175,7 +9699,25 @@
         <w:rPr>
           <w:rFonts w:ascii="Times New Roman" w:hAnsi="Times New Roman" w:cs="Times New Roman"/>
         </w:rPr>
-        <w:t>‘.initialise’ – Used to prepare the graph area before the ‘.draw’ function is call. Another function of the ‘.initialise’ function is to ensure the graph area is cleared and ready to be redrawn after a window resize occurs. This allows for the graphs to be responsive.</w:t>
+        <w:t>‘.initialise’ – Used to prepare the graph area before the ‘.draw’ function is call</w:t>
+      </w:r>
+      <w:r>
+        <w:rPr>
+          <w:rFonts w:ascii="Times New Roman" w:hAnsi="Times New Roman" w:cs="Times New Roman"/>
+        </w:rPr>
+        <w:t>ed</w:t>
+      </w:r>
+      <w:r>
+        <w:rPr>
+          <w:rFonts w:ascii="Times New Roman" w:hAnsi="Times New Roman" w:cs="Times New Roman"/>
+        </w:rPr>
+        <w:t xml:space="preserve">. Another function of the ‘.initialise’ function is to ensure the graph area is cleared and ready to be redrawn after a window resize occurs. This allows for the graphs </w:t>
+      </w:r>
+      <w:r>
+        <w:rPr>
+          <w:rFonts w:ascii="Times New Roman" w:hAnsi="Times New Roman" w:cs="Times New Roman"/>
+        </w:rPr>
+        <w:t>to be responsive; and</w:t>
       </w:r>
     </w:p>
     <w:p>
@@ -9209,7 +9751,7 @@
           <w:color w:val="auto"/>
         </w:rPr>
       </w:pPr>
-      <w:bookmarkStart w:id="25" w:name="_Toc455270132"/>
+      <w:bookmarkStart w:id="23" w:name="_Toc455270132"/>
       <w:r>
         <w:rPr>
           <w:rFonts w:ascii="Times New Roman" w:hAnsi="Times New Roman" w:cs="Times New Roman"/>
@@ -9218,7 +9760,7 @@
         </w:rPr>
         <w:t>Testing</w:t>
       </w:r>
-      <w:bookmarkEnd w:id="25"/>
+      <w:bookmarkEnd w:id="23"/>
     </w:p>
     <w:p>
       <w:pPr>
@@ -9274,13 +9816,19 @@
         <w:rPr>
           <w:rFonts w:ascii="Times New Roman" w:hAnsi="Times New Roman" w:cs="Times New Roman"/>
         </w:rPr>
-        <w:t>he functionality was demoed to the team</w:t>
-      </w:r>
-      <w:r>
-        <w:rPr>
-          <w:rFonts w:ascii="Times New Roman" w:hAnsi="Times New Roman" w:cs="Times New Roman"/>
-        </w:rPr>
-        <w:t xml:space="preserve"> and the feedback was incorporated</w:t>
+        <w:t>he functionality was demonstrated</w:t>
+      </w:r>
+      <w:r>
+        <w:rPr>
+          <w:rFonts w:ascii="Times New Roman" w:hAnsi="Times New Roman" w:cs="Times New Roman"/>
+        </w:rPr>
+        <w:t xml:space="preserve"> to the team</w:t>
+      </w:r>
+      <w:r>
+        <w:rPr>
+          <w:rFonts w:ascii="Times New Roman" w:hAnsi="Times New Roman" w:cs="Times New Roman"/>
+        </w:rPr>
+        <w:t xml:space="preserve"> and feedback incorporated</w:t>
       </w:r>
       <w:r>
         <w:rPr>
@@ -9315,6 +9863,7 @@
           <w:id w:val="416600681"/>
           <w:citation/>
         </w:sdtPr>
+        <w:sdtEndPr/>
         <w:sdtContent>
           <w:r>
             <w:rPr>
@@ -9360,7 +9909,31 @@
         <w:rPr>
           <w:rFonts w:ascii="Times New Roman" w:hAnsi="Times New Roman" w:cs="Times New Roman"/>
         </w:rPr>
-        <w:t>, a web-site load testing tool. Please see Appendix D for detail.</w:t>
+        <w:t xml:space="preserve">, a web-site load testing tool. Please see Appendix D for </w:t>
+      </w:r>
+      <w:r>
+        <w:rPr>
+          <w:rFonts w:ascii="Times New Roman" w:hAnsi="Times New Roman" w:cs="Times New Roman"/>
+        </w:rPr>
+        <w:t xml:space="preserve">further </w:t>
+      </w:r>
+      <w:r>
+        <w:rPr>
+          <w:rFonts w:ascii="Times New Roman" w:hAnsi="Times New Roman" w:cs="Times New Roman"/>
+        </w:rPr>
+        <w:t>detail</w:t>
+      </w:r>
+      <w:r>
+        <w:rPr>
+          <w:rFonts w:ascii="Times New Roman" w:hAnsi="Times New Roman" w:cs="Times New Roman"/>
+        </w:rPr>
+        <w:t>s</w:t>
+      </w:r>
+      <w:r>
+        <w:rPr>
+          <w:rFonts w:ascii="Times New Roman" w:hAnsi="Times New Roman" w:cs="Times New Roman"/>
+        </w:rPr>
+        <w:t>.</w:t>
       </w:r>
     </w:p>
     <w:p>
@@ -9376,7 +9949,7 @@
           <w:color w:val="auto"/>
         </w:rPr>
       </w:pPr>
-      <w:bookmarkStart w:id="26" w:name="_Toc455270133"/>
+      <w:bookmarkStart w:id="24" w:name="_Toc455270133"/>
       <w:r>
         <w:rPr>
           <w:rFonts w:ascii="Times New Roman" w:hAnsi="Times New Roman" w:cs="Times New Roman"/>
@@ -9385,7 +9958,7 @@
         </w:rPr>
         <w:t>Recommendations</w:t>
       </w:r>
-      <w:bookmarkEnd w:id="26"/>
+      <w:bookmarkEnd w:id="24"/>
     </w:p>
     <w:p>
       <w:pPr>
@@ -9411,7 +9984,25 @@
           <w:rFonts w:ascii="Times New Roman" w:hAnsi="Times New Roman" w:cs="Times New Roman"/>
         </w:rPr>
         <w:lastRenderedPageBreak/>
-        <w:t xml:space="preserve">The Data Controller methods could have been made more generic as each method does exactly the same thing. There should have rather been one method accepting the Data Model type as a parameter and the controller method should have logic to determine which Data Model to load. This would make the Data Controller more easily extendable. </w:t>
+        <w:t xml:space="preserve">The Data Controller methods could have been made more generic as each method does exactly the same thing. There should have rather been one method accepting the Data Model type as a parameter and the controller method should have logic </w:t>
+      </w:r>
+      <w:r>
+        <w:rPr>
+          <w:rFonts w:ascii="Times New Roman" w:hAnsi="Times New Roman" w:cs="Times New Roman"/>
+        </w:rPr>
+        <w:t xml:space="preserve">built </w:t>
+      </w:r>
+      <w:r>
+        <w:rPr>
+          <w:rFonts w:ascii="Times New Roman" w:hAnsi="Times New Roman" w:cs="Times New Roman"/>
+        </w:rPr>
+        <w:t xml:space="preserve">in </w:t>
+      </w:r>
+      <w:r>
+        <w:rPr>
+          <w:rFonts w:ascii="Times New Roman" w:hAnsi="Times New Roman" w:cs="Times New Roman"/>
+        </w:rPr>
+        <w:t xml:space="preserve">to determine which Data Model to load. This would make the Data Controller more easily extendable. </w:t>
       </w:r>
     </w:p>
     <w:p>
@@ -9449,7 +10040,19 @@
         <w:rPr>
           <w:rFonts w:ascii="Times New Roman" w:hAnsi="Times New Roman" w:cs="Times New Roman"/>
         </w:rPr>
-        <w:t>Graph View styles were mostly class based and thus allowing for one Graph’s style section to affect another graph. Two possible options exist, combining the styles into one global stylesheet or adding unique classes for each style.</w:t>
+        <w:t>Grap</w:t>
+      </w:r>
+      <w:r>
+        <w:rPr>
+          <w:rFonts w:ascii="Times New Roman" w:hAnsi="Times New Roman" w:cs="Times New Roman"/>
+        </w:rPr>
+        <w:t>h View styles were mostly class-</w:t>
+      </w:r>
+      <w:r>
+        <w:rPr>
+          <w:rFonts w:ascii="Times New Roman" w:hAnsi="Times New Roman" w:cs="Times New Roman"/>
+        </w:rPr>
+        <w:t>based and thus allowing for one Graph’s style section to affect another graph. Two possible options exist, combining the styles into one global stylesheet or adding unique classes for each style.</w:t>
       </w:r>
     </w:p>
     <w:p>
@@ -9465,7 +10068,7 @@
           <w:color w:val="auto"/>
         </w:rPr>
       </w:pPr>
-      <w:bookmarkStart w:id="27" w:name="_Toc455270134"/>
+      <w:bookmarkStart w:id="25" w:name="_Toc455270134"/>
       <w:r>
         <w:rPr>
           <w:rFonts w:ascii="Times New Roman" w:hAnsi="Times New Roman" w:cs="Times New Roman"/>
@@ -9474,7 +10077,7 @@
         </w:rPr>
         <w:t>Conclusion</w:t>
       </w:r>
-      <w:bookmarkEnd w:id="27"/>
+      <w:bookmarkEnd w:id="25"/>
     </w:p>
     <w:p>
       <w:pPr>
@@ -9547,13 +10150,37 @@
         <w:rPr>
           <w:rFonts w:ascii="Times New Roman" w:hAnsi="Times New Roman" w:cs="Times New Roman"/>
         </w:rPr>
-        <w:t xml:space="preserve">businesses that can benefit from a big data solution without having to </w:t>
-      </w:r>
-      <w:r>
-        <w:rPr>
-          <w:rFonts w:ascii="Times New Roman" w:hAnsi="Times New Roman" w:cs="Times New Roman"/>
-        </w:rPr>
-        <w:t>invest a large amount is infrastructure and/or licencing</w:t>
+        <w:t>businesses that can benefit from a big data solution</w:t>
+      </w:r>
+      <w:r>
+        <w:rPr>
+          <w:rFonts w:ascii="Times New Roman" w:hAnsi="Times New Roman" w:cs="Times New Roman"/>
+        </w:rPr>
+        <w:t>s</w:t>
+      </w:r>
+      <w:r>
+        <w:rPr>
+          <w:rFonts w:ascii="Times New Roman" w:hAnsi="Times New Roman" w:cs="Times New Roman"/>
+        </w:rPr>
+        <w:t xml:space="preserve"> without having to </w:t>
+      </w:r>
+      <w:r>
+        <w:rPr>
+          <w:rFonts w:ascii="Times New Roman" w:hAnsi="Times New Roman" w:cs="Times New Roman"/>
+        </w:rPr>
+        <w:t xml:space="preserve">invest a large amount </w:t>
+      </w:r>
+      <w:r>
+        <w:rPr>
+          <w:rFonts w:ascii="Times New Roman" w:hAnsi="Times New Roman" w:cs="Times New Roman"/>
+        </w:rPr>
+        <w:t>in</w:t>
+      </w:r>
+      <w:r>
+        <w:rPr>
+          <w:rFonts w:ascii="Times New Roman" w:hAnsi="Times New Roman" w:cs="Times New Roman"/>
+        </w:rPr>
+        <w:t xml:space="preserve"> infrastructure and/or licencing</w:t>
       </w:r>
       <w:r>
         <w:rPr>
@@ -9575,7 +10202,7 @@
           <w:color w:val="auto"/>
         </w:rPr>
       </w:pPr>
-      <w:bookmarkStart w:id="28" w:name="_Toc455270135"/>
+      <w:bookmarkStart w:id="26" w:name="_Toc455270135"/>
       <w:r>
         <w:rPr>
           <w:rFonts w:ascii="Times New Roman" w:hAnsi="Times New Roman" w:cs="Times New Roman"/>
@@ -9584,7 +10211,7 @@
         </w:rPr>
         <w:t>References</w:t>
       </w:r>
-      <w:bookmarkEnd w:id="28"/>
+      <w:bookmarkEnd w:id="26"/>
     </w:p>
     <w:sdt>
       <w:sdtPr>
@@ -9597,6 +10224,7 @@
           <w:docPartUnique/>
         </w:docPartObj>
       </w:sdtPr>
+      <w:sdtEndPr/>
       <w:sdtContent>
         <w:sdt>
           <w:sdtPr>
@@ -9606,6 +10234,7 @@
             <w:id w:val="111145805"/>
             <w:bibliography/>
           </w:sdtPr>
+          <w:sdtEndPr/>
           <w:sdtContent>
             <w:p>
               <w:pPr>
@@ -10088,7 +10717,7 @@
           <w:color w:val="auto"/>
         </w:rPr>
       </w:pPr>
-      <w:bookmarkStart w:id="29" w:name="_Toc455270136"/>
+      <w:bookmarkStart w:id="27" w:name="_Toc455270136"/>
       <w:r>
         <w:rPr>
           <w:rFonts w:ascii="Times New Roman" w:hAnsi="Times New Roman" w:cs="Times New Roman"/>
@@ -10098,7 +10727,7 @@
         <w:lastRenderedPageBreak/>
         <w:t>Appendices</w:t>
       </w:r>
-      <w:bookmarkEnd w:id="29"/>
+      <w:bookmarkEnd w:id="27"/>
     </w:p>
     <w:p>
       <w:pPr>
@@ -10109,7 +10738,7 @@
           <w:color w:val="auto"/>
         </w:rPr>
       </w:pPr>
-      <w:bookmarkStart w:id="30" w:name="_Toc455270137"/>
+      <w:bookmarkStart w:id="28" w:name="_Toc455270137"/>
       <w:r>
         <w:rPr>
           <w:rFonts w:ascii="Times New Roman" w:hAnsi="Times New Roman" w:cs="Times New Roman"/>
@@ -10142,7 +10771,7 @@
         </w:rPr>
         <w:t xml:space="preserve"> Timesheets</w:t>
       </w:r>
-      <w:bookmarkEnd w:id="30"/>
+      <w:bookmarkEnd w:id="28"/>
     </w:p>
     <w:p>
       <w:pPr>
@@ -10215,7 +10844,7 @@
           <w:color w:val="auto"/>
         </w:rPr>
       </w:pPr>
-      <w:bookmarkStart w:id="31" w:name="_Toc455270138"/>
+      <w:bookmarkStart w:id="29" w:name="_Toc455270138"/>
       <w:r>
         <w:rPr>
           <w:rFonts w:ascii="Times New Roman" w:hAnsi="Times New Roman" w:cs="Times New Roman"/>
@@ -10256,7 +10885,7 @@
         </w:rPr>
         <w:t xml:space="preserve"> to install and run the Twit-Con-Pro Data Visualisation component</w:t>
       </w:r>
-      <w:bookmarkEnd w:id="31"/>
+      <w:bookmarkEnd w:id="29"/>
     </w:p>
     <w:p>
       <w:pPr>
@@ -10452,21 +11081,19 @@
         <w:rPr>
           <w:rFonts w:ascii="Times New Roman" w:hAnsi="Times New Roman" w:cs="Times New Roman"/>
         </w:rPr>
-        <w:t xml:space="preserve">For Linux and Mac </w:t>
-      </w:r>
-      <w:proofErr w:type="spellStart"/>
-      <w:r>
-        <w:rPr>
-          <w:rFonts w:ascii="Times New Roman" w:hAnsi="Times New Roman" w:cs="Times New Roman"/>
-        </w:rPr>
-        <w:t>Oses</w:t>
-      </w:r>
-      <w:proofErr w:type="spellEnd"/>
-      <w:r>
-        <w:rPr>
-          <w:rFonts w:ascii="Times New Roman" w:hAnsi="Times New Roman" w:cs="Times New Roman"/>
-        </w:rPr>
-        <w:t xml:space="preserve"> (Including Raspberry-PI):</w:t>
+        <w:t>For Linux and Mac Os’</w:t>
+      </w:r>
+      <w:r>
+        <w:rPr>
+          <w:rFonts w:ascii="Times New Roman" w:hAnsi="Times New Roman" w:cs="Times New Roman"/>
+        </w:rPr>
+        <w:t xml:space="preserve"> </w:t>
+      </w:r>
+      <w:r>
+        <w:rPr>
+          <w:rFonts w:ascii="Times New Roman" w:hAnsi="Times New Roman" w:cs="Times New Roman"/>
+        </w:rPr>
+        <w:t>(Including Raspberry-PI):</w:t>
       </w:r>
     </w:p>
     <w:p>
@@ -10567,7 +11194,7 @@
           <w:color w:val="auto"/>
         </w:rPr>
       </w:pPr>
-      <w:bookmarkStart w:id="32" w:name="_Toc455270139"/>
+      <w:bookmarkStart w:id="30" w:name="_Toc455270139"/>
       <w:r>
         <w:rPr>
           <w:rFonts w:ascii="Times New Roman" w:hAnsi="Times New Roman" w:cs="Times New Roman"/>
@@ -10585,7 +11212,7 @@
         </w:rPr>
         <w:t xml:space="preserve"> Output Example</w:t>
       </w:r>
-      <w:bookmarkEnd w:id="32"/>
+      <w:bookmarkEnd w:id="30"/>
     </w:p>
     <w:p>
       <w:pPr>
@@ -10619,10 +11246,10 @@
                 <w:rFonts w:ascii="Times New Roman" w:hAnsi="Times New Roman" w:cs="Times New Roman"/>
               </w:rPr>
               <w:object w:dxaOrig="11370" w:dyaOrig="7770">
-                <v:shape id="_x0000_i1036" type="#_x0000_t75" style="width:438pt;height:257.25pt" o:ole="">
+                <v:shape id="_x0000_i1036" type="#_x0000_t75" style="width:437.5pt;height:257pt" o:ole="">
                   <v:imagedata r:id="rId42" o:title=""/>
                 </v:shape>
-                <o:OLEObject Type="Embed" ProgID="PBrush" ShapeID="_x0000_i1036" DrawAspect="Content" ObjectID="_1529012184" r:id="rId43"/>
+                <o:OLEObject Type="Embed" ProgID="PBrush" ShapeID="_x0000_i1036" DrawAspect="Content" ObjectID="_1529101560" r:id="rId43"/>
               </w:object>
             </w:r>
           </w:p>
@@ -10697,40 +11324,16 @@
           <w:color w:val="auto"/>
         </w:rPr>
       </w:pPr>
-      <w:bookmarkStart w:id="33" w:name="_Toc455270140"/>
+      <w:bookmarkStart w:id="31" w:name="_Toc455270140"/>
       <w:r>
         <w:rPr>
           <w:rFonts w:ascii="Times New Roman" w:hAnsi="Times New Roman" w:cs="Times New Roman"/>
           <w:b/>
           <w:color w:val="auto"/>
         </w:rPr>
-        <w:t xml:space="preserve">Appendix </w:t>
-      </w:r>
-      <w:r>
-        <w:rPr>
-          <w:rFonts w:ascii="Times New Roman" w:hAnsi="Times New Roman" w:cs="Times New Roman"/>
-          <w:b/>
-          <w:color w:val="auto"/>
-        </w:rPr>
-        <w:t>D</w:t>
-      </w:r>
-      <w:r>
-        <w:rPr>
-          <w:rFonts w:ascii="Times New Roman" w:hAnsi="Times New Roman" w:cs="Times New Roman"/>
-          <w:b/>
-          <w:color w:val="auto"/>
-        </w:rPr>
-        <w:t xml:space="preserve">: </w:t>
-      </w:r>
-      <w:r>
-        <w:rPr>
-          <w:rFonts w:ascii="Times New Roman" w:hAnsi="Times New Roman" w:cs="Times New Roman"/>
-          <w:b/>
-          <w:color w:val="auto"/>
-        </w:rPr>
-        <w:t>Load test result</w:t>
-      </w:r>
-      <w:bookmarkEnd w:id="33"/>
+        <w:t>Appendix D: Load test result</w:t>
+      </w:r>
+      <w:bookmarkEnd w:id="31"/>
     </w:p>
     <w:tbl>
       <w:tblPr>
@@ -10757,10 +11360,10 @@
                 <w:rFonts w:ascii="Times New Roman" w:hAnsi="Times New Roman" w:cs="Times New Roman"/>
               </w:rPr>
               <w:object w:dxaOrig="15090" w:dyaOrig="6930">
-                <v:shape id="_x0000_i1037" type="#_x0000_t75" style="width:438pt;height:183pt" o:ole="">
+                <v:shape id="_x0000_i1037" type="#_x0000_t75" style="width:438.5pt;height:183pt" o:ole="">
                   <v:imagedata r:id="rId44" o:title=""/>
                 </v:shape>
-                <o:OLEObject Type="Embed" ProgID="PBrush" ShapeID="_x0000_i1037" DrawAspect="Content" ObjectID="_1529012185" r:id="rId45"/>
+                <o:OLEObject Type="Embed" ProgID="PBrush" ShapeID="_x0000_i1037" DrawAspect="Content" ObjectID="_1529101561" r:id="rId45"/>
               </w:object>
             </w:r>
           </w:p>
@@ -10939,15 +11542,7 @@
           <w:sz w:val="17"/>
           <w:szCs w:val="17"/>
         </w:rPr>
-        <w:t>118</w:t>
-      </w:r>
-      <w:r>
-        <w:rPr>
-          <w:rFonts w:ascii="Times New Roman" w:hAnsi="Times New Roman" w:cs="Times New Roman"/>
-          <w:sz w:val="17"/>
-          <w:szCs w:val="17"/>
-        </w:rPr>
-        <w:t xml:space="preserve"> peaking at 136</w:t>
+        <w:t>118 peaking at 136</w:t>
       </w:r>
     </w:p>
     <w:p>
@@ -10964,16 +11559,12 @@
       <w:r>
         <w:rPr>
           <w:rFonts w:ascii="Times New Roman" w:hAnsi="Times New Roman" w:cs="Times New Roman"/>
-          <w:sz w:val="17"/>
-          <w:szCs w:val="17"/>
         </w:rPr>
         <w:t>Worst average response time with page elements was 0.48 seconds</w:t>
       </w:r>
       <w:r>
         <w:rPr>
           <w:rFonts w:ascii="Times New Roman" w:hAnsi="Times New Roman" w:cs="Times New Roman"/>
-          <w:sz w:val="17"/>
-          <w:szCs w:val="17"/>
         </w:rPr>
         <w:t xml:space="preserve"> and JSON responses, 0.12 seconds</w:t>
       </w:r>
@@ -10992,8 +11583,6 @@
       <w:r>
         <w:rPr>
           <w:rFonts w:ascii="Times New Roman" w:hAnsi="Times New Roman" w:cs="Times New Roman"/>
-          <w:sz w:val="17"/>
-          <w:szCs w:val="17"/>
         </w:rPr>
         <w:t>Web site remained perfectly accessible during load test with no humanly-notable difference in performance</w:t>
       </w:r>
@@ -11007,7 +11596,7 @@
           <w:color w:val="auto"/>
         </w:rPr>
       </w:pPr>
-      <w:bookmarkStart w:id="34" w:name="_Toc455270141"/>
+      <w:bookmarkStart w:id="32" w:name="_Toc455270141"/>
       <w:r>
         <w:rPr>
           <w:rFonts w:ascii="Times New Roman" w:hAnsi="Times New Roman" w:cs="Times New Roman"/>
@@ -11015,39 +11604,15 @@
           <w:color w:val="auto"/>
         </w:rPr>
         <w:lastRenderedPageBreak/>
-        <w:t xml:space="preserve">Appendix </w:t>
-      </w:r>
+        <w:t>Appendix E: List of tutorials used</w:t>
+      </w:r>
+      <w:bookmarkEnd w:id="32"/>
       <w:r>
         <w:rPr>
           <w:rFonts w:ascii="Times New Roman" w:hAnsi="Times New Roman" w:cs="Times New Roman"/>
           <w:b/>
           <w:color w:val="auto"/>
         </w:rPr>
-        <w:t>E</w:t>
-      </w:r>
-      <w:r>
-        <w:rPr>
-          <w:rFonts w:ascii="Times New Roman" w:hAnsi="Times New Roman" w:cs="Times New Roman"/>
-          <w:b/>
-          <w:color w:val="auto"/>
-        </w:rPr>
-        <w:t>: L</w:t>
-      </w:r>
-      <w:r>
-        <w:rPr>
-          <w:rFonts w:ascii="Times New Roman" w:hAnsi="Times New Roman" w:cs="Times New Roman"/>
-          <w:b/>
-          <w:color w:val="auto"/>
-        </w:rPr>
-        <w:t>ist of tutorials used</w:t>
-      </w:r>
-      <w:bookmarkEnd w:id="34"/>
-      <w:r>
-        <w:rPr>
-          <w:rFonts w:ascii="Times New Roman" w:hAnsi="Times New Roman" w:cs="Times New Roman"/>
-          <w:b/>
-          <w:color w:val="auto"/>
-        </w:rPr>
         <w:t xml:space="preserve"> </w:t>
       </w:r>
     </w:p>
@@ -11061,13 +11626,7 @@
         <w:rPr>
           <w:rFonts w:ascii="Times New Roman" w:hAnsi="Times New Roman" w:cs="Times New Roman"/>
         </w:rPr>
-        <w:t>Instal</w:t>
-      </w:r>
-      <w:r>
-        <w:rPr>
-          <w:rFonts w:ascii="Times New Roman" w:hAnsi="Times New Roman" w:cs="Times New Roman"/>
-        </w:rPr>
-        <w:t xml:space="preserve">ling Node.js on a Raspberry-PI: </w:t>
+        <w:t xml:space="preserve">Installing Node.js on a Raspberry-PI: </w:t>
       </w:r>
       <w:hyperlink r:id="rId46" w:history="1">
         <w:r>
@@ -11089,13 +11648,7 @@
         <w:rPr>
           <w:rFonts w:ascii="Times New Roman" w:hAnsi="Times New Roman" w:cs="Times New Roman"/>
         </w:rPr>
-        <w:t>Node.js File System:</w:t>
-      </w:r>
-      <w:r>
-        <w:rPr>
-          <w:rFonts w:ascii="Times New Roman" w:hAnsi="Times New Roman" w:cs="Times New Roman"/>
-        </w:rPr>
-        <w:t xml:space="preserve"> </w:t>
+        <w:t xml:space="preserve">Node.js File System: </w:t>
       </w:r>
       <w:hyperlink r:id="rId47" w:history="1">
         <w:r>
@@ -11243,6 +11796,7 @@
         <w:docPartUnique/>
       </w:docPartObj>
     </w:sdtPr>
+    <w:sdtEndPr/>
     <w:sdtContent>
       <w:sdt>
         <w:sdtPr>
@@ -11252,6 +11806,7 @@
             <w:docPartUnique/>
           </w:docPartObj>
         </w:sdtPr>
+        <w:sdtEndPr/>
         <w:sdtContent>
           <w:p>
             <w:pPr>
@@ -11292,7 +11847,7 @@
                 <w:bCs/>
                 <w:noProof/>
               </w:rPr>
-              <w:t>16</w:t>
+              <w:t>6</w:t>
             </w:r>
             <w:r>
               <w:rPr>
@@ -16972,6 +17527,7 @@
     <w:rsid w:val="006E514B"/>
     <w:rsid w:val="008F14E2"/>
     <w:rsid w:val="00930B7C"/>
+    <w:rsid w:val="00A54172"/>
     <w:rsid w:val="00A656BD"/>
     <w:rsid w:val="00A85867"/>
     <w:rsid w:val="00C345A0"/>
@@ -17948,7 +18504,7 @@
 </file>
 
 <file path=customXml/itemProps2.xml><?xml version="1.0" encoding="utf-8"?>
-<ds:datastoreItem xmlns:ds="http://schemas.openxmlformats.org/officeDocument/2006/customXml" ds:itemID="{2ED2AE25-7943-4BDF-AD4F-98B751A34E0D}">
+<ds:datastoreItem xmlns:ds="http://schemas.openxmlformats.org/officeDocument/2006/customXml" ds:itemID="{2B1A7C55-7754-4EE2-B213-5D7A6863ABD3}">
   <ds:schemaRefs>
     <ds:schemaRef ds:uri="http://schemas.openxmlformats.org/officeDocument/2006/bibliography"/>
   </ds:schemaRefs>

</xml_diff>